<commit_message>
简历 - [ update ]
</commit_message>
<xml_diff>
--- a/CurriculumVitae/个人简历.docx
+++ b/CurriculumVitae/个人简历.docx
@@ -1,7 +1,7 @@
 
 <file path=word/document.xml><?xml version="1.0" encoding="utf-8"?>
 <w:document xmlns:wpc="http://schemas.microsoft.com/office/word/2010/wordprocessingCanvas" xmlns:cx="http://schemas.microsoft.com/office/drawing/2014/chartex" xmlns:cx1="http://schemas.microsoft.com/office/drawing/2015/9/8/chartex" xmlns:cx2="http://schemas.microsoft.com/office/drawing/2015/10/21/chartex" xmlns:cx3="http://schemas.microsoft.com/office/drawing/2016/5/9/chartex" xmlns:cx4="http://schemas.microsoft.com/office/drawing/2016/5/10/chartex" xmlns:cx5="http://schemas.microsoft.com/office/drawing/2016/5/11/chartex" xmlns:cx6="http://schemas.microsoft.com/office/drawing/2016/5/12/chartex" xmlns:cx7="http://schemas.microsoft.com/office/drawing/2016/5/13/chartex" xmlns:cx8="http://schemas.microsoft.com/office/drawing/2016/5/14/chartex" xmlns:mc="http://schemas.openxmlformats.org/markup-compatibility/2006" xmlns:aink="http://schemas.microsoft.com/office/drawing/2016/ink" xmlns:am3d="http://schemas.microsoft.com/office/drawing/2017/model3d" xmlns:o="urn:schemas-microsoft-com:office:office" xmlns:r="http://schemas.openxmlformats.org/officeDocument/2006/relationships" xmlns:m="http://schemas.openxmlformats.org/officeDocument/2006/math" xmlns:v="urn:schemas-microsoft-com:vml" xmlns:wp14="http://schemas.microsoft.com/office/word/2010/wordprocessingDrawing" xmlns:wp="http://schemas.openxmlformats.org/drawingml/2006/wordprocessingDrawing" xmlns:w10="urn:schemas-microsoft-com:office:word" xmlns:w="http://schemas.openxmlformats.org/wordprocessingml/2006/main" xmlns:w14="http://schemas.microsoft.com/office/word/2010/wordml" xmlns:w15="http://schemas.microsoft.com/office/word/2012/wordml" xmlns:w16cid="http://schemas.microsoft.com/office/word/2016/wordml/cid" xmlns:w16se="http://schemas.microsoft.com/office/word/2015/wordml/symex" xmlns:wpg="http://schemas.microsoft.com/office/word/2010/wordprocessingGroup" xmlns:wpi="http://schemas.microsoft.com/office/word/2010/wordprocessingInk" xmlns:wne="http://schemas.microsoft.com/office/word/2006/wordml" xmlns:wps="http://schemas.microsoft.com/office/word/2010/wordprocessingShape" mc:Ignorable="w14 w15 w16se w16cid wp14">
-  <w:background w:color="D8D9DC" w:themeColor="background2"/>
+  <w:background w:color="FFFFFF" w:themeColor="background2"/>
   <w:body>
     <w:p>
       <w:pPr>
@@ -1392,7 +1392,7 @@
           </mc:Choice>
           <mc:Fallback>
             <w:pict>
-              <v:group w14:anchorId="5D4F3D9A" id="组合 28" o:spid="_x0000_s1026" style="position:absolute;left:0;text-align:left;margin-left:68.25pt;margin-top:.75pt;width:198.25pt;height:38.55pt;z-index:251661824;mso-height-relative:margin" coordsize="25178,4898" o:gfxdata="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">
+              <v:group w14:anchorId="5A40FD0C" id="组合 28" o:spid="_x0000_s1026" style="position:absolute;left:0;text-align:left;margin-left:68.25pt;margin-top:.75pt;width:198.25pt;height:38.55pt;z-index:251661824;mso-height-relative:margin" coordsize="25178,4898" o:gfxdata="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">
                 <v:shape id="KSO_Shape" o:spid="_x0000_s1027" style="position:absolute;left:475;width:1216;height:2194;visibility:visible;mso-wrap-style:square;v-text-anchor:middle" coordsize="559792,955625" o:gfxdata="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" path="m279896,194422v-111236,,-201411,90174,-201411,201411c78485,507069,168660,597244,279896,597244v111237,,201411,-90175,201411,-201411c481307,284596,391133,194422,279896,194422xm279896,c381198,-1,482501,38646,559792,115937v154583,154582,154583,405209,,559792l279896,955625,,675729c-154583,521146,-154583,270519,,115937,77291,38646,178594,-1,279896,xe" fillcolor="#99e3ff [3032]" stroked="f">
                   <v:fill color2="#8ee0ff [3176]" rotate="t" colors="0 #a2e6ff;.5 #8ee4ff;1 #75cee5" focus="100%" type="gradient">
                     <o:fill v:ext="view" type="gradientUnscaled"/>
@@ -1787,7 +1787,7 @@
           </mc:Choice>
           <mc:Fallback>
             <w:pict>
-              <v:shape w14:anchorId="68DBC0E7" id="矩形: 圆顶角 4" o:spid="_x0000_s1026" style="position:absolute;left:0;text-align:left;margin-left:-182pt;margin-top:-4.65pt;width:721.8pt;height:56.95pt;z-index:251657728;visibility:visible;mso-wrap-style:square;mso-height-percent:0;mso-wrap-distance-left:9pt;mso-wrap-distance-top:0;mso-wrap-distance-right:9pt;mso-wrap-distance-bottom:0;mso-position-horizontal:absolute;mso-position-horizontal-relative:text;mso-position-vertical:absolute;mso-position-vertical-relative:text;mso-height-percent:0;mso-height-relative:margin;v-text-anchor:middle" coordsize="9166860,723265" o:gfxdata="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" path="m120547,l9046313,v66576,,120547,53971,120547,120547l9166860,723265r,l,723265r,l,120547c,53971,53971,,120547,xe" fillcolor="#3bc9ff [3033]" stroked="f">
+              <v:shape w14:anchorId="0F9819EF" id="矩形: 圆顶角 4" o:spid="_x0000_s1026" style="position:absolute;left:0;text-align:left;margin-left:-182pt;margin-top:-4.65pt;width:721.8pt;height:56.95pt;z-index:251657728;visibility:visible;mso-wrap-style:square;mso-height-percent:0;mso-wrap-distance-left:9pt;mso-wrap-distance-top:0;mso-wrap-distance-right:9pt;mso-wrap-distance-bottom:0;mso-position-horizontal:absolute;mso-position-horizontal-relative:text;mso-position-vertical:absolute;mso-position-vertical-relative:text;mso-height-percent:0;mso-height-relative:margin;v-text-anchor:middle" coordsize="9166860,723265" o:gfxdata="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" path="m120547,l9046313,v66576,,120547,53971,120547,120547l9166860,723265r,l,723265r,l,120547c,53971,53971,,120547,xe" fillcolor="#3bc9ff [3033]" stroked="f">
                 <v:fill color2="#2ac5ff [3177]" rotate="t" colors="0 #54ceff;.5 #24ccff;1 #12bae5" focus="100%" type="gradient">
                   <o:fill v:ext="view" type="gradientUnscaled"/>
                 </v:fill>
@@ -2038,6 +2038,246 @@
       </w:r>
     </w:p>
     <w:p>
+      <w:bookmarkStart w:id="0" w:name="_GoBack"/>
+      <w:bookmarkEnd w:id="0"/>
+      <w:r>
+        <w:rPr>
+          <w:noProof/>
+          <w:sz w:val="26"/>
+        </w:rPr>
+        <mc:AlternateContent>
+          <mc:Choice Requires="wps">
+            <w:drawing>
+              <wp:anchor distT="0" distB="0" distL="114300" distR="114300" simplePos="0" relativeHeight="251910656" behindDoc="0" locked="0" layoutInCell="1" allowOverlap="1" wp14:anchorId="6237B121" wp14:editId="0D932558">
+                <wp:simplePos x="0" y="0"/>
+                <wp:positionH relativeFrom="margin">
+                  <wp:posOffset>-281940</wp:posOffset>
+                </wp:positionH>
+                <wp:positionV relativeFrom="paragraph">
+                  <wp:posOffset>1051560</wp:posOffset>
+                </wp:positionV>
+                <wp:extent cx="5984240" cy="373380"/>
+                <wp:effectExtent l="0" t="0" r="0" b="7620"/>
+                <wp:wrapNone/>
+                <wp:docPr id="10" name="文本框 10"/>
+                <wp:cNvGraphicFramePr/>
+                <a:graphic xmlns:a="http://schemas.openxmlformats.org/drawingml/2006/main">
+                  <a:graphicData uri="http://schemas.microsoft.com/office/word/2010/wordprocessingShape">
+                    <wps:wsp>
+                      <wps:cNvSpPr txBox="1"/>
+                      <wps:spPr>
+                        <a:xfrm>
+                          <a:off x="0" y="0"/>
+                          <a:ext cx="5984240" cy="373380"/>
+                        </a:xfrm>
+                        <a:prstGeom prst="rect">
+                          <a:avLst/>
+                        </a:prstGeom>
+                        <a:noFill/>
+                        <a:ln w="6350">
+                          <a:noFill/>
+                        </a:ln>
+                        <a:effectLst/>
+                      </wps:spPr>
+                      <wps:style>
+                        <a:lnRef idx="0">
+                          <a:schemeClr val="accent1"/>
+                        </a:lnRef>
+                        <a:fillRef idx="0">
+                          <a:schemeClr val="accent1"/>
+                        </a:fillRef>
+                        <a:effectRef idx="0">
+                          <a:schemeClr val="accent1"/>
+                        </a:effectRef>
+                        <a:fontRef idx="minor">
+                          <a:schemeClr val="dk1"/>
+                        </a:fontRef>
+                      </wps:style>
+                      <wps:txbx>
+                        <w:txbxContent>
+                          <w:p>
+                            <w:pPr>
+                              <w:pStyle w:val="1"/>
+                              <w:widowControl/>
+                              <w:numPr>
+                                <w:ilvl w:val="0"/>
+                                <w:numId w:val="1"/>
+                              </w:numPr>
+                              <w:snapToGrid w:val="0"/>
+                              <w:ind w:firstLineChars="0"/>
+                              <w:jc w:val="left"/>
+                              <w:textAlignment w:val="baseline"/>
+                              <w:rPr>
+                                <w:rFonts w:ascii="Tahoma" w:hAnsi="Tahoma" w:cs="Tahoma"/>
+                                <w:vanish/>
+                                <w:szCs w:val="21"/>
+                              </w:rPr>
+                            </w:pPr>
+                            <w:r>
+                              <w:rPr>
+                                <w:rFonts w:ascii="微软雅黑" w:hAnsi="微软雅黑" w:hint="eastAsia"/>
+                                <w:color w:val="595959" w:themeColor="text1" w:themeTint="A6"/>
+                                <w:kern w:val="24"/>
+                                <w:sz w:val="22"/>
+                              </w:rPr>
+                              <w:t>PHP</w:t>
+                            </w:r>
+                            <w:r>
+                              <w:rPr>
+                                <w:rFonts w:ascii="微软雅黑" w:hAnsi="微软雅黑"/>
+                                <w:color w:val="595959" w:themeColor="text1" w:themeTint="A6"/>
+                                <w:kern w:val="24"/>
+                                <w:sz w:val="22"/>
+                              </w:rPr>
+                              <w:t>工程师</w:t>
+                            </w:r>
+                            <w:r>
+                              <w:rPr>
+                                <w:rFonts w:ascii="微软雅黑" w:hAnsi="微软雅黑" w:hint="eastAsia"/>
+                                <w:color w:val="595959" w:themeColor="text1" w:themeTint="A6"/>
+                                <w:kern w:val="24"/>
+                                <w:sz w:val="22"/>
+                              </w:rPr>
+                              <w:t>。</w:t>
+                            </w:r>
+                          </w:p>
+                          <w:p>
+                            <w:pPr>
+                              <w:pStyle w:val="1"/>
+                              <w:widowControl/>
+                              <w:snapToGrid w:val="0"/>
+                              <w:spacing w:line="276" w:lineRule="auto"/>
+                              <w:ind w:firstLineChars="0"/>
+                              <w:jc w:val="left"/>
+                              <w:textAlignment w:val="baseline"/>
+                              <w:rPr>
+                                <w:rFonts w:ascii="Tahoma" w:hAnsi="Tahoma" w:cs="Tahoma"/>
+                                <w:vanish/>
+                                <w:szCs w:val="21"/>
+                              </w:rPr>
+                            </w:pPr>
+                          </w:p>
+                          <w:p>
+                            <w:pPr>
+                              <w:pStyle w:val="1"/>
+                              <w:widowControl/>
+                              <w:snapToGrid w:val="0"/>
+                              <w:spacing w:line="276" w:lineRule="auto"/>
+                              <w:ind w:firstLineChars="0"/>
+                              <w:jc w:val="left"/>
+                              <w:textAlignment w:val="baseline"/>
+                              <w:rPr>
+                                <w:rFonts w:ascii="Tahoma" w:hAnsi="Tahoma" w:cs="Tahoma"/>
+                                <w:vanish/>
+                                <w:szCs w:val="21"/>
+                              </w:rPr>
+                            </w:pPr>
+                          </w:p>
+                        </w:txbxContent>
+                      </wps:txbx>
+                      <wps:bodyPr rot="0" spcFirstLastPara="0" vertOverflow="overflow" horzOverflow="overflow" vert="horz" wrap="square" lIns="91440" tIns="45720" rIns="91440" bIns="45720" numCol="1" spcCol="0" rtlCol="0" fromWordArt="0" anchor="t" anchorCtr="0" forceAA="0" compatLnSpc="1">
+                        <a:noAutofit/>
+                      </wps:bodyPr>
+                    </wps:wsp>
+                  </a:graphicData>
+                </a:graphic>
+                <wp14:sizeRelV relativeFrom="margin">
+                  <wp14:pctHeight>0</wp14:pctHeight>
+                </wp14:sizeRelV>
+              </wp:anchor>
+            </w:drawing>
+          </mc:Choice>
+          <mc:Fallback>
+            <w:pict>
+              <v:shape w14:anchorId="6237B121" id="文本框 10" o:spid="_x0000_s1029" type="#_x0000_t202" style="position:absolute;left:0;text-align:left;margin-left:-22.2pt;margin-top:82.8pt;width:471.2pt;height:29.4pt;z-index:251910656;visibility:visible;mso-wrap-style:square;mso-height-percent:0;mso-wrap-distance-left:9pt;mso-wrap-distance-top:0;mso-wrap-distance-right:9pt;mso-wrap-distance-bottom:0;mso-position-horizontal:absolute;mso-position-horizontal-relative:margin;mso-position-vertical:absolute;mso-position-vertical-relative:text;mso-height-percent:0;mso-height-relative:margin;v-text-anchor:top" o:gfxdata="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" filled="f" stroked="f" strokeweight=".5pt">
+                <v:textbox>
+                  <w:txbxContent>
+                    <w:p>
+                      <w:pPr>
+                        <w:pStyle w:val="1"/>
+                        <w:widowControl/>
+                        <w:numPr>
+                          <w:ilvl w:val="0"/>
+                          <w:numId w:val="1"/>
+                        </w:numPr>
+                        <w:snapToGrid w:val="0"/>
+                        <w:ind w:firstLineChars="0"/>
+                        <w:jc w:val="left"/>
+                        <w:textAlignment w:val="baseline"/>
+                        <w:rPr>
+                          <w:rFonts w:ascii="Tahoma" w:hAnsi="Tahoma" w:cs="Tahoma"/>
+                          <w:vanish/>
+                          <w:szCs w:val="21"/>
+                        </w:rPr>
+                      </w:pPr>
+                      <w:r>
+                        <w:rPr>
+                          <w:rFonts w:ascii="微软雅黑" w:hAnsi="微软雅黑" w:hint="eastAsia"/>
+                          <w:color w:val="595959" w:themeColor="text1" w:themeTint="A6"/>
+                          <w:kern w:val="24"/>
+                          <w:sz w:val="22"/>
+                        </w:rPr>
+                        <w:t>PHP</w:t>
+                      </w:r>
+                      <w:r>
+                        <w:rPr>
+                          <w:rFonts w:ascii="微软雅黑" w:hAnsi="微软雅黑"/>
+                          <w:color w:val="595959" w:themeColor="text1" w:themeTint="A6"/>
+                          <w:kern w:val="24"/>
+                          <w:sz w:val="22"/>
+                        </w:rPr>
+                        <w:t>工程师</w:t>
+                      </w:r>
+                      <w:r>
+                        <w:rPr>
+                          <w:rFonts w:ascii="微软雅黑" w:hAnsi="微软雅黑" w:hint="eastAsia"/>
+                          <w:color w:val="595959" w:themeColor="text1" w:themeTint="A6"/>
+                          <w:kern w:val="24"/>
+                          <w:sz w:val="22"/>
+                        </w:rPr>
+                        <w:t>。</w:t>
+                      </w:r>
+                    </w:p>
+                    <w:p>
+                      <w:pPr>
+                        <w:pStyle w:val="1"/>
+                        <w:widowControl/>
+                        <w:snapToGrid w:val="0"/>
+                        <w:spacing w:line="276" w:lineRule="auto"/>
+                        <w:ind w:firstLineChars="0"/>
+                        <w:jc w:val="left"/>
+                        <w:textAlignment w:val="baseline"/>
+                        <w:rPr>
+                          <w:rFonts w:ascii="Tahoma" w:hAnsi="Tahoma" w:cs="Tahoma"/>
+                          <w:vanish/>
+                          <w:szCs w:val="21"/>
+                        </w:rPr>
+                      </w:pPr>
+                    </w:p>
+                    <w:p>
+                      <w:pPr>
+                        <w:pStyle w:val="1"/>
+                        <w:widowControl/>
+                        <w:snapToGrid w:val="0"/>
+                        <w:spacing w:line="276" w:lineRule="auto"/>
+                        <w:ind w:firstLineChars="0"/>
+                        <w:jc w:val="left"/>
+                        <w:textAlignment w:val="baseline"/>
+                        <w:rPr>
+                          <w:rFonts w:ascii="Tahoma" w:hAnsi="Tahoma" w:cs="Tahoma"/>
+                          <w:vanish/>
+                          <w:szCs w:val="21"/>
+                        </w:rPr>
+                      </w:pPr>
+                    </w:p>
+                  </w:txbxContent>
+                </v:textbox>
+                <w10:wrap anchorx="margin"/>
+              </v:shape>
+            </w:pict>
+          </mc:Fallback>
+        </mc:AlternateContent>
+      </w:r>
       <w:r>
         <w:rPr>
           <w:b w:val="0"/>
@@ -2046,18 +2286,18 @@
         <mc:AlternateContent>
           <mc:Choice Requires="wpg">
             <w:drawing>
-              <wp:anchor distT="0" distB="0" distL="114300" distR="114300" simplePos="0" relativeHeight="251652096" behindDoc="0" locked="0" layoutInCell="1" allowOverlap="1" wp14:anchorId="001BC3B7" wp14:editId="442FF994">
+              <wp:anchor distT="0" distB="0" distL="114300" distR="114300" simplePos="0" relativeHeight="251891200" behindDoc="0" locked="0" layoutInCell="1" allowOverlap="1" wp14:anchorId="43A93F3D" wp14:editId="4EEBD383">
                 <wp:simplePos x="0" y="0"/>
                 <wp:positionH relativeFrom="column">
-                  <wp:posOffset>-274320</wp:posOffset>
+                  <wp:posOffset>-396240</wp:posOffset>
                 </wp:positionH>
                 <wp:positionV relativeFrom="paragraph">
-                  <wp:posOffset>7322820</wp:posOffset>
+                  <wp:posOffset>739140</wp:posOffset>
                 </wp:positionV>
-                <wp:extent cx="5867400" cy="371475"/>
-                <wp:effectExtent l="38100" t="0" r="19050" b="9525"/>
+                <wp:extent cx="5935980" cy="360045"/>
+                <wp:effectExtent l="57150" t="0" r="26670" b="1905"/>
                 <wp:wrapNone/>
-                <wp:docPr id="44" name="组合 44"/>
+                <wp:docPr id="41" name="组合 41"/>
                 <wp:cNvGraphicFramePr/>
                 <a:graphic xmlns:a="http://schemas.openxmlformats.org/drawingml/2006/main">
                   <a:graphicData uri="http://schemas.microsoft.com/office/word/2010/wordprocessingGroup">
@@ -2066,31 +2306,31 @@
                       <wpg:grpSpPr>
                         <a:xfrm>
                           <a:off x="0" y="0"/>
-                          <a:ext cx="5867400" cy="371475"/>
-                          <a:chOff x="28575" y="0"/>
-                          <a:chExt cx="5868100" cy="360045"/>
+                          <a:ext cx="5935980" cy="360045"/>
+                          <a:chOff x="7621" y="0"/>
+                          <a:chExt cx="5936679" cy="360045"/>
                         </a:xfrm>
                       </wpg:grpSpPr>
                       <wpg:grpSp>
-                        <wpg:cNvPr id="27" name="组合 27"/>
+                        <wpg:cNvPr id="24" name="组合 24"/>
                         <wpg:cNvGrpSpPr/>
                         <wpg:grpSpPr>
                           <a:xfrm>
-                            <a:off x="43817" y="0"/>
-                            <a:ext cx="1508940" cy="360045"/>
-                            <a:chOff x="125712" y="0"/>
-                            <a:chExt cx="1509221" cy="360045"/>
+                            <a:off x="7621" y="0"/>
+                            <a:ext cx="1508776" cy="360045"/>
+                            <a:chOff x="55388" y="0"/>
+                            <a:chExt cx="1508870" cy="360045"/>
                           </a:xfrm>
                         </wpg:grpSpPr>
                         <wps:wsp>
-                          <wps:cNvPr id="19" name="24岁"/>
+                          <wps:cNvPr id="116" name="24岁"/>
                           <wps:cNvSpPr>
                             <a:spLocks noChangeArrowheads="1"/>
                           </wps:cNvSpPr>
                           <wps:spPr bwMode="auto">
                             <a:xfrm>
-                              <a:off x="323891" y="0"/>
-                              <a:ext cx="1311042" cy="360045"/>
+                              <a:off x="364204" y="0"/>
+                              <a:ext cx="1200054" cy="360045"/>
                             </a:xfrm>
                             <a:prstGeom prst="rect">
                               <a:avLst/>
@@ -2110,20 +2350,28 @@
                                   <w:spacing w:line="380" w:lineRule="exact"/>
                                   <w:jc w:val="distribute"/>
                                   <w:rPr>
-                                    <w:rFonts w:ascii="华文细黑" w:eastAsia="华文细黑" w:hAnsi="华文细黑"/>
+                                    <w:rFonts w:ascii="华文细黑" w:eastAsia="华文细黑" w:hAnsi="华文细黑" w:hint="eastAsia"/>
                                     <w:color w:val="00A4E1" w:themeColor="accent6" w:themeShade="BF"/>
-                                    <w:sz w:val="28"/>
-                                    <w:szCs w:val="28"/>
+                                    <w:sz w:val="24"/>
                                   </w:rPr>
                                 </w:pPr>
                                 <w:r>
                                   <w:rPr>
+                                    <w:rFonts w:asciiTheme="minorEastAsia" w:hAnsiTheme="minorEastAsia"/>
+                                    <w:color w:val="00A4E1" w:themeColor="accent6" w:themeShade="BF"/>
+                                    <w:sz w:val="30"/>
+                                    <w:szCs w:val="30"/>
+                                  </w:rPr>
+                                  <w:t>求职</w:t>
+                                </w:r>
+                                <w:r>
+                                  <w:rPr>
                                     <w:rFonts w:asciiTheme="minorEastAsia" w:hAnsiTheme="minorEastAsia" w:hint="eastAsia"/>
                                     <w:color w:val="00A4E1" w:themeColor="accent6" w:themeShade="BF"/>
-                                    <w:sz w:val="28"/>
-                                    <w:szCs w:val="28"/>
+                                    <w:sz w:val="30"/>
+                                    <w:szCs w:val="30"/>
                                   </w:rPr>
-                                  <w:t>自我评价</w:t>
+                                  <w:t>意愿</w:t>
                                 </w:r>
                               </w:p>
                             </w:txbxContent>
@@ -2133,183 +2381,335 @@
                           </wps:bodyPr>
                         </wps:wsp>
                         <wps:wsp>
-                          <wps:cNvPr id="363" name="KSO_Shape"/>
+                          <wps:cNvPr id="20" name="KSO_Shape"/>
                           <wps:cNvSpPr/>
-                          <wps:spPr>
+                          <wps:spPr bwMode="auto">
                             <a:xfrm>
-                              <a:off x="125712" y="73855"/>
-                              <a:ext cx="200373" cy="178075"/>
+                              <a:off x="55388" y="65851"/>
+                              <a:ext cx="297815" cy="181610"/>
                             </a:xfrm>
                             <a:custGeom>
                               <a:avLst/>
                               <a:gdLst>
-                                <a:gd name="connsiteX0" fmla="*/ 150612 w 405200"/>
-                                <a:gd name="connsiteY0" fmla="*/ 52389 h 413075"/>
-                                <a:gd name="connsiteX1" fmla="*/ 52389 w 405200"/>
-                                <a:gd name="connsiteY1" fmla="*/ 150612 h 413075"/>
-                                <a:gd name="connsiteX2" fmla="*/ 150612 w 405200"/>
-                                <a:gd name="connsiteY2" fmla="*/ 248836 h 413075"/>
-                                <a:gd name="connsiteX3" fmla="*/ 248836 w 405200"/>
-                                <a:gd name="connsiteY3" fmla="*/ 150612 h 413075"/>
-                                <a:gd name="connsiteX4" fmla="*/ 150612 w 405200"/>
-                                <a:gd name="connsiteY4" fmla="*/ 52389 h 413075"/>
-                                <a:gd name="connsiteX5" fmla="*/ 150612 w 405200"/>
-                                <a:gd name="connsiteY5" fmla="*/ 0 h 413075"/>
-                                <a:gd name="connsiteX6" fmla="*/ 301225 w 405200"/>
-                                <a:gd name="connsiteY6" fmla="*/ 150612 h 413075"/>
-                                <a:gd name="connsiteX7" fmla="*/ 276789 w 405200"/>
-                                <a:gd name="connsiteY7" fmla="*/ 232452 h 413075"/>
-                                <a:gd name="connsiteX8" fmla="*/ 279486 w 405200"/>
-                                <a:gd name="connsiteY8" fmla="*/ 234307 h 413075"/>
-                                <a:gd name="connsiteX9" fmla="*/ 395404 w 405200"/>
-                                <a:gd name="connsiteY9" fmla="*/ 354065 h 413075"/>
-                                <a:gd name="connsiteX10" fmla="*/ 394603 w 405200"/>
-                                <a:gd name="connsiteY10" fmla="*/ 403280 h 413075"/>
-                                <a:gd name="connsiteX11" fmla="*/ 345389 w 405200"/>
-                                <a:gd name="connsiteY11" fmla="*/ 402478 h 413075"/>
-                                <a:gd name="connsiteX12" fmla="*/ 229470 w 405200"/>
-                                <a:gd name="connsiteY12" fmla="*/ 282720 h 413075"/>
-                                <a:gd name="connsiteX13" fmla="*/ 227420 w 405200"/>
-                                <a:gd name="connsiteY13" fmla="*/ 279520 h 413075"/>
-                                <a:gd name="connsiteX14" fmla="*/ 150612 w 405200"/>
-                                <a:gd name="connsiteY14" fmla="*/ 301225 h 413075"/>
-                                <a:gd name="connsiteX15" fmla="*/ 0 w 405200"/>
-                                <a:gd name="connsiteY15" fmla="*/ 150612 h 413075"/>
-                                <a:gd name="connsiteX16" fmla="*/ 150612 w 405200"/>
-                                <a:gd name="connsiteY16" fmla="*/ 0 h 413075"/>
+                                <a:gd name="T0" fmla="*/ 1395067 w 3931"/>
+                                <a:gd name="T1" fmla="*/ 589725 h 2392"/>
+                                <a:gd name="T2" fmla="*/ 928365 w 3931"/>
+                                <a:gd name="T3" fmla="*/ 389484 h 2392"/>
+                                <a:gd name="T4" fmla="*/ 403040 w 3931"/>
+                                <a:gd name="T5" fmla="*/ 589725 h 2392"/>
+                                <a:gd name="T6" fmla="*/ 256480 w 3931"/>
+                                <a:gd name="T7" fmla="*/ 528782 h 2392"/>
+                                <a:gd name="T8" fmla="*/ 256480 w 3931"/>
+                                <a:gd name="T9" fmla="*/ 708403 h 2392"/>
+                                <a:gd name="T10" fmla="*/ 296326 w 3931"/>
+                                <a:gd name="T11" fmla="*/ 763389 h 2392"/>
+                                <a:gd name="T12" fmla="*/ 255564 w 3931"/>
+                                <a:gd name="T13" fmla="*/ 818375 h 2392"/>
+                                <a:gd name="T14" fmla="*/ 299074 w 3931"/>
+                                <a:gd name="T15" fmla="*/ 1011742 h 2392"/>
+                                <a:gd name="T16" fmla="*/ 170834 w 3931"/>
+                                <a:gd name="T17" fmla="*/ 1011742 h 2392"/>
+                                <a:gd name="T18" fmla="*/ 214802 w 3931"/>
+                                <a:gd name="T19" fmla="*/ 817458 h 2392"/>
+                                <a:gd name="T20" fmla="*/ 179078 w 3931"/>
+                                <a:gd name="T21" fmla="*/ 763389 h 2392"/>
+                                <a:gd name="T22" fmla="*/ 213428 w 3931"/>
+                                <a:gd name="T23" fmla="*/ 709777 h 2392"/>
+                                <a:gd name="T24" fmla="*/ 213428 w 3931"/>
+                                <a:gd name="T25" fmla="*/ 510911 h 2392"/>
+                                <a:gd name="T26" fmla="*/ 0 w 3931"/>
+                                <a:gd name="T27" fmla="*/ 421559 h 2392"/>
+                                <a:gd name="T28" fmla="*/ 938899 w 3931"/>
+                                <a:gd name="T29" fmla="*/ 0 h 2392"/>
+                                <a:gd name="T30" fmla="*/ 1800397 w 3931"/>
+                                <a:gd name="T31" fmla="*/ 427058 h 2392"/>
+                                <a:gd name="T32" fmla="*/ 1395067 w 3931"/>
+                                <a:gd name="T33" fmla="*/ 589725 h 2392"/>
+                                <a:gd name="T34" fmla="*/ 917831 w 3931"/>
+                                <a:gd name="T35" fmla="*/ 491208 h 2392"/>
+                                <a:gd name="T36" fmla="*/ 1341481 w 3931"/>
+                                <a:gd name="T37" fmla="*/ 635088 h 2392"/>
+                                <a:gd name="T38" fmla="*/ 1341481 w 3931"/>
+                                <a:gd name="T39" fmla="*/ 983791 h 2392"/>
+                                <a:gd name="T40" fmla="*/ 896306 w 3931"/>
+                                <a:gd name="T41" fmla="*/ 1096054 h 2392"/>
+                                <a:gd name="T42" fmla="*/ 503342 w 3931"/>
+                                <a:gd name="T43" fmla="*/ 983791 h 2392"/>
+                                <a:gd name="T44" fmla="*/ 503342 w 3931"/>
+                                <a:gd name="T45" fmla="*/ 635088 h 2392"/>
+                                <a:gd name="T46" fmla="*/ 917831 w 3931"/>
+                                <a:gd name="T47" fmla="*/ 491208 h 2392"/>
+                                <a:gd name="T48" fmla="*/ 912335 w 3931"/>
+                                <a:gd name="T49" fmla="*/ 1031904 h 2392"/>
+                                <a:gd name="T50" fmla="*/ 1254003 w 3931"/>
+                                <a:gd name="T51" fmla="*/ 946675 h 2392"/>
+                                <a:gd name="T52" fmla="*/ 912335 w 3931"/>
+                                <a:gd name="T53" fmla="*/ 860989 h 2392"/>
+                                <a:gd name="T54" fmla="*/ 571126 w 3931"/>
+                                <a:gd name="T55" fmla="*/ 946675 h 2392"/>
+                                <a:gd name="T56" fmla="*/ 912335 w 3931"/>
+                                <a:gd name="T57" fmla="*/ 1031904 h 2392"/>
+                                <a:gd name="T58" fmla="*/ 0 60000 65536"/>
+                                <a:gd name="T59" fmla="*/ 0 60000 65536"/>
+                                <a:gd name="T60" fmla="*/ 0 60000 65536"/>
+                                <a:gd name="T61" fmla="*/ 0 60000 65536"/>
+                                <a:gd name="T62" fmla="*/ 0 60000 65536"/>
+                                <a:gd name="T63" fmla="*/ 0 60000 65536"/>
+                                <a:gd name="T64" fmla="*/ 0 60000 65536"/>
+                                <a:gd name="T65" fmla="*/ 0 60000 65536"/>
+                                <a:gd name="T66" fmla="*/ 0 60000 65536"/>
+                                <a:gd name="T67" fmla="*/ 0 60000 65536"/>
+                                <a:gd name="T68" fmla="*/ 0 60000 65536"/>
+                                <a:gd name="T69" fmla="*/ 0 60000 65536"/>
+                                <a:gd name="T70" fmla="*/ 0 60000 65536"/>
+                                <a:gd name="T71" fmla="*/ 0 60000 65536"/>
+                                <a:gd name="T72" fmla="*/ 0 60000 65536"/>
+                                <a:gd name="T73" fmla="*/ 0 60000 65536"/>
+                                <a:gd name="T74" fmla="*/ 0 60000 65536"/>
+                                <a:gd name="T75" fmla="*/ 0 60000 65536"/>
+                                <a:gd name="T76" fmla="*/ 0 60000 65536"/>
+                                <a:gd name="T77" fmla="*/ 0 60000 65536"/>
+                                <a:gd name="T78" fmla="*/ 0 60000 65536"/>
+                                <a:gd name="T79" fmla="*/ 0 60000 65536"/>
+                                <a:gd name="T80" fmla="*/ 0 60000 65536"/>
+                                <a:gd name="T81" fmla="*/ 0 60000 65536"/>
+                                <a:gd name="T82" fmla="*/ 0 60000 65536"/>
+                                <a:gd name="T83" fmla="*/ 0 60000 65536"/>
+                                <a:gd name="T84" fmla="*/ 0 60000 65536"/>
+                                <a:gd name="T85" fmla="*/ 0 60000 65536"/>
+                                <a:gd name="T86" fmla="*/ 0 60000 65536"/>
                               </a:gdLst>
                               <a:ahLst/>
                               <a:cxnLst>
-                                <a:cxn ang="0">
-                                  <a:pos x="connsiteX0" y="connsiteY0"/>
-                                </a:cxn>
-                                <a:cxn ang="0">
-                                  <a:pos x="connsiteX1" y="connsiteY1"/>
-                                </a:cxn>
-                                <a:cxn ang="0">
-                                  <a:pos x="connsiteX2" y="connsiteY2"/>
-                                </a:cxn>
-                                <a:cxn ang="0">
-                                  <a:pos x="connsiteX3" y="connsiteY3"/>
-                                </a:cxn>
-                                <a:cxn ang="0">
-                                  <a:pos x="connsiteX4" y="connsiteY4"/>
-                                </a:cxn>
-                                <a:cxn ang="0">
-                                  <a:pos x="connsiteX5" y="connsiteY5"/>
-                                </a:cxn>
-                                <a:cxn ang="0">
-                                  <a:pos x="connsiteX6" y="connsiteY6"/>
-                                </a:cxn>
-                                <a:cxn ang="0">
-                                  <a:pos x="connsiteX7" y="connsiteY7"/>
-                                </a:cxn>
-                                <a:cxn ang="0">
-                                  <a:pos x="connsiteX8" y="connsiteY8"/>
-                                </a:cxn>
-                                <a:cxn ang="0">
-                                  <a:pos x="connsiteX9" y="connsiteY9"/>
-                                </a:cxn>
-                                <a:cxn ang="0">
-                                  <a:pos x="connsiteX10" y="connsiteY10"/>
-                                </a:cxn>
-                                <a:cxn ang="0">
-                                  <a:pos x="connsiteX11" y="connsiteY11"/>
-                                </a:cxn>
-                                <a:cxn ang="0">
-                                  <a:pos x="connsiteX12" y="connsiteY12"/>
-                                </a:cxn>
-                                <a:cxn ang="0">
-                                  <a:pos x="connsiteX13" y="connsiteY13"/>
-                                </a:cxn>
-                                <a:cxn ang="0">
-                                  <a:pos x="connsiteX14" y="connsiteY14"/>
-                                </a:cxn>
-                                <a:cxn ang="0">
-                                  <a:pos x="connsiteX15" y="connsiteY15"/>
-                                </a:cxn>
-                                <a:cxn ang="0">
-                                  <a:pos x="connsiteX16" y="connsiteY16"/>
+                                <a:cxn ang="T58">
+                                  <a:pos x="T0" y="T1"/>
+                                </a:cxn>
+                                <a:cxn ang="T59">
+                                  <a:pos x="T2" y="T3"/>
+                                </a:cxn>
+                                <a:cxn ang="T60">
+                                  <a:pos x="T4" y="T5"/>
+                                </a:cxn>
+                                <a:cxn ang="T61">
+                                  <a:pos x="T6" y="T7"/>
+                                </a:cxn>
+                                <a:cxn ang="T62">
+                                  <a:pos x="T8" y="T9"/>
+                                </a:cxn>
+                                <a:cxn ang="T63">
+                                  <a:pos x="T10" y="T11"/>
+                                </a:cxn>
+                                <a:cxn ang="T64">
+                                  <a:pos x="T12" y="T13"/>
+                                </a:cxn>
+                                <a:cxn ang="T65">
+                                  <a:pos x="T14" y="T15"/>
+                                </a:cxn>
+                                <a:cxn ang="T66">
+                                  <a:pos x="T16" y="T17"/>
+                                </a:cxn>
+                                <a:cxn ang="T67">
+                                  <a:pos x="T18" y="T19"/>
+                                </a:cxn>
+                                <a:cxn ang="T68">
+                                  <a:pos x="T20" y="T21"/>
+                                </a:cxn>
+                                <a:cxn ang="T69">
+                                  <a:pos x="T22" y="T23"/>
+                                </a:cxn>
+                                <a:cxn ang="T70">
+                                  <a:pos x="T24" y="T25"/>
+                                </a:cxn>
+                                <a:cxn ang="T71">
+                                  <a:pos x="T26" y="T27"/>
+                                </a:cxn>
+                                <a:cxn ang="T72">
+                                  <a:pos x="T28" y="T29"/>
+                                </a:cxn>
+                                <a:cxn ang="T73">
+                                  <a:pos x="T30" y="T31"/>
+                                </a:cxn>
+                                <a:cxn ang="T74">
+                                  <a:pos x="T32" y="T33"/>
+                                </a:cxn>
+                                <a:cxn ang="T75">
+                                  <a:pos x="T34" y="T35"/>
+                                </a:cxn>
+                                <a:cxn ang="T76">
+                                  <a:pos x="T36" y="T37"/>
+                                </a:cxn>
+                                <a:cxn ang="T77">
+                                  <a:pos x="T38" y="T39"/>
+                                </a:cxn>
+                                <a:cxn ang="T78">
+                                  <a:pos x="T40" y="T41"/>
+                                </a:cxn>
+                                <a:cxn ang="T79">
+                                  <a:pos x="T42" y="T43"/>
+                                </a:cxn>
+                                <a:cxn ang="T80">
+                                  <a:pos x="T44" y="T45"/>
+                                </a:cxn>
+                                <a:cxn ang="T81">
+                                  <a:pos x="T46" y="T47"/>
+                                </a:cxn>
+                                <a:cxn ang="T82">
+                                  <a:pos x="T48" y="T49"/>
+                                </a:cxn>
+                                <a:cxn ang="T83">
+                                  <a:pos x="T50" y="T51"/>
+                                </a:cxn>
+                                <a:cxn ang="T84">
+                                  <a:pos x="T52" y="T53"/>
+                                </a:cxn>
+                                <a:cxn ang="T85">
+                                  <a:pos x="T54" y="T55"/>
+                                </a:cxn>
+                                <a:cxn ang="T86">
+                                  <a:pos x="T56" y="T57"/>
                                 </a:cxn>
                               </a:cxnLst>
-                              <a:rect l="l" t="t" r="r" b="b"/>
+                              <a:rect l="0" t="0" r="r" b="b"/>
                               <a:pathLst>
-                                <a:path w="405200" h="413075">
+                                <a:path w="3931" h="2392">
                                   <a:moveTo>
-                                    <a:pt x="150612" y="52389"/>
+                                    <a:pt x="3046" y="1287"/>
                                   </a:moveTo>
                                   <a:cubicBezTo>
-                                    <a:pt x="96365" y="52389"/>
-                                    <a:pt x="52389" y="96365"/>
-                                    <a:pt x="52389" y="150612"/>
+                                    <a:pt x="3046" y="1287"/>
+                                    <a:pt x="2618" y="850"/>
+                                    <a:pt x="2027" y="850"/>
                                   </a:cubicBezTo>
                                   <a:cubicBezTo>
-                                    <a:pt x="52389" y="204860"/>
-                                    <a:pt x="96365" y="248836"/>
-                                    <a:pt x="150612" y="248836"/>
+                                    <a:pt x="1450" y="850"/>
+                                    <a:pt x="880" y="1287"/>
+                                    <a:pt x="880" y="1287"/>
                                   </a:cubicBezTo>
                                   <a:cubicBezTo>
-                                    <a:pt x="204860" y="248836"/>
-                                    <a:pt x="248836" y="204860"/>
-                                    <a:pt x="248836" y="150612"/>
+                                    <a:pt x="560" y="1154"/>
+                                    <a:pt x="560" y="1154"/>
+                                    <a:pt x="560" y="1154"/>
                                   </a:cubicBezTo>
                                   <a:cubicBezTo>
-                                    <a:pt x="248836" y="96365"/>
-                                    <a:pt x="204860" y="52389"/>
-                                    <a:pt x="150612" y="52389"/>
+                                    <a:pt x="560" y="1546"/>
+                                    <a:pt x="560" y="1546"/>
+                                    <a:pt x="560" y="1546"/>
+                                  </a:cubicBezTo>
+                                  <a:cubicBezTo>
+                                    <a:pt x="610" y="1563"/>
+                                    <a:pt x="647" y="1610"/>
+                                    <a:pt x="647" y="1666"/>
+                                  </a:cubicBezTo>
+                                  <a:cubicBezTo>
+                                    <a:pt x="647" y="1723"/>
+                                    <a:pt x="609" y="1769"/>
+                                    <a:pt x="558" y="1786"/>
+                                  </a:cubicBezTo>
+                                  <a:cubicBezTo>
+                                    <a:pt x="653" y="2208"/>
+                                    <a:pt x="653" y="2208"/>
+                                    <a:pt x="653" y="2208"/>
+                                  </a:cubicBezTo>
+                                  <a:cubicBezTo>
+                                    <a:pt x="373" y="2208"/>
+                                    <a:pt x="373" y="2208"/>
+                                    <a:pt x="373" y="2208"/>
+                                  </a:cubicBezTo>
+                                  <a:cubicBezTo>
+                                    <a:pt x="469" y="1784"/>
+                                    <a:pt x="469" y="1784"/>
+                                    <a:pt x="469" y="1784"/>
+                                  </a:cubicBezTo>
+                                  <a:cubicBezTo>
+                                    <a:pt x="423" y="1764"/>
+                                    <a:pt x="391" y="1719"/>
+                                    <a:pt x="391" y="1666"/>
+                                  </a:cubicBezTo>
+                                  <a:cubicBezTo>
+                                    <a:pt x="391" y="1614"/>
+                                    <a:pt x="422" y="1570"/>
+                                    <a:pt x="466" y="1549"/>
+                                  </a:cubicBezTo>
+                                  <a:cubicBezTo>
+                                    <a:pt x="466" y="1115"/>
+                                    <a:pt x="466" y="1115"/>
+                                    <a:pt x="466" y="1115"/>
+                                  </a:cubicBezTo>
+                                  <a:cubicBezTo>
+                                    <a:pt x="0" y="920"/>
+                                    <a:pt x="0" y="920"/>
+                                    <a:pt x="0" y="920"/>
+                                  </a:cubicBezTo>
+                                  <a:cubicBezTo>
+                                    <a:pt x="2050" y="0"/>
+                                    <a:pt x="2050" y="0"/>
+                                    <a:pt x="2050" y="0"/>
+                                  </a:cubicBezTo>
+                                  <a:cubicBezTo>
+                                    <a:pt x="3931" y="932"/>
+                                    <a:pt x="3931" y="932"/>
+                                    <a:pt x="3931" y="932"/>
+                                  </a:cubicBezTo>
+                                  <a:lnTo>
+                                    <a:pt x="3046" y="1287"/>
+                                  </a:lnTo>
+                                  <a:close/>
+                                  <a:moveTo>
+                                    <a:pt x="2004" y="1072"/>
+                                  </a:moveTo>
+                                  <a:cubicBezTo>
+                                    <a:pt x="2598" y="1072"/>
+                                    <a:pt x="2929" y="1386"/>
+                                    <a:pt x="2929" y="1386"/>
+                                  </a:cubicBezTo>
+                                  <a:cubicBezTo>
+                                    <a:pt x="2929" y="2147"/>
+                                    <a:pt x="2929" y="2147"/>
+                                    <a:pt x="2929" y="2147"/>
+                                  </a:cubicBezTo>
+                                  <a:cubicBezTo>
+                                    <a:pt x="2929" y="2147"/>
+                                    <a:pt x="2586" y="2392"/>
+                                    <a:pt x="1957" y="2392"/>
+                                  </a:cubicBezTo>
+                                  <a:cubicBezTo>
+                                    <a:pt x="1328" y="2392"/>
+                                    <a:pt x="1099" y="2147"/>
+                                    <a:pt x="1099" y="2147"/>
+                                  </a:cubicBezTo>
+                                  <a:cubicBezTo>
+                                    <a:pt x="1099" y="1386"/>
+                                    <a:pt x="1099" y="1386"/>
+                                    <a:pt x="1099" y="1386"/>
+                                  </a:cubicBezTo>
+                                  <a:cubicBezTo>
+                                    <a:pt x="1099" y="1386"/>
+                                    <a:pt x="1410" y="1072"/>
+                                    <a:pt x="2004" y="1072"/>
                                   </a:cubicBezTo>
                                   <a:close/>
                                   <a:moveTo>
-                                    <a:pt x="150612" y="0"/>
+                                    <a:pt x="1992" y="2252"/>
                                   </a:moveTo>
                                   <a:cubicBezTo>
-                                    <a:pt x="233793" y="0"/>
-                                    <a:pt x="301225" y="67431"/>
-                                    <a:pt x="301225" y="150612"/>
+                                    <a:pt x="2404" y="2252"/>
+                                    <a:pt x="2738" y="2168"/>
+                                    <a:pt x="2738" y="2066"/>
                                   </a:cubicBezTo>
                                   <a:cubicBezTo>
-                                    <a:pt x="301225" y="180842"/>
-                                    <a:pt x="292319" y="208992"/>
-                                    <a:pt x="276789" y="232452"/>
+                                    <a:pt x="2738" y="1963"/>
+                                    <a:pt x="2404" y="1879"/>
+                                    <a:pt x="1992" y="1879"/>
                                   </a:cubicBezTo>
                                   <a:cubicBezTo>
-                                    <a:pt x="277931" y="232774"/>
-                                    <a:pt x="278722" y="233519"/>
-                                    <a:pt x="279486" y="234307"/>
-                                  </a:cubicBezTo>
-                                  <a:lnTo>
-                                    <a:pt x="395404" y="354065"/>
-                                  </a:lnTo>
-                                  <a:cubicBezTo>
-                                    <a:pt x="408773" y="367877"/>
-                                    <a:pt x="408414" y="389911"/>
-                                    <a:pt x="394603" y="403280"/>
+                                    <a:pt x="1581" y="1879"/>
+                                    <a:pt x="1247" y="1963"/>
+                                    <a:pt x="1247" y="2066"/>
                                   </a:cubicBezTo>
                                   <a:cubicBezTo>
-                                    <a:pt x="380791" y="416648"/>
-                                    <a:pt x="358757" y="416289"/>
-                                    <a:pt x="345389" y="402478"/>
-                                  </a:cubicBezTo>
-                                  <a:lnTo>
-                                    <a:pt x="229470" y="282720"/>
-                                  </a:lnTo>
-                                  <a:lnTo>
-                                    <a:pt x="227420" y="279520"/>
-                                  </a:lnTo>
-                                  <a:cubicBezTo>
-                                    <a:pt x="205163" y="293486"/>
-                                    <a:pt x="178791" y="301225"/>
-                                    <a:pt x="150612" y="301225"/>
-                                  </a:cubicBezTo>
-                                  <a:cubicBezTo>
-                                    <a:pt x="67431" y="301225"/>
-                                    <a:pt x="0" y="233793"/>
-                                    <a:pt x="0" y="150612"/>
-                                  </a:cubicBezTo>
-                                  <a:cubicBezTo>
-                                    <a:pt x="0" y="67431"/>
-                                    <a:pt x="67431" y="0"/>
-                                    <a:pt x="150612" y="0"/>
+                                    <a:pt x="1247" y="2168"/>
+                                    <a:pt x="1581" y="2252"/>
+                                    <a:pt x="1992" y="2252"/>
                                   </a:cubicBezTo>
                                   <a:close/>
                                 </a:path>
@@ -2331,15 +2731,15 @@
                               <a:schemeClr val="lt1"/>
                             </a:fontRef>
                           </wps:style>
-                          <wps:bodyPr anchor="ctr"/>
+                          <wps:bodyPr anchor="ctr" anchorCtr="1"/>
                         </wps:wsp>
                       </wpg:grpSp>
                       <wps:wsp>
-                        <wps:cNvPr id="38" name="直接连接符 38"/>
+                        <wps:cNvPr id="6" name="直接连接符 6"/>
                         <wps:cNvCnPr/>
                         <wps:spPr>
                           <a:xfrm>
-                            <a:off x="28575" y="329565"/>
+                            <a:off x="76200" y="331470"/>
                             <a:ext cx="5868100" cy="0"/>
                           </a:xfrm>
                           <a:prstGeom prst="line">
@@ -2377,9 +2777,9 @@
           </mc:Choice>
           <mc:Fallback>
             <w:pict>
-              <v:group w14:anchorId="001BC3B7" id="组合 44" o:spid="_x0000_s1029" style="position:absolute;left:0;text-align:left;margin-left:-21.6pt;margin-top:576.6pt;width:462pt;height:29.25pt;z-index:251652096;mso-width-relative:margin;mso-height-relative:margin" coordorigin="285" coordsize="58681,3600" o:gfxdata="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">
-                <v:group id="组合 27" o:spid="_x0000_s1030" style="position:absolute;left:438;width:15089;height:3600" coordorigin="1257" coordsize="15092,3600" o:gfxdata="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">
-                  <v:rect id="24岁" o:spid="_x0000_s1031" style="position:absolute;left:3238;width:13111;height:3600;visibility:visible;mso-wrap-style:square;v-text-anchor:top" o:gfxdata="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" filled="f" stroked="f">
+              <v:group w14:anchorId="43A93F3D" id="组合 41" o:spid="_x0000_s1030" style="position:absolute;left:0;text-align:left;margin-left:-31.2pt;margin-top:58.2pt;width:467.4pt;height:28.35pt;z-index:251891200;mso-width-relative:margin;mso-height-relative:margin" coordorigin="76" coordsize="59366,3600" o:gfxdata="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">
+                <v:group id="组合 24" o:spid="_x0000_s1031" style="position:absolute;left:76;width:15087;height:3600" coordorigin="553" coordsize="15088,3600" o:gfxdata="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">
+                  <v:rect id="24岁" o:spid="_x0000_s1032" style="position:absolute;left:3642;width:12000;height:3600;visibility:visible;mso-wrap-style:square;v-text-anchor:top" o:gfxdata="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" filled="f" stroked="f">
                     <v:textbox>
                       <w:txbxContent>
                         <w:p>
@@ -2390,34 +2790,42 @@
                             <w:spacing w:line="380" w:lineRule="exact"/>
                             <w:jc w:val="distribute"/>
                             <w:rPr>
-                              <w:rFonts w:ascii="华文细黑" w:eastAsia="华文细黑" w:hAnsi="华文细黑"/>
+                              <w:rFonts w:ascii="华文细黑" w:eastAsia="华文细黑" w:hAnsi="华文细黑" w:hint="eastAsia"/>
                               <w:color w:val="00A4E1" w:themeColor="accent6" w:themeShade="BF"/>
-                              <w:sz w:val="28"/>
-                              <w:szCs w:val="28"/>
+                              <w:sz w:val="24"/>
                             </w:rPr>
                           </w:pPr>
                           <w:r>
                             <w:rPr>
+                              <w:rFonts w:asciiTheme="minorEastAsia" w:hAnsiTheme="minorEastAsia"/>
+                              <w:color w:val="00A4E1" w:themeColor="accent6" w:themeShade="BF"/>
+                              <w:sz w:val="30"/>
+                              <w:szCs w:val="30"/>
+                            </w:rPr>
+                            <w:t>求职</w:t>
+                          </w:r>
+                          <w:r>
+                            <w:rPr>
                               <w:rFonts w:asciiTheme="minorEastAsia" w:hAnsiTheme="minorEastAsia" w:hint="eastAsia"/>
                               <w:color w:val="00A4E1" w:themeColor="accent6" w:themeShade="BF"/>
-                              <w:sz w:val="28"/>
-                              <w:szCs w:val="28"/>
+                              <w:sz w:val="30"/>
+                              <w:szCs w:val="30"/>
                             </w:rPr>
-                            <w:t>自我评价</w:t>
+                            <w:t>意愿</w:t>
                           </w:r>
                         </w:p>
                       </w:txbxContent>
                     </v:textbox>
                   </v:rect>
-                  <v:shape id="KSO_Shape" o:spid="_x0000_s1032" style="position:absolute;left:1257;top:738;width:2003;height:1781;visibility:visible;mso-wrap-style:square;v-text-anchor:middle" coordsize="405200,413075" o:gfxdata="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" path="m150612,52389v-54247,,-98223,43976,-98223,98223c52389,204860,96365,248836,150612,248836v54248,,98224,-43976,98224,-98224c248836,96365,204860,52389,150612,52389xm150612,v83181,,150613,67431,150613,150612c301225,180842,292319,208992,276789,232452v1142,322,1933,1067,2697,1855l395404,354065v13369,13812,13010,35846,-801,49215c380791,416648,358757,416289,345389,402478l229470,282720r-2050,-3200c205163,293486,178791,301225,150612,301225,67431,301225,,233793,,150612,,67431,67431,,150612,xe" fillcolor="#3bc9ff [3033]" stroked="f">
+                  <v:shape id="KSO_Shape" o:spid="_x0000_s1033" style="position:absolute;left:553;top:658;width:2979;height:1816;visibility:visible;mso-wrap-style:square;v-text-anchor:middle-center" coordsize="3931,2392" o:gfxdata="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" path="m3046,1287v,,-428,-437,-1019,-437c1450,850,880,1287,880,1287,560,1154,560,1154,560,1154v,392,,392,,392c610,1563,647,1610,647,1666v,57,-38,103,-89,120c653,2208,653,2208,653,2208v-280,,-280,,-280,c469,1784,469,1784,469,1784v-46,-20,-78,-65,-78,-118c391,1614,422,1570,466,1549v,-434,,-434,,-434c,920,,920,,920,2050,,2050,,2050,,3931,932,3931,932,3931,932r-885,355xm2004,1072v594,,925,314,925,314c2929,2147,2929,2147,2929,2147v,,-343,245,-972,245c1328,2392,1099,2147,1099,2147v,-761,,-761,,-761c1099,1386,1410,1072,2004,1072xm1992,2252v412,,746,-84,746,-186c2738,1963,2404,1879,1992,1879v-411,,-745,84,-745,187c1247,2168,1581,2252,1992,2252xe" fillcolor="#3bc9ff [3033]" stroked="f">
                     <v:fill color2="#2ac5ff [3177]" rotate="t" colors="0 #54ceff;.5 #24ccff;1 #12bae5" focus="100%" type="gradient">
                       <o:fill v:ext="view" type="gradientUnscaled"/>
                     </v:fill>
                     <v:shadow on="t" color="black" opacity="41287f" offset="0,1.5pt"/>
-                    <v:path arrowok="t" o:connecttype="custom" o:connectlocs="74478,22585;25907,64928;74478,107272;123050,64928;74478,22585;74478,0;148957,64928;136873,100209;138207,101009;195529,152636;195133,173852;170796,173507;113474,121879;112460,120500;74478,129857;0,64928;74478,0" o:connectangles="0,0,0,0,0,0,0,0,0,0,0,0,0,0,0,0,0"/>
+                    <v:path arrowok="t" o:connecttype="custom" o:connectlocs="105691142,44774230;70333509,29571149;30534561,44774230;19431084,40147199;19431084,53784728;22449842,57959480;19361687,62134232;22658032,76815412;12942490,76815412;16273533,62064610;13567060,57959480;16169438,53889047;16169438,38790362;0,32006409;71131571,0;136399194,32423914;105691142,44774230;69535446,37294433;101631433,48218366;101631433,74693262;67904699,83216709;38133502,74693262;38133502,48218366;69535446,37294433;69119066,78346190;95004046,71875270;69119066,65369654;43268860,71875270;69119066,78346190" o:connectangles="0,0,0,0,0,0,0,0,0,0,0,0,0,0,0,0,0,0,0,0,0,0,0,0,0,0,0,0,0"/>
                   </v:shape>
                 </v:group>
-                <v:line id="直接连接符 38" o:spid="_x0000_s1033" style="position:absolute;visibility:visible;mso-wrap-style:square" from="285,3295" to="58966,3295" o:connectortype="straight" o:gfxdata="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" strokecolor="#2ec7ff [3209]" strokeweight="1.5pt">
+                <v:line id="直接连接符 6" o:spid="_x0000_s1034" style="position:absolute;visibility:visible;mso-wrap-style:square" from="762,3314" to="59443,3314" o:connectortype="straight" o:gfxdata="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" strokecolor="#2ec7ff [3209]" strokeweight="1.5pt">
                   <v:stroke joinstyle="miter"/>
                 </v:line>
               </v:group>
@@ -2433,13 +2841,13 @@
         <mc:AlternateContent>
           <mc:Choice Requires="wps">
             <w:drawing>
-              <wp:anchor distT="0" distB="0" distL="114300" distR="114300" simplePos="0" relativeHeight="251926528" behindDoc="0" locked="0" layoutInCell="1" allowOverlap="1" wp14:anchorId="38D95860" wp14:editId="05202C67">
+              <wp:anchor distT="0" distB="0" distL="114300" distR="114300" simplePos="0" relativeHeight="251871744" behindDoc="0" locked="0" layoutInCell="1" allowOverlap="1" wp14:anchorId="38D95860" wp14:editId="05202C67">
                 <wp:simplePos x="0" y="0"/>
                 <wp:positionH relativeFrom="column">
                   <wp:posOffset>-320040</wp:posOffset>
                 </wp:positionH>
                 <wp:positionV relativeFrom="paragraph">
-                  <wp:posOffset>3573780</wp:posOffset>
+                  <wp:posOffset>4145280</wp:posOffset>
                 </wp:positionV>
                 <wp:extent cx="6127115" cy="3817620"/>
                 <wp:effectExtent l="0" t="0" r="0" b="0"/>
@@ -2983,8 +3391,8 @@
                                 <w:rFonts w:ascii="微软雅黑" w:hAnsi="微软雅黑"/>
                                 <w:color w:val="595959" w:themeColor="text1" w:themeTint="A6"/>
                                 <w:kern w:val="24"/>
-                                <w:sz w:val="6"/>
-                                <w:szCs w:val="6"/>
+                                <w:sz w:val="2"/>
+                                <w:szCs w:val="2"/>
                               </w:rPr>
                             </w:pPr>
                           </w:p>
@@ -3088,7 +3496,47 @@
                                 <w:sz w:val="22"/>
                                 <w:szCs w:val="20"/>
                               </w:rPr>
-                              <w:t>、MySQL、PHP（ThinkPHP</w:t>
+                              <w:t>、</w:t>
+                            </w:r>
+                            <w:r>
+                              <w:rPr>
+                                <w:rFonts w:ascii="微软雅黑" w:hAnsi="微软雅黑" w:hint="eastAsia"/>
+                                <w:color w:val="595959" w:themeColor="text1" w:themeTint="A6"/>
+                                <w:kern w:val="24"/>
+                                <w:sz w:val="22"/>
+                                <w:szCs w:val="20"/>
+                              </w:rPr>
+                              <w:t>B</w:t>
+                            </w:r>
+                            <w:r>
+                              <w:rPr>
+                                <w:rFonts w:ascii="微软雅黑" w:hAnsi="微软雅黑"/>
+                                <w:color w:val="595959" w:themeColor="text1" w:themeTint="A6"/>
+                                <w:kern w:val="24"/>
+                                <w:sz w:val="22"/>
+                                <w:szCs w:val="20"/>
+                              </w:rPr>
+                              <w:t>ootStrap</w:t>
+                            </w:r>
+                            <w:r>
+                              <w:rPr>
+                                <w:rFonts w:ascii="微软雅黑" w:hAnsi="微软雅黑" w:hint="eastAsia"/>
+                                <w:color w:val="595959" w:themeColor="text1" w:themeTint="A6"/>
+                                <w:kern w:val="24"/>
+                                <w:sz w:val="22"/>
+                                <w:szCs w:val="20"/>
+                              </w:rPr>
+                              <w:t>、</w:t>
+                            </w:r>
+                            <w:r>
+                              <w:rPr>
+                                <w:rFonts w:ascii="微软雅黑" w:hAnsi="微软雅黑" w:hint="eastAsia"/>
+                                <w:color w:val="595959" w:themeColor="text1" w:themeTint="A6"/>
+                                <w:kern w:val="24"/>
+                                <w:sz w:val="22"/>
+                                <w:szCs w:val="20"/>
+                              </w:rPr>
+                              <w:t>MySQL、PHP（ThinkPHP</w:t>
                             </w:r>
                             <w:r>
                               <w:rPr>
@@ -3404,19 +3852,7 @@
                                 <w:sz w:val="22"/>
                                 <w:szCs w:val="20"/>
                               </w:rPr>
-                              <w:t>项目进行单元</w:t>
-                            </w:r>
-                            <w:bookmarkStart w:id="0" w:name="_GoBack"/>
-                            <w:bookmarkEnd w:id="0"/>
-                            <w:r>
-                              <w:rPr>
-                                <w:rFonts w:ascii="微软雅黑" w:hAnsi="微软雅黑" w:hint="eastAsia"/>
-                                <w:color w:val="595959" w:themeColor="text1" w:themeTint="A6"/>
-                                <w:kern w:val="24"/>
-                                <w:sz w:val="22"/>
-                                <w:szCs w:val="20"/>
-                              </w:rPr>
-                              <w:t>测试。</w:t>
+                              <w:t>项目进行单元测试。</w:t>
                             </w:r>
                           </w:p>
                         </w:txbxContent>
@@ -3435,7 +3871,7 @@
           </mc:Choice>
           <mc:Fallback>
             <w:pict>
-              <v:shape w14:anchorId="38D95860" id="文本框 11" o:spid="_x0000_s1034" type="#_x0000_t202" style="position:absolute;left:0;text-align:left;margin-left:-25.2pt;margin-top:281.4pt;width:482.45pt;height:300.6pt;z-index:251926528;visibility:visible;mso-wrap-style:square;mso-height-percent:0;mso-wrap-distance-left:9pt;mso-wrap-distance-top:0;mso-wrap-distance-right:9pt;mso-wrap-distance-bottom:0;mso-position-horizontal:absolute;mso-position-horizontal-relative:text;mso-position-vertical:absolute;mso-position-vertical-relative:text;mso-height-percent:0;mso-height-relative:margin;v-text-anchor:top" o:gfxdata="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" filled="f" stroked="f" strokeweight=".5pt">
+              <v:shape w14:anchorId="38D95860" id="文本框 11" o:spid="_x0000_s1035" type="#_x0000_t202" style="position:absolute;left:0;text-align:left;margin-left:-25.2pt;margin-top:326.4pt;width:482.45pt;height:300.6pt;z-index:251871744;visibility:visible;mso-wrap-style:square;mso-height-percent:0;mso-wrap-distance-left:9pt;mso-wrap-distance-top:0;mso-wrap-distance-right:9pt;mso-wrap-distance-bottom:0;mso-position-horizontal:absolute;mso-position-horizontal-relative:text;mso-position-vertical:absolute;mso-position-vertical-relative:text;mso-height-percent:0;mso-height-relative:margin;v-text-anchor:top" o:gfxdata="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" filled="f" stroked="f" strokeweight=".5pt">
                 <v:textbox>
                   <w:txbxContent>
                     <w:p>
@@ -3941,8 +4377,8 @@
                           <w:rFonts w:ascii="微软雅黑" w:hAnsi="微软雅黑"/>
                           <w:color w:val="595959" w:themeColor="text1" w:themeTint="A6"/>
                           <w:kern w:val="24"/>
-                          <w:sz w:val="6"/>
-                          <w:szCs w:val="6"/>
+                          <w:sz w:val="2"/>
+                          <w:szCs w:val="2"/>
                         </w:rPr>
                       </w:pPr>
                     </w:p>
@@ -4046,7 +4482,47 @@
                           <w:sz w:val="22"/>
                           <w:szCs w:val="20"/>
                         </w:rPr>
-                        <w:t>、MySQL、PHP（ThinkPHP</w:t>
+                        <w:t>、</w:t>
+                      </w:r>
+                      <w:r>
+                        <w:rPr>
+                          <w:rFonts w:ascii="微软雅黑" w:hAnsi="微软雅黑" w:hint="eastAsia"/>
+                          <w:color w:val="595959" w:themeColor="text1" w:themeTint="A6"/>
+                          <w:kern w:val="24"/>
+                          <w:sz w:val="22"/>
+                          <w:szCs w:val="20"/>
+                        </w:rPr>
+                        <w:t>B</w:t>
+                      </w:r>
+                      <w:r>
+                        <w:rPr>
+                          <w:rFonts w:ascii="微软雅黑" w:hAnsi="微软雅黑"/>
+                          <w:color w:val="595959" w:themeColor="text1" w:themeTint="A6"/>
+                          <w:kern w:val="24"/>
+                          <w:sz w:val="22"/>
+                          <w:szCs w:val="20"/>
+                        </w:rPr>
+                        <w:t>ootStrap</w:t>
+                      </w:r>
+                      <w:r>
+                        <w:rPr>
+                          <w:rFonts w:ascii="微软雅黑" w:hAnsi="微软雅黑" w:hint="eastAsia"/>
+                          <w:color w:val="595959" w:themeColor="text1" w:themeTint="A6"/>
+                          <w:kern w:val="24"/>
+                          <w:sz w:val="22"/>
+                          <w:szCs w:val="20"/>
+                        </w:rPr>
+                        <w:t>、</w:t>
+                      </w:r>
+                      <w:r>
+                        <w:rPr>
+                          <w:rFonts w:ascii="微软雅黑" w:hAnsi="微软雅黑" w:hint="eastAsia"/>
+                          <w:color w:val="595959" w:themeColor="text1" w:themeTint="A6"/>
+                          <w:kern w:val="24"/>
+                          <w:sz w:val="22"/>
+                          <w:szCs w:val="20"/>
+                        </w:rPr>
+                        <w:t>MySQL、PHP（ThinkPHP</w:t>
                       </w:r>
                       <w:r>
                         <w:rPr>
@@ -4362,19 +4838,7 @@
                           <w:sz w:val="22"/>
                           <w:szCs w:val="20"/>
                         </w:rPr>
-                        <w:t>项目进行单元</w:t>
-                      </w:r>
-                      <w:bookmarkStart w:id="1" w:name="_GoBack"/>
-                      <w:bookmarkEnd w:id="1"/>
-                      <w:r>
-                        <w:rPr>
-                          <w:rFonts w:ascii="微软雅黑" w:hAnsi="微软雅黑" w:hint="eastAsia"/>
-                          <w:color w:val="595959" w:themeColor="text1" w:themeTint="A6"/>
-                          <w:kern w:val="24"/>
-                          <w:sz w:val="22"/>
-                          <w:szCs w:val="20"/>
-                        </w:rPr>
-                        <w:t>测试。</w:t>
+                        <w:t>项目进行单元测试。</w:t>
                       </w:r>
                     </w:p>
                   </w:txbxContent>
@@ -4392,13 +4856,13 @@
         <mc:AlternateContent>
           <mc:Choice Requires="wpg">
             <w:drawing>
-              <wp:anchor distT="0" distB="0" distL="114300" distR="114300" simplePos="0" relativeHeight="251778048" behindDoc="0" locked="0" layoutInCell="1" allowOverlap="1" wp14:anchorId="03B869D5" wp14:editId="54C0B9AA">
+              <wp:anchor distT="0" distB="0" distL="114300" distR="114300" simplePos="0" relativeHeight="251798016" behindDoc="0" locked="0" layoutInCell="1" allowOverlap="1" wp14:anchorId="03B869D5" wp14:editId="54C0B9AA">
                 <wp:simplePos x="0" y="0"/>
                 <wp:positionH relativeFrom="column">
                   <wp:posOffset>-289560</wp:posOffset>
                 </wp:positionH>
                 <wp:positionV relativeFrom="paragraph">
-                  <wp:posOffset>3238500</wp:posOffset>
+                  <wp:posOffset>3840480</wp:posOffset>
                 </wp:positionV>
                 <wp:extent cx="5868035" cy="360045"/>
                 <wp:effectExtent l="0" t="0" r="37465" b="1905"/>
@@ -4510,8 +4974,8 @@
           </mc:Choice>
           <mc:Fallback>
             <w:pict>
-              <v:group w14:anchorId="03B869D5" id="组合 9" o:spid="_x0000_s1035" style="position:absolute;left:0;text-align:left;margin-left:-22.8pt;margin-top:255pt;width:462.05pt;height:28.35pt;z-index:251778048;mso-width-relative:margin;mso-height-relative:margin" coordorigin="762" coordsize="58681,3600" o:gfxdata="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">
-                <v:rect id="24岁" o:spid="_x0000_s1036" style="position:absolute;left:3222;width:12932;height:3600;visibility:visible;mso-wrap-style:square;v-text-anchor:top" o:gfxdata="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" filled="f" stroked="f">
+              <v:group w14:anchorId="03B869D5" id="组合 9" o:spid="_x0000_s1036" style="position:absolute;left:0;text-align:left;margin-left:-22.8pt;margin-top:302.4pt;width:462.05pt;height:28.35pt;z-index:251798016;mso-width-relative:margin;mso-height-relative:margin" coordorigin="762" coordsize="58681,3600" o:gfxdata="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">
+                <v:rect id="24岁" o:spid="_x0000_s1037" style="position:absolute;left:3222;width:12932;height:3600;visibility:visible;mso-wrap-style:square;v-text-anchor:top" o:gfxdata="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" filled="f" stroked="f">
                   <v:textbox>
                     <w:txbxContent>
                       <w:p>
@@ -4541,7 +5005,7 @@
                     </w:txbxContent>
                   </v:textbox>
                 </v:rect>
-                <v:line id="直接连接符 17" o:spid="_x0000_s1037" style="position:absolute;visibility:visible;mso-wrap-style:square" from="762,3257" to="59443,3257" o:connectortype="straight" o:gfxdata="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" strokecolor="#2ec7ff [3209]" strokeweight="1.5pt">
+                <v:line id="直接连接符 17" o:spid="_x0000_s1038" style="position:absolute;visibility:visible;mso-wrap-style:square" from="762,3257" to="59443,3257" o:connectortype="straight" o:gfxdata="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" strokecolor="#2ec7ff [3209]" strokeweight="1.5pt">
                   <v:stroke joinstyle="miter"/>
                 </v:line>
               </v:group>
@@ -4557,13 +5021,13 @@
         <mc:AlternateContent>
           <mc:Choice Requires="wps">
             <w:drawing>
-              <wp:anchor distT="0" distB="0" distL="114300" distR="114300" simplePos="0" relativeHeight="251893760" behindDoc="0" locked="0" layoutInCell="1" allowOverlap="1">
+              <wp:anchor distT="0" distB="0" distL="114300" distR="114300" simplePos="0" relativeHeight="251859456" behindDoc="0" locked="0" layoutInCell="1" allowOverlap="1">
                 <wp:simplePos x="0" y="0"/>
                 <wp:positionH relativeFrom="column">
                   <wp:posOffset>-358775</wp:posOffset>
                 </wp:positionH>
                 <wp:positionV relativeFrom="paragraph">
-                  <wp:posOffset>3268980</wp:posOffset>
+                  <wp:posOffset>3870960</wp:posOffset>
                 </wp:positionV>
                 <wp:extent cx="262255" cy="262255"/>
                 <wp:effectExtent l="57150" t="38100" r="4445" b="80645"/>
@@ -4621,7 +5085,7 @@
           </mc:Choice>
           <mc:Fallback>
             <w:pict>
-              <v:shape w14:anchorId="308AEAF5" id="箭头: 十字 45" o:spid="_x0000_s1026" style="position:absolute;left:0;text-align:left;margin-left:-28.25pt;margin-top:257.4pt;width:20.65pt;height:20.65pt;z-index:251893760;visibility:visible;mso-wrap-style:square;mso-width-percent:0;mso-height-percent:0;mso-wrap-distance-left:9pt;mso-wrap-distance-top:0;mso-wrap-distance-right:9pt;mso-wrap-distance-bottom:0;mso-position-horizontal:absolute;mso-position-horizontal-relative:text;mso-position-vertical:absolute;mso-position-vertical-relative:text;mso-width-percent:0;mso-height-percent:0;mso-width-relative:margin;mso-height-relative:margin;v-text-anchor:middle" coordsize="262255,262255" o:gfxdata="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" path="m,131128l75440,96769r,8142l104911,104911r,-29471l96769,75440,131128,r34358,75440l157344,75440r,29471l186815,104911r,-8142l262255,131128r-75440,34358l186815,157344r-29471,l157344,186815r8142,l131128,262255,96769,186815r8142,l104911,157344r-29471,l75440,165486,,131128xe" fillcolor="#3bc9ff [3033]" stroked="f">
+              <v:shape w14:anchorId="3EE9A1F3" id="箭头: 十字 45" o:spid="_x0000_s1026" style="position:absolute;left:0;text-align:left;margin-left:-28.25pt;margin-top:304.8pt;width:20.65pt;height:20.65pt;z-index:251859456;visibility:visible;mso-wrap-style:square;mso-width-percent:0;mso-height-percent:0;mso-wrap-distance-left:9pt;mso-wrap-distance-top:0;mso-wrap-distance-right:9pt;mso-wrap-distance-bottom:0;mso-position-horizontal:absolute;mso-position-horizontal-relative:text;mso-position-vertical:absolute;mso-position-vertical-relative:text;mso-width-percent:0;mso-height-percent:0;mso-width-relative:margin;mso-height-relative:margin;v-text-anchor:middle" coordsize="262255,262255" o:gfxdata="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" path="m,131128l75440,96769r,8142l104911,104911r,-29471l96769,75440,131128,r34358,75440l157344,75440r,29471l186815,104911r,-8142l262255,131128r-75440,34358l186815,157344r-29471,l157344,186815r8142,l131128,262255,96769,186815r8142,l104911,157344r-29471,l75440,165486,,131128xe" fillcolor="#3bc9ff [3033]" stroked="f">
                 <v:fill color2="#2ac5ff [3177]" rotate="t" colors="0 #54ceff;.5 #24ccff;1 #12bae5" focus="100%" type="gradient">
                   <o:fill v:ext="view" type="gradientUnscaled"/>
                 </v:fill>
@@ -4640,13 +5104,1276 @@
         <mc:AlternateContent>
           <mc:Choice Requires="wps">
             <w:drawing>
-              <wp:anchor distT="0" distB="0" distL="114300" distR="114300" simplePos="0" relativeHeight="251523072" behindDoc="0" locked="0" layoutInCell="1" allowOverlap="1" wp14:anchorId="098B3669" wp14:editId="3CB31D0E">
+              <wp:anchor distT="0" distB="0" distL="114300" distR="114300" simplePos="0" relativeHeight="251481600" behindDoc="0" locked="0" layoutInCell="1" allowOverlap="1" wp14:anchorId="2DEC9008" wp14:editId="675E40A5">
+                <wp:simplePos x="0" y="0"/>
+                <wp:positionH relativeFrom="margin">
+                  <wp:posOffset>-289560</wp:posOffset>
+                </wp:positionH>
+                <wp:positionV relativeFrom="paragraph">
+                  <wp:posOffset>1645920</wp:posOffset>
+                </wp:positionV>
+                <wp:extent cx="5984240" cy="617220"/>
+                <wp:effectExtent l="0" t="0" r="0" b="0"/>
+                <wp:wrapNone/>
+                <wp:docPr id="136" name="文本框 136"/>
+                <wp:cNvGraphicFramePr/>
+                <a:graphic xmlns:a="http://schemas.openxmlformats.org/drawingml/2006/main">
+                  <a:graphicData uri="http://schemas.microsoft.com/office/word/2010/wordprocessingShape">
+                    <wps:wsp>
+                      <wps:cNvSpPr txBox="1"/>
+                      <wps:spPr>
+                        <a:xfrm>
+                          <a:off x="0" y="0"/>
+                          <a:ext cx="5984240" cy="617220"/>
+                        </a:xfrm>
+                        <a:prstGeom prst="rect">
+                          <a:avLst/>
+                        </a:prstGeom>
+                        <a:noFill/>
+                        <a:ln w="6350">
+                          <a:noFill/>
+                        </a:ln>
+                        <a:effectLst/>
+                      </wps:spPr>
+                      <wps:style>
+                        <a:lnRef idx="0">
+                          <a:schemeClr val="accent1"/>
+                        </a:lnRef>
+                        <a:fillRef idx="0">
+                          <a:schemeClr val="accent1"/>
+                        </a:fillRef>
+                        <a:effectRef idx="0">
+                          <a:schemeClr val="accent1"/>
+                        </a:effectRef>
+                        <a:fontRef idx="minor">
+                          <a:schemeClr val="dk1"/>
+                        </a:fontRef>
+                      </wps:style>
+                      <wps:txbx>
+                        <w:txbxContent>
+                          <w:p>
+                            <w:pPr>
+                              <w:pStyle w:val="1"/>
+                              <w:widowControl/>
+                              <w:numPr>
+                                <w:ilvl w:val="0"/>
+                                <w:numId w:val="1"/>
+                              </w:numPr>
+                              <w:snapToGrid w:val="0"/>
+                              <w:ind w:firstLineChars="0"/>
+                              <w:jc w:val="left"/>
+                              <w:textAlignment w:val="baseline"/>
+                              <w:rPr>
+                                <w:rFonts w:ascii="微软雅黑" w:hAnsi="微软雅黑"/>
+                                <w:color w:val="595959" w:themeColor="text1" w:themeTint="A6"/>
+                                <w:kern w:val="24"/>
+                                <w:sz w:val="22"/>
+                              </w:rPr>
+                            </w:pPr>
+                            <w:r>
+                              <w:rPr>
+                                <w:rFonts w:ascii="微软雅黑" w:hAnsi="微软雅黑" w:hint="eastAsia"/>
+                                <w:color w:val="595959" w:themeColor="text1" w:themeTint="A6"/>
+                                <w:kern w:val="24"/>
+                                <w:sz w:val="22"/>
+                              </w:rPr>
+                              <w:t>曾获得学校ACM</w:t>
+                            </w:r>
+                            <w:r>
+                              <w:rPr>
+                                <w:rFonts w:ascii="微软雅黑" w:hAnsi="微软雅黑"/>
+                                <w:color w:val="595959" w:themeColor="text1" w:themeTint="A6"/>
+                                <w:kern w:val="24"/>
+                                <w:sz w:val="22"/>
+                              </w:rPr>
+                              <w:t>比赛</w:t>
+                            </w:r>
+                            <w:r>
+                              <w:rPr>
+                                <w:rFonts w:ascii="微软雅黑" w:hAnsi="微软雅黑" w:hint="eastAsia"/>
+                                <w:color w:val="595959" w:themeColor="text1" w:themeTint="A6"/>
+                                <w:kern w:val="24"/>
+                                <w:sz w:val="22"/>
+                              </w:rPr>
+                              <w:t>二等奖及</w:t>
+                            </w:r>
+                            <w:r>
+                              <w:rPr>
+                                <w:rFonts w:ascii="微软雅黑" w:hAnsi="微软雅黑"/>
+                                <w:color w:val="595959" w:themeColor="text1" w:themeTint="A6"/>
+                                <w:kern w:val="24"/>
+                                <w:sz w:val="22"/>
+                              </w:rPr>
+                              <w:t>三</w:t>
+                            </w:r>
+                            <w:r>
+                              <w:rPr>
+                                <w:rFonts w:ascii="微软雅黑" w:hAnsi="微软雅黑" w:hint="eastAsia"/>
+                                <w:color w:val="595959" w:themeColor="text1" w:themeTint="A6"/>
+                                <w:kern w:val="24"/>
+                                <w:sz w:val="22"/>
+                              </w:rPr>
+                              <w:t>等奖</w:t>
+                            </w:r>
+                            <w:r>
+                              <w:rPr>
+                                <w:rFonts w:ascii="微软雅黑" w:hAnsi="微软雅黑" w:hint="eastAsia"/>
+                                <w:color w:val="595959" w:themeColor="text1" w:themeTint="A6"/>
+                                <w:kern w:val="24"/>
+                                <w:sz w:val="22"/>
+                              </w:rPr>
+                              <w:t>。</w:t>
+                            </w:r>
+                          </w:p>
+                          <w:p>
+                            <w:pPr>
+                              <w:pStyle w:val="1"/>
+                              <w:widowControl/>
+                              <w:numPr>
+                                <w:ilvl w:val="0"/>
+                                <w:numId w:val="1"/>
+                              </w:numPr>
+                              <w:snapToGrid w:val="0"/>
+                              <w:ind w:firstLineChars="0"/>
+                              <w:jc w:val="left"/>
+                              <w:textAlignment w:val="baseline"/>
+                              <w:rPr>
+                                <w:rFonts w:ascii="Tahoma" w:hAnsi="Tahoma" w:cs="Tahoma"/>
+                                <w:vanish/>
+                                <w:sz w:val="22"/>
+                              </w:rPr>
+                            </w:pPr>
+                            <w:r>
+                              <w:rPr>
+                                <w:rFonts w:ascii="微软雅黑" w:hAnsi="微软雅黑" w:hint="eastAsia"/>
+                                <w:color w:val="595959" w:themeColor="text1" w:themeTint="A6"/>
+                                <w:kern w:val="24"/>
+                                <w:sz w:val="22"/>
+                              </w:rPr>
+                              <w:t>入学至今</w:t>
+                            </w:r>
+                            <w:r>
+                              <w:rPr>
+                                <w:rFonts w:ascii="微软雅黑" w:hAnsi="微软雅黑" w:hint="eastAsia"/>
+                                <w:color w:val="595959" w:themeColor="text1" w:themeTint="A6"/>
+                                <w:kern w:val="24"/>
+                                <w:sz w:val="22"/>
+                              </w:rPr>
+                              <w:t>曾获得</w:t>
+                            </w:r>
+                            <w:r>
+                              <w:rPr>
+                                <w:rFonts w:ascii="微软雅黑" w:hAnsi="微软雅黑"/>
+                                <w:color w:val="595959" w:themeColor="text1" w:themeTint="A6"/>
+                                <w:kern w:val="24"/>
+                                <w:sz w:val="22"/>
+                              </w:rPr>
+                              <w:t>多次</w:t>
+                            </w:r>
+                            <w:r>
+                              <w:rPr>
+                                <w:rFonts w:ascii="微软雅黑" w:hAnsi="微软雅黑" w:hint="eastAsia"/>
+                                <w:color w:val="595959" w:themeColor="text1" w:themeTint="A6"/>
+                                <w:kern w:val="24"/>
+                                <w:sz w:val="22"/>
+                              </w:rPr>
+                              <w:t>奖学金</w:t>
+                            </w:r>
+                            <w:r>
+                              <w:rPr>
+                                <w:rFonts w:ascii="微软雅黑" w:hAnsi="微软雅黑" w:hint="eastAsia"/>
+                                <w:color w:val="595959" w:themeColor="text1" w:themeTint="A6"/>
+                                <w:kern w:val="24"/>
+                                <w:sz w:val="22"/>
+                              </w:rPr>
+                              <w:t>，并</w:t>
+                            </w:r>
+                            <w:r>
+                              <w:rPr>
+                                <w:rFonts w:ascii="微软雅黑" w:hAnsi="微软雅黑"/>
+                                <w:color w:val="595959" w:themeColor="text1" w:themeTint="A6"/>
+                                <w:kern w:val="24"/>
+                                <w:sz w:val="22"/>
+                              </w:rPr>
+                              <w:t>无挂科</w:t>
+                            </w:r>
+                            <w:r>
+                              <w:rPr>
+                                <w:rFonts w:ascii="微软雅黑" w:hAnsi="微软雅黑" w:hint="eastAsia"/>
+                                <w:color w:val="595959" w:themeColor="text1" w:themeTint="A6"/>
+                                <w:kern w:val="24"/>
+                                <w:sz w:val="22"/>
+                              </w:rPr>
+                              <w:t>经历</w:t>
+                            </w:r>
+                          </w:p>
+                          <w:p>
+                            <w:pPr>
+                              <w:snapToGrid w:val="0"/>
+                              <w:spacing w:line="240" w:lineRule="auto"/>
+                              <w:rPr>
+                                <w:rFonts w:hint="eastAsia"/>
+                                <w:bCs/>
+                                <w:color w:val="595959" w:themeColor="text1" w:themeTint="A6"/>
+                                <w:kern w:val="24"/>
+                                <w:sz w:val="22"/>
+                                <w:szCs w:val="22"/>
+                              </w:rPr>
+                            </w:pPr>
+                            <w:r>
+                              <w:rPr>
+                                <w:rFonts w:hint="eastAsia"/>
+                                <w:bCs/>
+                                <w:color w:val="595959" w:themeColor="text1" w:themeTint="A6"/>
+                                <w:kern w:val="24"/>
+                                <w:sz w:val="22"/>
+                                <w:szCs w:val="22"/>
+                              </w:rPr>
+                              <w:t>。</w:t>
+                            </w:r>
+                            <w:r>
+                              <w:rPr>
+                                <w:rFonts w:hint="eastAsia"/>
+                                <w:b w:val="0"/>
+                                <w:bCs/>
+                                <w:color w:val="595959" w:themeColor="text1" w:themeTint="A6"/>
+                                <w:kern w:val="24"/>
+                                <w:sz w:val="22"/>
+                                <w:szCs w:val="22"/>
+                              </w:rPr>
+                              <w:t>GPA：</w:t>
+                            </w:r>
+                            <w:r>
+                              <w:rPr>
+                                <w:b w:val="0"/>
+                                <w:bCs/>
+                                <w:color w:val="595959" w:themeColor="text1" w:themeTint="A6"/>
+                                <w:kern w:val="24"/>
+                                <w:sz w:val="22"/>
+                                <w:szCs w:val="22"/>
+                              </w:rPr>
+                              <w:t>3.88</w:t>
+                            </w:r>
+                            <w:r>
+                              <w:rPr>
+                                <w:b w:val="0"/>
+                                <w:bCs/>
+                                <w:color w:val="595959" w:themeColor="text1" w:themeTint="A6"/>
+                                <w:kern w:val="24"/>
+                                <w:sz w:val="22"/>
+                                <w:szCs w:val="22"/>
+                              </w:rPr>
+                              <w:t xml:space="preserve"> / 5.00</w:t>
+                            </w:r>
+                          </w:p>
+                          <w:p>
+                            <w:pPr>
+                              <w:pStyle w:val="1"/>
+                              <w:widowControl/>
+                              <w:snapToGrid w:val="0"/>
+                              <w:spacing w:line="276" w:lineRule="auto"/>
+                              <w:ind w:firstLineChars="0"/>
+                              <w:jc w:val="left"/>
+                              <w:textAlignment w:val="baseline"/>
+                              <w:rPr>
+                                <w:rFonts w:ascii="Tahoma" w:hAnsi="Tahoma" w:cs="Tahoma"/>
+                                <w:vanish/>
+                                <w:szCs w:val="21"/>
+                              </w:rPr>
+                            </w:pPr>
+                          </w:p>
+                          <w:p>
+                            <w:pPr>
+                              <w:pStyle w:val="1"/>
+                              <w:widowControl/>
+                              <w:snapToGrid w:val="0"/>
+                              <w:spacing w:line="276" w:lineRule="auto"/>
+                              <w:ind w:firstLineChars="0"/>
+                              <w:jc w:val="left"/>
+                              <w:textAlignment w:val="baseline"/>
+                              <w:rPr>
+                                <w:rFonts w:ascii="Tahoma" w:hAnsi="Tahoma" w:cs="Tahoma"/>
+                                <w:vanish/>
+                                <w:szCs w:val="21"/>
+                              </w:rPr>
+                            </w:pPr>
+                          </w:p>
+                          <w:p>
+                            <w:pPr>
+                              <w:pStyle w:val="1"/>
+                              <w:widowControl/>
+                              <w:snapToGrid w:val="0"/>
+                              <w:spacing w:line="276" w:lineRule="auto"/>
+                              <w:ind w:firstLineChars="0"/>
+                              <w:jc w:val="left"/>
+                              <w:textAlignment w:val="baseline"/>
+                              <w:rPr>
+                                <w:rFonts w:ascii="Tahoma" w:hAnsi="Tahoma" w:cs="Tahoma"/>
+                                <w:vanish/>
+                                <w:szCs w:val="21"/>
+                              </w:rPr>
+                            </w:pPr>
+                          </w:p>
+                        </w:txbxContent>
+                      </wps:txbx>
+                      <wps:bodyPr rot="0" spcFirstLastPara="0" vertOverflow="overflow" horzOverflow="overflow" vert="horz" wrap="square" lIns="91440" tIns="45720" rIns="91440" bIns="45720" numCol="1" spcCol="0" rtlCol="0" fromWordArt="0" anchor="t" anchorCtr="0" forceAA="0" compatLnSpc="1">
+                        <a:noAutofit/>
+                      </wps:bodyPr>
+                    </wps:wsp>
+                  </a:graphicData>
+                </a:graphic>
+                <wp14:sizeRelV relativeFrom="margin">
+                  <wp14:pctHeight>0</wp14:pctHeight>
+                </wp14:sizeRelV>
+              </wp:anchor>
+            </w:drawing>
+          </mc:Choice>
+          <mc:Fallback>
+            <w:pict>
+              <v:shape w14:anchorId="2DEC9008" id="文本框 136" o:spid="_x0000_s1039" type="#_x0000_t202" style="position:absolute;left:0;text-align:left;margin-left:-22.8pt;margin-top:129.6pt;width:471.2pt;height:48.6pt;z-index:251481600;visibility:visible;mso-wrap-style:square;mso-height-percent:0;mso-wrap-distance-left:9pt;mso-wrap-distance-top:0;mso-wrap-distance-right:9pt;mso-wrap-distance-bottom:0;mso-position-horizontal:absolute;mso-position-horizontal-relative:margin;mso-position-vertical:absolute;mso-position-vertical-relative:text;mso-height-percent:0;mso-height-relative:margin;v-text-anchor:top" o:gfxdata="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" filled="f" stroked="f" strokeweight=".5pt">
+                <v:textbox>
+                  <w:txbxContent>
+                    <w:p>
+                      <w:pPr>
+                        <w:pStyle w:val="1"/>
+                        <w:widowControl/>
+                        <w:numPr>
+                          <w:ilvl w:val="0"/>
+                          <w:numId w:val="1"/>
+                        </w:numPr>
+                        <w:snapToGrid w:val="0"/>
+                        <w:ind w:firstLineChars="0"/>
+                        <w:jc w:val="left"/>
+                        <w:textAlignment w:val="baseline"/>
+                        <w:rPr>
+                          <w:rFonts w:ascii="微软雅黑" w:hAnsi="微软雅黑"/>
+                          <w:color w:val="595959" w:themeColor="text1" w:themeTint="A6"/>
+                          <w:kern w:val="24"/>
+                          <w:sz w:val="22"/>
+                        </w:rPr>
+                      </w:pPr>
+                      <w:r>
+                        <w:rPr>
+                          <w:rFonts w:ascii="微软雅黑" w:hAnsi="微软雅黑" w:hint="eastAsia"/>
+                          <w:color w:val="595959" w:themeColor="text1" w:themeTint="A6"/>
+                          <w:kern w:val="24"/>
+                          <w:sz w:val="22"/>
+                        </w:rPr>
+                        <w:t>曾获得学校ACM</w:t>
+                      </w:r>
+                      <w:r>
+                        <w:rPr>
+                          <w:rFonts w:ascii="微软雅黑" w:hAnsi="微软雅黑"/>
+                          <w:color w:val="595959" w:themeColor="text1" w:themeTint="A6"/>
+                          <w:kern w:val="24"/>
+                          <w:sz w:val="22"/>
+                        </w:rPr>
+                        <w:t>比赛</w:t>
+                      </w:r>
+                      <w:r>
+                        <w:rPr>
+                          <w:rFonts w:ascii="微软雅黑" w:hAnsi="微软雅黑" w:hint="eastAsia"/>
+                          <w:color w:val="595959" w:themeColor="text1" w:themeTint="A6"/>
+                          <w:kern w:val="24"/>
+                          <w:sz w:val="22"/>
+                        </w:rPr>
+                        <w:t>二等奖及</w:t>
+                      </w:r>
+                      <w:r>
+                        <w:rPr>
+                          <w:rFonts w:ascii="微软雅黑" w:hAnsi="微软雅黑"/>
+                          <w:color w:val="595959" w:themeColor="text1" w:themeTint="A6"/>
+                          <w:kern w:val="24"/>
+                          <w:sz w:val="22"/>
+                        </w:rPr>
+                        <w:t>三</w:t>
+                      </w:r>
+                      <w:r>
+                        <w:rPr>
+                          <w:rFonts w:ascii="微软雅黑" w:hAnsi="微软雅黑" w:hint="eastAsia"/>
+                          <w:color w:val="595959" w:themeColor="text1" w:themeTint="A6"/>
+                          <w:kern w:val="24"/>
+                          <w:sz w:val="22"/>
+                        </w:rPr>
+                        <w:t>等奖</w:t>
+                      </w:r>
+                      <w:r>
+                        <w:rPr>
+                          <w:rFonts w:ascii="微软雅黑" w:hAnsi="微软雅黑" w:hint="eastAsia"/>
+                          <w:color w:val="595959" w:themeColor="text1" w:themeTint="A6"/>
+                          <w:kern w:val="24"/>
+                          <w:sz w:val="22"/>
+                        </w:rPr>
+                        <w:t>。</w:t>
+                      </w:r>
+                    </w:p>
+                    <w:p>
+                      <w:pPr>
+                        <w:pStyle w:val="1"/>
+                        <w:widowControl/>
+                        <w:numPr>
+                          <w:ilvl w:val="0"/>
+                          <w:numId w:val="1"/>
+                        </w:numPr>
+                        <w:snapToGrid w:val="0"/>
+                        <w:ind w:firstLineChars="0"/>
+                        <w:jc w:val="left"/>
+                        <w:textAlignment w:val="baseline"/>
+                        <w:rPr>
+                          <w:rFonts w:ascii="Tahoma" w:hAnsi="Tahoma" w:cs="Tahoma"/>
+                          <w:vanish/>
+                          <w:sz w:val="22"/>
+                        </w:rPr>
+                      </w:pPr>
+                      <w:r>
+                        <w:rPr>
+                          <w:rFonts w:ascii="微软雅黑" w:hAnsi="微软雅黑" w:hint="eastAsia"/>
+                          <w:color w:val="595959" w:themeColor="text1" w:themeTint="A6"/>
+                          <w:kern w:val="24"/>
+                          <w:sz w:val="22"/>
+                        </w:rPr>
+                        <w:t>入学至今</w:t>
+                      </w:r>
+                      <w:r>
+                        <w:rPr>
+                          <w:rFonts w:ascii="微软雅黑" w:hAnsi="微软雅黑" w:hint="eastAsia"/>
+                          <w:color w:val="595959" w:themeColor="text1" w:themeTint="A6"/>
+                          <w:kern w:val="24"/>
+                          <w:sz w:val="22"/>
+                        </w:rPr>
+                        <w:t>曾获得</w:t>
+                      </w:r>
+                      <w:r>
+                        <w:rPr>
+                          <w:rFonts w:ascii="微软雅黑" w:hAnsi="微软雅黑"/>
+                          <w:color w:val="595959" w:themeColor="text1" w:themeTint="A6"/>
+                          <w:kern w:val="24"/>
+                          <w:sz w:val="22"/>
+                        </w:rPr>
+                        <w:t>多次</w:t>
+                      </w:r>
+                      <w:r>
+                        <w:rPr>
+                          <w:rFonts w:ascii="微软雅黑" w:hAnsi="微软雅黑" w:hint="eastAsia"/>
+                          <w:color w:val="595959" w:themeColor="text1" w:themeTint="A6"/>
+                          <w:kern w:val="24"/>
+                          <w:sz w:val="22"/>
+                        </w:rPr>
+                        <w:t>奖学金</w:t>
+                      </w:r>
+                      <w:r>
+                        <w:rPr>
+                          <w:rFonts w:ascii="微软雅黑" w:hAnsi="微软雅黑" w:hint="eastAsia"/>
+                          <w:color w:val="595959" w:themeColor="text1" w:themeTint="A6"/>
+                          <w:kern w:val="24"/>
+                          <w:sz w:val="22"/>
+                        </w:rPr>
+                        <w:t>，并</w:t>
+                      </w:r>
+                      <w:r>
+                        <w:rPr>
+                          <w:rFonts w:ascii="微软雅黑" w:hAnsi="微软雅黑"/>
+                          <w:color w:val="595959" w:themeColor="text1" w:themeTint="A6"/>
+                          <w:kern w:val="24"/>
+                          <w:sz w:val="22"/>
+                        </w:rPr>
+                        <w:t>无挂科</w:t>
+                      </w:r>
+                      <w:r>
+                        <w:rPr>
+                          <w:rFonts w:ascii="微软雅黑" w:hAnsi="微软雅黑" w:hint="eastAsia"/>
+                          <w:color w:val="595959" w:themeColor="text1" w:themeTint="A6"/>
+                          <w:kern w:val="24"/>
+                          <w:sz w:val="22"/>
+                        </w:rPr>
+                        <w:t>经历</w:t>
+                      </w:r>
+                    </w:p>
+                    <w:p>
+                      <w:pPr>
+                        <w:snapToGrid w:val="0"/>
+                        <w:spacing w:line="240" w:lineRule="auto"/>
+                        <w:rPr>
+                          <w:rFonts w:hint="eastAsia"/>
+                          <w:bCs/>
+                          <w:color w:val="595959" w:themeColor="text1" w:themeTint="A6"/>
+                          <w:kern w:val="24"/>
+                          <w:sz w:val="22"/>
+                          <w:szCs w:val="22"/>
+                        </w:rPr>
+                      </w:pPr>
+                      <w:r>
+                        <w:rPr>
+                          <w:rFonts w:hint="eastAsia"/>
+                          <w:bCs/>
+                          <w:color w:val="595959" w:themeColor="text1" w:themeTint="A6"/>
+                          <w:kern w:val="24"/>
+                          <w:sz w:val="22"/>
+                          <w:szCs w:val="22"/>
+                        </w:rPr>
+                        <w:t>。</w:t>
+                      </w:r>
+                      <w:r>
+                        <w:rPr>
+                          <w:rFonts w:hint="eastAsia"/>
+                          <w:b w:val="0"/>
+                          <w:bCs/>
+                          <w:color w:val="595959" w:themeColor="text1" w:themeTint="A6"/>
+                          <w:kern w:val="24"/>
+                          <w:sz w:val="22"/>
+                          <w:szCs w:val="22"/>
+                        </w:rPr>
+                        <w:t>GPA：</w:t>
+                      </w:r>
+                      <w:r>
+                        <w:rPr>
+                          <w:b w:val="0"/>
+                          <w:bCs/>
+                          <w:color w:val="595959" w:themeColor="text1" w:themeTint="A6"/>
+                          <w:kern w:val="24"/>
+                          <w:sz w:val="22"/>
+                          <w:szCs w:val="22"/>
+                        </w:rPr>
+                        <w:t>3.88</w:t>
+                      </w:r>
+                      <w:r>
+                        <w:rPr>
+                          <w:b w:val="0"/>
+                          <w:bCs/>
+                          <w:color w:val="595959" w:themeColor="text1" w:themeTint="A6"/>
+                          <w:kern w:val="24"/>
+                          <w:sz w:val="22"/>
+                          <w:szCs w:val="22"/>
+                        </w:rPr>
+                        <w:t xml:space="preserve"> / 5.00</w:t>
+                      </w:r>
+                    </w:p>
+                    <w:p>
+                      <w:pPr>
+                        <w:pStyle w:val="1"/>
+                        <w:widowControl/>
+                        <w:snapToGrid w:val="0"/>
+                        <w:spacing w:line="276" w:lineRule="auto"/>
+                        <w:ind w:firstLineChars="0"/>
+                        <w:jc w:val="left"/>
+                        <w:textAlignment w:val="baseline"/>
+                        <w:rPr>
+                          <w:rFonts w:ascii="Tahoma" w:hAnsi="Tahoma" w:cs="Tahoma"/>
+                          <w:vanish/>
+                          <w:szCs w:val="21"/>
+                        </w:rPr>
+                      </w:pPr>
+                    </w:p>
+                    <w:p>
+                      <w:pPr>
+                        <w:pStyle w:val="1"/>
+                        <w:widowControl/>
+                        <w:snapToGrid w:val="0"/>
+                        <w:spacing w:line="276" w:lineRule="auto"/>
+                        <w:ind w:firstLineChars="0"/>
+                        <w:jc w:val="left"/>
+                        <w:textAlignment w:val="baseline"/>
+                        <w:rPr>
+                          <w:rFonts w:ascii="Tahoma" w:hAnsi="Tahoma" w:cs="Tahoma"/>
+                          <w:vanish/>
+                          <w:szCs w:val="21"/>
+                        </w:rPr>
+                      </w:pPr>
+                    </w:p>
+                    <w:p>
+                      <w:pPr>
+                        <w:pStyle w:val="1"/>
+                        <w:widowControl/>
+                        <w:snapToGrid w:val="0"/>
+                        <w:spacing w:line="276" w:lineRule="auto"/>
+                        <w:ind w:firstLineChars="0"/>
+                        <w:jc w:val="left"/>
+                        <w:textAlignment w:val="baseline"/>
+                        <w:rPr>
+                          <w:rFonts w:ascii="Tahoma" w:hAnsi="Tahoma" w:cs="Tahoma"/>
+                          <w:vanish/>
+                          <w:szCs w:val="21"/>
+                        </w:rPr>
+                      </w:pPr>
+                    </w:p>
+                  </w:txbxContent>
+                </v:textbox>
+                <w10:wrap anchorx="margin"/>
+              </v:shape>
+            </w:pict>
+          </mc:Fallback>
+        </mc:AlternateContent>
+      </w:r>
+      <w:r>
+        <w:rPr>
+          <w:b w:val="0"/>
+          <w:noProof/>
+        </w:rPr>
+        <mc:AlternateContent>
+          <mc:Choice Requires="wpg">
+            <w:drawing>
+              <wp:anchor distT="0" distB="0" distL="114300" distR="114300" simplePos="0" relativeHeight="251560448" behindDoc="0" locked="0" layoutInCell="1" allowOverlap="1" wp14:anchorId="25E2ED8F" wp14:editId="0DC044D8">
+                <wp:simplePos x="0" y="0"/>
+                <wp:positionH relativeFrom="column">
+                  <wp:posOffset>-358140</wp:posOffset>
+                </wp:positionH>
+                <wp:positionV relativeFrom="paragraph">
+                  <wp:posOffset>1356360</wp:posOffset>
+                </wp:positionV>
+                <wp:extent cx="5906135" cy="360045"/>
+                <wp:effectExtent l="57150" t="0" r="37465" b="1905"/>
+                <wp:wrapNone/>
+                <wp:docPr id="42" name="组合 42"/>
+                <wp:cNvGraphicFramePr/>
+                <a:graphic xmlns:a="http://schemas.openxmlformats.org/drawingml/2006/main">
+                  <a:graphicData uri="http://schemas.microsoft.com/office/word/2010/wordprocessingGroup">
+                    <wpg:wgp>
+                      <wpg:cNvGrpSpPr/>
+                      <wpg:grpSpPr>
+                        <a:xfrm>
+                          <a:off x="0" y="0"/>
+                          <a:ext cx="5906135" cy="360045"/>
+                          <a:chOff x="0" y="0"/>
+                          <a:chExt cx="5906200" cy="360045"/>
+                        </a:xfrm>
+                      </wpg:grpSpPr>
+                      <wpg:grpSp>
+                        <wpg:cNvPr id="25" name="组合 25"/>
+                        <wpg:cNvGrpSpPr/>
+                        <wpg:grpSpPr>
+                          <a:xfrm>
+                            <a:off x="0" y="0"/>
+                            <a:ext cx="2004083" cy="360045"/>
+                            <a:chOff x="88710" y="8626"/>
+                            <a:chExt cx="2004219" cy="360045"/>
+                          </a:xfrm>
+                        </wpg:grpSpPr>
+                        <wps:wsp>
+                          <wps:cNvPr id="12" name="24岁"/>
+                          <wps:cNvSpPr>
+                            <a:spLocks noChangeArrowheads="1"/>
+                          </wps:cNvSpPr>
+                          <wps:spPr bwMode="auto">
+                            <a:xfrm>
+                              <a:off x="376580" y="8626"/>
+                              <a:ext cx="1716349" cy="360045"/>
+                            </a:xfrm>
+                            <a:prstGeom prst="rect">
+                              <a:avLst/>
+                            </a:prstGeom>
+                            <a:noFill/>
+                            <a:ln>
+                              <a:noFill/>
+                            </a:ln>
+                          </wps:spPr>
+                          <wps:txbx>
+                            <w:txbxContent>
+                              <w:p>
+                                <w:pPr>
+                                  <w:tabs>
+                                    <w:tab w:val="left" w:pos="840"/>
+                                  </w:tabs>
+                                  <w:spacing w:line="380" w:lineRule="exact"/>
+                                  <w:jc w:val="distribute"/>
+                                  <w:rPr>
+                                    <w:rFonts w:ascii="华文细黑" w:eastAsia="华文细黑" w:hAnsi="华文细黑"/>
+                                    <w:color w:val="00A4E1" w:themeColor="accent6" w:themeShade="BF"/>
+                                    <w:sz w:val="28"/>
+                                    <w:szCs w:val="28"/>
+                                  </w:rPr>
+                                </w:pPr>
+                                <w:r>
+                                  <w:rPr>
+                                    <w:rFonts w:asciiTheme="minorEastAsia" w:hAnsiTheme="minorEastAsia"/>
+                                    <w:color w:val="00A4E1" w:themeColor="accent6" w:themeShade="BF"/>
+                                    <w:sz w:val="28"/>
+                                    <w:szCs w:val="28"/>
+                                  </w:rPr>
+                                  <w:t>在</w:t>
+                                </w:r>
+                                <w:r>
+                                  <w:rPr>
+                                    <w:rFonts w:asciiTheme="minorEastAsia" w:hAnsiTheme="minorEastAsia" w:hint="eastAsia"/>
+                                    <w:color w:val="00A4E1" w:themeColor="accent6" w:themeShade="BF"/>
+                                    <w:sz w:val="28"/>
+                                    <w:szCs w:val="28"/>
+                                  </w:rPr>
+                                  <w:t>校基本信息</w:t>
+                                </w:r>
+                              </w:p>
+                            </w:txbxContent>
+                          </wps:txbx>
+                          <wps:bodyPr rot="0" vert="horz" wrap="square" lIns="91440" tIns="45720" rIns="91440" bIns="45720" anchor="t" anchorCtr="0" upright="1">
+                            <a:noAutofit/>
+                          </wps:bodyPr>
+                        </wps:wsp>
+                        <wps:wsp>
+                          <wps:cNvPr id="21" name="KSO_Shape"/>
+                          <wps:cNvSpPr/>
+                          <wps:spPr bwMode="auto">
+                            <a:xfrm>
+                              <a:off x="88710" y="67442"/>
+                              <a:ext cx="255270" cy="180975"/>
+                            </a:xfrm>
+                            <a:custGeom>
+                              <a:avLst/>
+                              <a:gdLst>
+                                <a:gd name="T0" fmla="*/ 2147483646 w 108"/>
+                                <a:gd name="T1" fmla="*/ 2147483646 h 81"/>
+                                <a:gd name="T2" fmla="*/ 2147483646 w 108"/>
+                                <a:gd name="T3" fmla="*/ 2147483646 h 81"/>
+                                <a:gd name="T4" fmla="*/ 2147483646 w 108"/>
+                                <a:gd name="T5" fmla="*/ 2147483646 h 81"/>
+                                <a:gd name="T6" fmla="*/ 2147483646 w 108"/>
+                                <a:gd name="T7" fmla="*/ 2147483646 h 81"/>
+                                <a:gd name="T8" fmla="*/ 2147483646 w 108"/>
+                                <a:gd name="T9" fmla="*/ 2147483646 h 81"/>
+                                <a:gd name="T10" fmla="*/ 2147483646 w 108"/>
+                                <a:gd name="T11" fmla="*/ 2147483646 h 81"/>
+                                <a:gd name="T12" fmla="*/ 2147483646 w 108"/>
+                                <a:gd name="T13" fmla="*/ 2147483646 h 81"/>
+                                <a:gd name="T14" fmla="*/ 2147483646 w 108"/>
+                                <a:gd name="T15" fmla="*/ 2147483646 h 81"/>
+                                <a:gd name="T16" fmla="*/ 2147483646 w 108"/>
+                                <a:gd name="T17" fmla="*/ 2147483646 h 81"/>
+                                <a:gd name="T18" fmla="*/ 2147483646 w 108"/>
+                                <a:gd name="T19" fmla="*/ 2147483646 h 81"/>
+                                <a:gd name="T20" fmla="*/ 2147483646 w 108"/>
+                                <a:gd name="T21" fmla="*/ 2147483646 h 81"/>
+                                <a:gd name="T22" fmla="*/ 2147483646 w 108"/>
+                                <a:gd name="T23" fmla="*/ 2147483646 h 81"/>
+                                <a:gd name="T24" fmla="*/ 2147483646 w 108"/>
+                                <a:gd name="T25" fmla="*/ 2147483646 h 81"/>
+                                <a:gd name="T26" fmla="*/ 2147483646 w 108"/>
+                                <a:gd name="T27" fmla="*/ 2147483646 h 81"/>
+                                <a:gd name="T28" fmla="*/ 2147483646 w 108"/>
+                                <a:gd name="T29" fmla="*/ 2147483646 h 81"/>
+                                <a:gd name="T30" fmla="*/ 0 w 108"/>
+                                <a:gd name="T31" fmla="*/ 2147483646 h 81"/>
+                                <a:gd name="T32" fmla="*/ 2147483646 w 108"/>
+                                <a:gd name="T33" fmla="*/ 2147483646 h 81"/>
+                                <a:gd name="T34" fmla="*/ 2147483646 w 108"/>
+                                <a:gd name="T35" fmla="*/ 2147483646 h 81"/>
+                                <a:gd name="T36" fmla="*/ 2147483646 w 108"/>
+                                <a:gd name="T37" fmla="*/ 2147483646 h 81"/>
+                                <a:gd name="T38" fmla="*/ 2147483646 w 108"/>
+                                <a:gd name="T39" fmla="*/ 2147483646 h 81"/>
+                                <a:gd name="T40" fmla="*/ 2147483646 w 108"/>
+                                <a:gd name="T41" fmla="*/ 2147483646 h 81"/>
+                                <a:gd name="T42" fmla="*/ 2147483646 w 108"/>
+                                <a:gd name="T43" fmla="*/ 2147483646 h 81"/>
+                                <a:gd name="T44" fmla="*/ 2147483646 w 108"/>
+                                <a:gd name="T45" fmla="*/ 2147483646 h 81"/>
+                                <a:gd name="T46" fmla="*/ 2147483646 w 108"/>
+                                <a:gd name="T47" fmla="*/ 2147483646 h 81"/>
+                                <a:gd name="T48" fmla="*/ 2147483646 w 108"/>
+                                <a:gd name="T49" fmla="*/ 2147483646 h 81"/>
+                                <a:gd name="T50" fmla="*/ 2147483646 w 108"/>
+                                <a:gd name="T51" fmla="*/ 2147483646 h 81"/>
+                                <a:gd name="T52" fmla="*/ 2147483646 w 108"/>
+                                <a:gd name="T53" fmla="*/ 2147483646 h 81"/>
+                                <a:gd name="T54" fmla="*/ 2147483646 w 108"/>
+                                <a:gd name="T55" fmla="*/ 2147483646 h 81"/>
+                                <a:gd name="T56" fmla="*/ 2147483646 w 108"/>
+                                <a:gd name="T57" fmla="*/ 2147483646 h 81"/>
+                                <a:gd name="T58" fmla="*/ 2147483646 w 108"/>
+                                <a:gd name="T59" fmla="*/ 2147483646 h 81"/>
+                                <a:gd name="T60" fmla="*/ 2147483646 w 108"/>
+                                <a:gd name="T61" fmla="*/ 2147483646 h 81"/>
+                                <a:gd name="T62" fmla="*/ 2147483646 w 108"/>
+                                <a:gd name="T63" fmla="*/ 2147483646 h 81"/>
+                                <a:gd name="T64" fmla="*/ 2147483646 w 108"/>
+                                <a:gd name="T65" fmla="*/ 2147483646 h 81"/>
+                                <a:gd name="T66" fmla="*/ 2147483646 w 108"/>
+                                <a:gd name="T67" fmla="*/ 2147483646 h 81"/>
+                                <a:gd name="T68" fmla="*/ 2147483646 w 108"/>
+                                <a:gd name="T69" fmla="*/ 2147483646 h 81"/>
+                                <a:gd name="T70" fmla="*/ 2147483646 w 108"/>
+                                <a:gd name="T71" fmla="*/ 2147483646 h 81"/>
+                                <a:gd name="T72" fmla="*/ 2147483646 w 108"/>
+                                <a:gd name="T73" fmla="*/ 2147483646 h 81"/>
+                                <a:gd name="T74" fmla="*/ 2147483646 w 108"/>
+                                <a:gd name="T75" fmla="*/ 2147483646 h 81"/>
+                                <a:gd name="T76" fmla="*/ 0 60000 65536"/>
+                                <a:gd name="T77" fmla="*/ 0 60000 65536"/>
+                                <a:gd name="T78" fmla="*/ 0 60000 65536"/>
+                                <a:gd name="T79" fmla="*/ 0 60000 65536"/>
+                                <a:gd name="T80" fmla="*/ 0 60000 65536"/>
+                                <a:gd name="T81" fmla="*/ 0 60000 65536"/>
+                                <a:gd name="T82" fmla="*/ 0 60000 65536"/>
+                                <a:gd name="T83" fmla="*/ 0 60000 65536"/>
+                                <a:gd name="T84" fmla="*/ 0 60000 65536"/>
+                                <a:gd name="T85" fmla="*/ 0 60000 65536"/>
+                                <a:gd name="T86" fmla="*/ 0 60000 65536"/>
+                                <a:gd name="T87" fmla="*/ 0 60000 65536"/>
+                                <a:gd name="T88" fmla="*/ 0 60000 65536"/>
+                                <a:gd name="T89" fmla="*/ 0 60000 65536"/>
+                                <a:gd name="T90" fmla="*/ 0 60000 65536"/>
+                                <a:gd name="T91" fmla="*/ 0 60000 65536"/>
+                                <a:gd name="T92" fmla="*/ 0 60000 65536"/>
+                                <a:gd name="T93" fmla="*/ 0 60000 65536"/>
+                                <a:gd name="T94" fmla="*/ 0 60000 65536"/>
+                                <a:gd name="T95" fmla="*/ 0 60000 65536"/>
+                                <a:gd name="T96" fmla="*/ 0 60000 65536"/>
+                                <a:gd name="T97" fmla="*/ 0 60000 65536"/>
+                                <a:gd name="T98" fmla="*/ 0 60000 65536"/>
+                                <a:gd name="T99" fmla="*/ 0 60000 65536"/>
+                                <a:gd name="T100" fmla="*/ 0 60000 65536"/>
+                                <a:gd name="T101" fmla="*/ 0 60000 65536"/>
+                                <a:gd name="T102" fmla="*/ 0 60000 65536"/>
+                                <a:gd name="T103" fmla="*/ 0 60000 65536"/>
+                                <a:gd name="T104" fmla="*/ 0 60000 65536"/>
+                                <a:gd name="T105" fmla="*/ 0 60000 65536"/>
+                                <a:gd name="T106" fmla="*/ 0 60000 65536"/>
+                                <a:gd name="T107" fmla="*/ 0 60000 65536"/>
+                                <a:gd name="T108" fmla="*/ 0 60000 65536"/>
+                                <a:gd name="T109" fmla="*/ 0 60000 65536"/>
+                                <a:gd name="T110" fmla="*/ 0 60000 65536"/>
+                                <a:gd name="T111" fmla="*/ 0 60000 65536"/>
+                                <a:gd name="T112" fmla="*/ 0 60000 65536"/>
+                                <a:gd name="T113" fmla="*/ 0 60000 65536"/>
+                              </a:gdLst>
+                              <a:ahLst/>
+                              <a:cxnLst>
+                                <a:cxn ang="T76">
+                                  <a:pos x="T0" y="T1"/>
+                                </a:cxn>
+                                <a:cxn ang="T77">
+                                  <a:pos x="T2" y="T3"/>
+                                </a:cxn>
+                                <a:cxn ang="T78">
+                                  <a:pos x="T4" y="T5"/>
+                                </a:cxn>
+                                <a:cxn ang="T79">
+                                  <a:pos x="T6" y="T7"/>
+                                </a:cxn>
+                                <a:cxn ang="T80">
+                                  <a:pos x="T8" y="T9"/>
+                                </a:cxn>
+                                <a:cxn ang="T81">
+                                  <a:pos x="T10" y="T11"/>
+                                </a:cxn>
+                                <a:cxn ang="T82">
+                                  <a:pos x="T12" y="T13"/>
+                                </a:cxn>
+                                <a:cxn ang="T83">
+                                  <a:pos x="T14" y="T15"/>
+                                </a:cxn>
+                                <a:cxn ang="T84">
+                                  <a:pos x="T16" y="T17"/>
+                                </a:cxn>
+                                <a:cxn ang="T85">
+                                  <a:pos x="T18" y="T19"/>
+                                </a:cxn>
+                                <a:cxn ang="T86">
+                                  <a:pos x="T20" y="T21"/>
+                                </a:cxn>
+                                <a:cxn ang="T87">
+                                  <a:pos x="T22" y="T23"/>
+                                </a:cxn>
+                                <a:cxn ang="T88">
+                                  <a:pos x="T24" y="T25"/>
+                                </a:cxn>
+                                <a:cxn ang="T89">
+                                  <a:pos x="T26" y="T27"/>
+                                </a:cxn>
+                                <a:cxn ang="T90">
+                                  <a:pos x="T28" y="T29"/>
+                                </a:cxn>
+                                <a:cxn ang="T91">
+                                  <a:pos x="T30" y="T31"/>
+                                </a:cxn>
+                                <a:cxn ang="T92">
+                                  <a:pos x="T32" y="T33"/>
+                                </a:cxn>
+                                <a:cxn ang="T93">
+                                  <a:pos x="T34" y="T35"/>
+                                </a:cxn>
+                                <a:cxn ang="T94">
+                                  <a:pos x="T36" y="T37"/>
+                                </a:cxn>
+                                <a:cxn ang="T95">
+                                  <a:pos x="T38" y="T39"/>
+                                </a:cxn>
+                                <a:cxn ang="T96">
+                                  <a:pos x="T40" y="T41"/>
+                                </a:cxn>
+                                <a:cxn ang="T97">
+                                  <a:pos x="T42" y="T43"/>
+                                </a:cxn>
+                                <a:cxn ang="T98">
+                                  <a:pos x="T44" y="T45"/>
+                                </a:cxn>
+                                <a:cxn ang="T99">
+                                  <a:pos x="T46" y="T47"/>
+                                </a:cxn>
+                                <a:cxn ang="T100">
+                                  <a:pos x="T48" y="T49"/>
+                                </a:cxn>
+                                <a:cxn ang="T101">
+                                  <a:pos x="T50" y="T51"/>
+                                </a:cxn>
+                                <a:cxn ang="T102">
+                                  <a:pos x="T52" y="T53"/>
+                                </a:cxn>
+                                <a:cxn ang="T103">
+                                  <a:pos x="T54" y="T55"/>
+                                </a:cxn>
+                                <a:cxn ang="T104">
+                                  <a:pos x="T56" y="T57"/>
+                                </a:cxn>
+                                <a:cxn ang="T105">
+                                  <a:pos x="T58" y="T59"/>
+                                </a:cxn>
+                                <a:cxn ang="T106">
+                                  <a:pos x="T60" y="T61"/>
+                                </a:cxn>
+                                <a:cxn ang="T107">
+                                  <a:pos x="T62" y="T63"/>
+                                </a:cxn>
+                                <a:cxn ang="T108">
+                                  <a:pos x="T64" y="T65"/>
+                                </a:cxn>
+                                <a:cxn ang="T109">
+                                  <a:pos x="T66" y="T67"/>
+                                </a:cxn>
+                                <a:cxn ang="T110">
+                                  <a:pos x="T68" y="T69"/>
+                                </a:cxn>
+                                <a:cxn ang="T111">
+                                  <a:pos x="T70" y="T71"/>
+                                </a:cxn>
+                                <a:cxn ang="T112">
+                                  <a:pos x="T72" y="T73"/>
+                                </a:cxn>
+                                <a:cxn ang="T113">
+                                  <a:pos x="T74" y="T75"/>
+                                </a:cxn>
+                              </a:cxnLst>
+                              <a:rect l="0" t="0" r="r" b="b"/>
+                              <a:pathLst>
+                                <a:path w="108" h="81">
+                                  <a:moveTo>
+                                    <a:pt x="3" y="54"/>
+                                  </a:moveTo>
+                                  <a:cubicBezTo>
+                                    <a:pt x="9" y="51"/>
+                                    <a:pt x="15" y="49"/>
+                                    <a:pt x="21" y="47"/>
+                                  </a:cubicBezTo>
+                                  <a:cubicBezTo>
+                                    <a:pt x="23" y="45"/>
+                                    <a:pt x="24" y="44"/>
+                                    <a:pt x="26" y="43"/>
+                                  </a:cubicBezTo>
+                                  <a:cubicBezTo>
+                                    <a:pt x="35" y="62"/>
+                                    <a:pt x="35" y="62"/>
+                                    <a:pt x="35" y="62"/>
+                                  </a:cubicBezTo>
+                                  <a:cubicBezTo>
+                                    <a:pt x="43" y="43"/>
+                                    <a:pt x="43" y="43"/>
+                                    <a:pt x="43" y="43"/>
+                                  </a:cubicBezTo>
+                                  <a:cubicBezTo>
+                                    <a:pt x="45" y="44"/>
+                                    <a:pt x="46" y="46"/>
+                                    <a:pt x="48" y="47"/>
+                                  </a:cubicBezTo>
+                                  <a:cubicBezTo>
+                                    <a:pt x="60" y="51"/>
+                                    <a:pt x="60" y="51"/>
+                                    <a:pt x="60" y="51"/>
+                                  </a:cubicBezTo>
+                                  <a:cubicBezTo>
+                                    <a:pt x="60" y="51"/>
+                                    <a:pt x="61" y="50"/>
+                                    <a:pt x="61" y="50"/>
+                                  </a:cubicBezTo>
+                                  <a:cubicBezTo>
+                                    <a:pt x="65" y="48"/>
+                                    <a:pt x="69" y="47"/>
+                                    <a:pt x="72" y="46"/>
+                                  </a:cubicBezTo>
+                                  <a:cubicBezTo>
+                                    <a:pt x="75" y="52"/>
+                                    <a:pt x="79" y="57"/>
+                                    <a:pt x="84" y="60"/>
+                                  </a:cubicBezTo>
+                                  <a:cubicBezTo>
+                                    <a:pt x="89" y="57"/>
+                                    <a:pt x="93" y="52"/>
+                                    <a:pt x="96" y="46"/>
+                                  </a:cubicBezTo>
+                                  <a:cubicBezTo>
+                                    <a:pt x="99" y="47"/>
+                                    <a:pt x="102" y="48"/>
+                                    <a:pt x="105" y="48"/>
+                                  </a:cubicBezTo>
+                                  <a:cubicBezTo>
+                                    <a:pt x="108" y="53"/>
+                                    <a:pt x="108" y="64"/>
+                                    <a:pt x="108" y="71"/>
+                                  </a:cubicBezTo>
+                                  <a:cubicBezTo>
+                                    <a:pt x="70" y="71"/>
+                                    <a:pt x="70" y="71"/>
+                                    <a:pt x="70" y="71"/>
+                                  </a:cubicBezTo>
+                                  <a:cubicBezTo>
+                                    <a:pt x="70" y="74"/>
+                                    <a:pt x="70" y="77"/>
+                                    <a:pt x="70" y="81"/>
+                                  </a:cubicBezTo>
+                                  <a:cubicBezTo>
+                                    <a:pt x="47" y="81"/>
+                                    <a:pt x="24" y="81"/>
+                                    <a:pt x="0" y="81"/>
+                                  </a:cubicBezTo>
+                                  <a:cubicBezTo>
+                                    <a:pt x="0" y="68"/>
+                                    <a:pt x="1" y="58"/>
+                                    <a:pt x="3" y="54"/>
+                                  </a:cubicBezTo>
+                                  <a:close/>
+                                  <a:moveTo>
+                                    <a:pt x="74" y="26"/>
+                                  </a:moveTo>
+                                  <a:cubicBezTo>
+                                    <a:pt x="79" y="27"/>
+                                    <a:pt x="89" y="26"/>
+                                    <a:pt x="94" y="24"/>
+                                  </a:cubicBezTo>
+                                  <a:cubicBezTo>
+                                    <a:pt x="94" y="27"/>
+                                    <a:pt x="94" y="32"/>
+                                    <a:pt x="92" y="37"/>
+                                  </a:cubicBezTo>
+                                  <a:cubicBezTo>
+                                    <a:pt x="91" y="39"/>
+                                    <a:pt x="90" y="40"/>
+                                    <a:pt x="89" y="41"/>
+                                  </a:cubicBezTo>
+                                  <a:cubicBezTo>
+                                    <a:pt x="99" y="42"/>
+                                    <a:pt x="99" y="42"/>
+                                    <a:pt x="99" y="42"/>
+                                  </a:cubicBezTo>
+                                  <a:cubicBezTo>
+                                    <a:pt x="99" y="42"/>
+                                    <a:pt x="98" y="33"/>
+                                    <a:pt x="98" y="31"/>
+                                  </a:cubicBezTo>
+                                  <a:cubicBezTo>
+                                    <a:pt x="102" y="2"/>
+                                    <a:pt x="65" y="2"/>
+                                    <a:pt x="69" y="31"/>
+                                  </a:cubicBezTo>
+                                  <a:cubicBezTo>
+                                    <a:pt x="69" y="33"/>
+                                    <a:pt x="68" y="42"/>
+                                    <a:pt x="68" y="42"/>
+                                  </a:cubicBezTo>
+                                  <a:cubicBezTo>
+                                    <a:pt x="78" y="41"/>
+                                    <a:pt x="78" y="41"/>
+                                    <a:pt x="78" y="41"/>
+                                  </a:cubicBezTo>
+                                  <a:cubicBezTo>
+                                    <a:pt x="77" y="40"/>
+                                    <a:pt x="76" y="39"/>
+                                    <a:pt x="75" y="37"/>
+                                  </a:cubicBezTo>
+                                  <a:cubicBezTo>
+                                    <a:pt x="74" y="33"/>
+                                    <a:pt x="73" y="29"/>
+                                    <a:pt x="74" y="26"/>
+                                  </a:cubicBezTo>
+                                  <a:cubicBezTo>
+                                    <a:pt x="74" y="26"/>
+                                    <a:pt x="74" y="26"/>
+                                    <a:pt x="74" y="26"/>
+                                  </a:cubicBezTo>
+                                  <a:close/>
+                                  <a:moveTo>
+                                    <a:pt x="22" y="30"/>
+                                  </a:moveTo>
+                                  <a:cubicBezTo>
+                                    <a:pt x="21" y="25"/>
+                                    <a:pt x="21" y="21"/>
+                                    <a:pt x="23" y="15"/>
+                                  </a:cubicBezTo>
+                                  <a:cubicBezTo>
+                                    <a:pt x="29" y="11"/>
+                                    <a:pt x="37" y="17"/>
+                                    <a:pt x="47" y="15"/>
+                                  </a:cubicBezTo>
+                                  <a:cubicBezTo>
+                                    <a:pt x="48" y="20"/>
+                                    <a:pt x="48" y="24"/>
+                                    <a:pt x="48" y="31"/>
+                                  </a:cubicBezTo>
+                                  <a:cubicBezTo>
+                                    <a:pt x="48" y="31"/>
+                                    <a:pt x="52" y="27"/>
+                                    <a:pt x="52" y="25"/>
+                                  </a:cubicBezTo>
+                                  <a:cubicBezTo>
+                                    <a:pt x="53" y="22"/>
+                                    <a:pt x="52" y="10"/>
+                                    <a:pt x="50" y="8"/>
+                                  </a:cubicBezTo>
+                                  <a:cubicBezTo>
+                                    <a:pt x="45" y="0"/>
+                                    <a:pt x="26" y="0"/>
+                                    <a:pt x="20" y="6"/>
+                                  </a:cubicBezTo>
+                                  <a:cubicBezTo>
+                                    <a:pt x="18" y="8"/>
+                                    <a:pt x="16" y="25"/>
+                                    <a:pt x="18" y="27"/>
+                                  </a:cubicBezTo>
+                                  <a:cubicBezTo>
+                                    <a:pt x="20" y="29"/>
+                                    <a:pt x="22" y="30"/>
+                                    <a:pt x="22" y="30"/>
+                                  </a:cubicBezTo>
+                                  <a:close/>
+                                </a:path>
+                              </a:pathLst>
+                            </a:custGeom>
+                            <a:ln/>
+                          </wps:spPr>
+                          <wps:style>
+                            <a:lnRef idx="0">
+                              <a:schemeClr val="accent6"/>
+                            </a:lnRef>
+                            <a:fillRef idx="3">
+                              <a:schemeClr val="accent6"/>
+                            </a:fillRef>
+                            <a:effectRef idx="3">
+                              <a:schemeClr val="accent6"/>
+                            </a:effectRef>
+                            <a:fontRef idx="minor">
+                              <a:schemeClr val="lt1"/>
+                            </a:fontRef>
+                          </wps:style>
+                          <wps:bodyPr anchor="ctr"/>
+                        </wps:wsp>
+                      </wpg:grpSp>
+                      <wps:wsp>
+                        <wps:cNvPr id="7" name="直接连接符 7"/>
+                        <wps:cNvCnPr/>
+                        <wps:spPr>
+                          <a:xfrm>
+                            <a:off x="38100" y="308610"/>
+                            <a:ext cx="5868100" cy="0"/>
+                          </a:xfrm>
+                          <a:prstGeom prst="line">
+                            <a:avLst/>
+                          </a:prstGeom>
+                          <a:ln/>
+                        </wps:spPr>
+                        <wps:style>
+                          <a:lnRef idx="3">
+                            <a:schemeClr val="accent6"/>
+                          </a:lnRef>
+                          <a:fillRef idx="0">
+                            <a:schemeClr val="accent6"/>
+                          </a:fillRef>
+                          <a:effectRef idx="2">
+                            <a:schemeClr val="accent6"/>
+                          </a:effectRef>
+                          <a:fontRef idx="minor">
+                            <a:schemeClr val="tx1"/>
+                          </a:fontRef>
+                        </wps:style>
+                        <wps:bodyPr/>
+                      </wps:wsp>
+                    </wpg:wgp>
+                  </a:graphicData>
+                </a:graphic>
+                <wp14:sizeRelV relativeFrom="margin">
+                  <wp14:pctHeight>0</wp14:pctHeight>
+                </wp14:sizeRelV>
+              </wp:anchor>
+            </w:drawing>
+          </mc:Choice>
+          <mc:Fallback>
+            <w:pict>
+              <v:group w14:anchorId="25E2ED8F" id="组合 42" o:spid="_x0000_s1040" style="position:absolute;left:0;text-align:left;margin-left:-28.2pt;margin-top:106.8pt;width:465.05pt;height:28.35pt;z-index:251560448;mso-height-relative:margin" coordsize="59062,3600" o:gfxdata="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">
+                <v:group id="组合 25" o:spid="_x0000_s1041" style="position:absolute;width:20040;height:3600" coordorigin="887,86" coordsize="20042,3600" o:gfxdata="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">
+                  <v:rect id="24岁" o:spid="_x0000_s1042" style="position:absolute;left:3765;top:86;width:17164;height:3600;visibility:visible;mso-wrap-style:square;v-text-anchor:top" o:gfxdata="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" filled="f" stroked="f">
+                    <v:textbox>
+                      <w:txbxContent>
+                        <w:p>
+                          <w:pPr>
+                            <w:tabs>
+                              <w:tab w:val="left" w:pos="840"/>
+                            </w:tabs>
+                            <w:spacing w:line="380" w:lineRule="exact"/>
+                            <w:jc w:val="distribute"/>
+                            <w:rPr>
+                              <w:rFonts w:ascii="华文细黑" w:eastAsia="华文细黑" w:hAnsi="华文细黑"/>
+                              <w:color w:val="00A4E1" w:themeColor="accent6" w:themeShade="BF"/>
+                              <w:sz w:val="28"/>
+                              <w:szCs w:val="28"/>
+                            </w:rPr>
+                          </w:pPr>
+                          <w:r>
+                            <w:rPr>
+                              <w:rFonts w:asciiTheme="minorEastAsia" w:hAnsiTheme="minorEastAsia"/>
+                              <w:color w:val="00A4E1" w:themeColor="accent6" w:themeShade="BF"/>
+                              <w:sz w:val="28"/>
+                              <w:szCs w:val="28"/>
+                            </w:rPr>
+                            <w:t>在</w:t>
+                          </w:r>
+                          <w:r>
+                            <w:rPr>
+                              <w:rFonts w:asciiTheme="minorEastAsia" w:hAnsiTheme="minorEastAsia" w:hint="eastAsia"/>
+                              <w:color w:val="00A4E1" w:themeColor="accent6" w:themeShade="BF"/>
+                              <w:sz w:val="28"/>
+                              <w:szCs w:val="28"/>
+                            </w:rPr>
+                            <w:t>校基本信息</w:t>
+                          </w:r>
+                        </w:p>
+                      </w:txbxContent>
+                    </v:textbox>
+                  </v:rect>
+                  <v:shape id="KSO_Shape" o:spid="_x0000_s1043" style="position:absolute;left:887;top:674;width:2552;height:1810;visibility:visible;mso-wrap-style:square;v-text-anchor:middle" coordsize="108,81" o:gfxdata="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" path="m3,54c9,51,15,49,21,47v2,-2,3,-3,5,-4c35,62,35,62,35,62,43,43,43,43,43,43v2,1,3,3,5,4c60,51,60,51,60,51v,,1,-1,1,-1c65,48,69,47,72,46v3,6,7,11,12,14c89,57,93,52,96,46v3,1,6,2,9,2c108,53,108,64,108,71v-38,,-38,,-38,c70,74,70,77,70,81v-23,,-46,,-70,c,68,1,58,3,54xm74,26v5,1,15,,20,-2c94,27,94,32,92,37v-1,2,-2,3,-3,4c99,42,99,42,99,42v,,-1,-9,-1,-11c102,2,65,2,69,31v,2,-1,11,-1,11c78,41,78,41,78,41,77,40,76,39,75,37,74,33,73,29,74,26v,,,,,xm22,30c21,25,21,21,23,15v6,-4,14,2,24,c48,20,48,24,48,31v,,4,-4,4,-6c53,22,52,10,50,8,45,,26,,20,6,18,8,16,25,18,27v2,2,4,3,4,3xe" fillcolor="#3bc9ff [3033]" stroked="f">
+                    <v:fill color2="#2ac5ff [3177]" rotate="t" colors="0 #54ceff;.5 #24ccff;1 #12bae5" focus="100%" type="gradient">
+                      <o:fill v:ext="view" type="gradientUnscaled"/>
+                    </v:fill>
+                    <v:shadow on="t" color="black" opacity="41287f" offset="0,1.5pt"/>
+                    <v:path arrowok="t" o:connecttype="custom" o:connectlocs="2147483646,2147483646;2147483646,2147483646;2147483646,2147483646;2147483646,2147483646;2147483646,2147483646;2147483646,2147483646;2147483646,2147483646;2147483646,2147483646;2147483646,2147483646;2147483646,2147483646;2147483646,2147483646;2147483646,2147483646;2147483646,2147483646;2147483646,2147483646;2147483646,2147483646;0,2147483646;2147483646,2147483646;2147483646,2147483646;2147483646,2147483646;2147483646,2147483646;2147483646,2147483646;2147483646,2147483646;2147483646,2147483646;2147483646,2147483646;2147483646,2147483646;2147483646,2147483646;2147483646,2147483646;2147483646,2147483646;2147483646,2147483646;2147483646,2147483646;2147483646,2147483646;2147483646,2147483646;2147483646,2147483646;2147483646,2147483646;2147483646,2147483646;2147483646,2147483646;2147483646,2147483646;2147483646,2147483646" o:connectangles="0,0,0,0,0,0,0,0,0,0,0,0,0,0,0,0,0,0,0,0,0,0,0,0,0,0,0,0,0,0,0,0,0,0,0,0,0,0"/>
+                  </v:shape>
+                </v:group>
+                <v:line id="直接连接符 7" o:spid="_x0000_s1044" style="position:absolute;visibility:visible;mso-wrap-style:square" from="381,3086" to="59062,3086" o:connectortype="straight" o:gfxdata="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" strokecolor="#2ec7ff [3209]" strokeweight="1.5pt">
+                  <v:stroke joinstyle="miter"/>
+                </v:line>
+              </v:group>
+            </w:pict>
+          </mc:Fallback>
+        </mc:AlternateContent>
+      </w:r>
+      <w:r>
+        <w:rPr>
+          <w:noProof/>
+          <w:sz w:val="26"/>
+        </w:rPr>
+        <mc:AlternateContent>
+          <mc:Choice Requires="wps">
+            <w:drawing>
+              <wp:anchor distT="0" distB="0" distL="114300" distR="114300" simplePos="0" relativeHeight="251648512" behindDoc="0" locked="0" layoutInCell="1" allowOverlap="1" wp14:anchorId="098B3669" wp14:editId="3CB31D0E">
                 <wp:simplePos x="0" y="0"/>
                 <wp:positionH relativeFrom="column">
                   <wp:posOffset>-320040</wp:posOffset>
                 </wp:positionH>
                 <wp:positionV relativeFrom="paragraph">
-                  <wp:posOffset>1905000</wp:posOffset>
+                  <wp:posOffset>2522220</wp:posOffset>
                 </wp:positionV>
                 <wp:extent cx="6127115" cy="1249680"/>
                 <wp:effectExtent l="0" t="0" r="0" b="7620"/>
@@ -5320,7 +7047,7 @@
           </mc:Choice>
           <mc:Fallback>
             <w:pict>
-              <v:shape w14:anchorId="098B3669" id="文本框 146" o:spid="_x0000_s1038" type="#_x0000_t202" style="position:absolute;left:0;text-align:left;margin-left:-25.2pt;margin-top:150pt;width:482.45pt;height:98.4pt;z-index:251523072;visibility:visible;mso-wrap-style:square;mso-height-percent:0;mso-wrap-distance-left:9pt;mso-wrap-distance-top:0;mso-wrap-distance-right:9pt;mso-wrap-distance-bottom:0;mso-position-horizontal:absolute;mso-position-horizontal-relative:text;mso-position-vertical:absolute;mso-position-vertical-relative:text;mso-height-percent:0;mso-height-relative:margin;v-text-anchor:top" o:gfxdata="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" filled="f" stroked="f" strokeweight=".5pt">
+              <v:shape w14:anchorId="098B3669" id="文本框 146" o:spid="_x0000_s1045" type="#_x0000_t202" style="position:absolute;left:0;text-align:left;margin-left:-25.2pt;margin-top:198.6pt;width:482.45pt;height:98.4pt;z-index:251648512;visibility:visible;mso-wrap-style:square;mso-height-percent:0;mso-wrap-distance-left:9pt;mso-wrap-distance-top:0;mso-wrap-distance-right:9pt;mso-wrap-distance-bottom:0;mso-position-horizontal:absolute;mso-position-horizontal-relative:text;mso-position-vertical:absolute;mso-position-vertical-relative:text;mso-height-percent:0;mso-height-relative:margin;v-text-anchor:top" o:gfxdata="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" filled="f" stroked="f" strokeweight=".5pt">
                 <v:textbox>
                   <w:txbxContent>
                     <w:p>
@@ -5955,13 +7682,13 @@
         <mc:AlternateContent>
           <mc:Choice Requires="wpg">
             <w:drawing>
-              <wp:anchor distT="0" distB="0" distL="114300" distR="114300" simplePos="0" relativeHeight="251629568" behindDoc="0" locked="0" layoutInCell="1" allowOverlap="1" wp14:anchorId="7F868226" wp14:editId="663BDCCB">
+              <wp:anchor distT="0" distB="0" distL="114300" distR="114300" simplePos="0" relativeHeight="251701760" behindDoc="0" locked="0" layoutInCell="1" allowOverlap="1" wp14:anchorId="7F868226" wp14:editId="663BDCCB">
                 <wp:simplePos x="0" y="0"/>
                 <wp:positionH relativeFrom="column">
                   <wp:posOffset>-388620</wp:posOffset>
                 </wp:positionH>
                 <wp:positionV relativeFrom="paragraph">
-                  <wp:posOffset>1607820</wp:posOffset>
+                  <wp:posOffset>2225040</wp:posOffset>
                 </wp:positionV>
                 <wp:extent cx="5944235" cy="360045"/>
                 <wp:effectExtent l="57150" t="0" r="37465" b="1905"/>
@@ -6681,9 +8408,9 @@
           </mc:Choice>
           <mc:Fallback>
             <w:pict>
-              <v:group w14:anchorId="7F868226" id="组合 43" o:spid="_x0000_s1039" style="position:absolute;left:0;text-align:left;margin-left:-30.6pt;margin-top:126.6pt;width:468.05pt;height:28.35pt;z-index:251629568;mso-height-relative:margin" coordsize="59443,3600" o:gfxdata="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">
-                <v:group id="组合 26" o:spid="_x0000_s1040" style="position:absolute;width:9829;height:3600" coordorigin="477" coordsize="9832,3605" o:gfxdata="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">
-                  <v:rect id="24岁" o:spid="_x0000_s1041" style="position:absolute;left:3700;width:6610;height:3605;visibility:visible;mso-wrap-style:square;v-text-anchor:top" o:gfxdata="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" filled="f" stroked="f">
+              <v:group w14:anchorId="7F868226" id="组合 43" o:spid="_x0000_s1046" style="position:absolute;left:0;text-align:left;margin-left:-30.6pt;margin-top:175.2pt;width:468.05pt;height:28.35pt;z-index:251701760;mso-height-relative:margin" coordsize="59443,3600" o:gfxdata="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">
+                <v:group id="组合 26" o:spid="_x0000_s1047" style="position:absolute;width:9829;height:3600" coordorigin="477" coordsize="9832,3605" o:gfxdata="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">
+                  <v:rect id="24岁" o:spid="_x0000_s1048" style="position:absolute;left:3700;width:6610;height:3605;visibility:visible;mso-wrap-style:square;v-text-anchor:top" o:gfxdata="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" filled="f" stroked="f">
                     <v:textbox>
                       <w:txbxContent>
                         <w:p>
@@ -6713,7 +8440,7 @@
                       </w:txbxContent>
                     </v:textbox>
                   </v:rect>
-                  <v:shape id="KSO_Shape" o:spid="_x0000_s1042" style="position:absolute;left:477;top:666;width:2852;height:1739;visibility:visible;mso-wrap-style:square;v-text-anchor:middle" coordsize="2063518,1276454" o:gfxdata="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" path="m1631470,557485v-152298,,-275760,123462,-275760,275760c1355710,985543,1479172,1109005,1631470,1109005v152298,,275760,-123462,275760,-275760c1907230,680947,1783768,557485,1631470,557485xm1596087,400771r70766,l1682233,488008v46901,6896,91904,23276,132265,48141l1882355,479207r54209,45488l1892271,601408v31495,35430,55440,76905,70376,121896l2051230,723302r12288,69690l1980277,823287v1353,47385,-6963,94550,-24441,138615l2023695,1018840r-35382,61285l1905073,1049826v-29422,37169,-66110,67953,-107823,90474l1812635,1227537r-66499,24203l1701847,1175024v-46431,9561,-94323,9561,-140754,l1516804,1251740r-66498,-24203l1465691,1140300v-41713,-22521,-78401,-53305,-107823,-90474l1274628,1080125r-35383,-61285l1307105,961902v-17478,-44065,-25795,-91230,-24442,-138615l1199422,792992r12288,-69690l1300293,723304v14936,-44991,38881,-86466,70377,-121896l1326376,524695r54210,-45488l1448443,536149v40360,-24865,85364,-41244,132264,-48141l1596087,400771xm648072,235071v-228447,,-413640,185193,-413640,413640c234432,877158,419625,1062352,648072,1062352v228447,,413640,-185194,413640,-413641c1061712,420264,876519,235071,648072,235071xm594998,l701146,r23070,130856c794567,141200,862072,165770,922614,203067r101785,-85413l1105713,185886r-66440,115070c1086516,354101,1122434,416314,1144837,483799r132875,-3l1296144,588332r-124861,45442c1173312,704852,1160838,775599,1134620,841697r101790,85407l1183336,1019032,1058476,973583v-44133,55753,-99164,101930,-161734,135711l919819,1240149r-99748,36305l753637,1161380v-69646,14341,-141484,14341,-211130,l476073,1276454r-99747,-36305l399403,1109294c336833,1075513,281802,1029336,237669,973583r-124860,45449l59735,927104,161524,841697c135307,775599,122832,704852,124862,633774l,588332,18432,483796r132874,3c173710,416314,209628,354100,256871,300956l190431,185886r81315,-68232l373531,203067v60541,-37297,128046,-61867,198397,-72211l594998,xe" fillcolor="#3bc9ff [3033]" stroked="f">
+                  <v:shape id="KSO_Shape" o:spid="_x0000_s1049" style="position:absolute;left:477;top:666;width:2852;height:1739;visibility:visible;mso-wrap-style:square;v-text-anchor:middle" coordsize="2063518,1276454" o:gfxdata="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" path="m1631470,557485v-152298,,-275760,123462,-275760,275760c1355710,985543,1479172,1109005,1631470,1109005v152298,,275760,-123462,275760,-275760c1907230,680947,1783768,557485,1631470,557485xm1596087,400771r70766,l1682233,488008v46901,6896,91904,23276,132265,48141l1882355,479207r54209,45488l1892271,601408v31495,35430,55440,76905,70376,121896l2051230,723302r12288,69690l1980277,823287v1353,47385,-6963,94550,-24441,138615l2023695,1018840r-35382,61285l1905073,1049826v-29422,37169,-66110,67953,-107823,90474l1812635,1227537r-66499,24203l1701847,1175024v-46431,9561,-94323,9561,-140754,l1516804,1251740r-66498,-24203l1465691,1140300v-41713,-22521,-78401,-53305,-107823,-90474l1274628,1080125r-35383,-61285l1307105,961902v-17478,-44065,-25795,-91230,-24442,-138615l1199422,792992r12288,-69690l1300293,723304v14936,-44991,38881,-86466,70377,-121896l1326376,524695r54210,-45488l1448443,536149v40360,-24865,85364,-41244,132264,-48141l1596087,400771xm648072,235071v-228447,,-413640,185193,-413640,413640c234432,877158,419625,1062352,648072,1062352v228447,,413640,-185194,413640,-413641c1061712,420264,876519,235071,648072,235071xm594998,l701146,r23070,130856c794567,141200,862072,165770,922614,203067r101785,-85413l1105713,185886r-66440,115070c1086516,354101,1122434,416314,1144837,483799r132875,-3l1296144,588332r-124861,45442c1173312,704852,1160838,775599,1134620,841697r101790,85407l1183336,1019032,1058476,973583v-44133,55753,-99164,101930,-161734,135711l919819,1240149r-99748,36305l753637,1161380v-69646,14341,-141484,14341,-211130,l476073,1276454r-99747,-36305l399403,1109294c336833,1075513,281802,1029336,237669,973583r-124860,45449l59735,927104,161524,841697c135307,775599,122832,704852,124862,633774l,588332,18432,483796r132874,3c173710,416314,209628,354100,256871,300956l190431,185886r81315,-68232l373531,203067v60541,-37297,128046,-61867,198397,-72211l594998,xe" fillcolor="#3bc9ff [3033]" stroked="f">
                     <v:fill color2="#2ac5ff [3177]" rotate="t" colors="0 #54ceff;.5 #24ccff;1 #12bae5" focus="100%" type="gradient">
                       <o:fill v:ext="view" type="gradientUnscaled"/>
                     </v:fill>
@@ -6721,7 +8448,394 @@
                     <v:path arrowok="t" o:connecttype="custom" o:connectlocs="147416,89203;207386,89203;173554,42904;182921,52244;204682,51301;205760,64384;223045,77433;215329,88137;220050,109072;207152,112389;197100,131414;185054,125792;164933,134005;159375,122075;138599,115633;142131,102976;130421,84894;141390,77433;144226,56171;157499,57397;173554,42904;25492,69448;115447,69448;64698,0;78749,14009;111390,12595;113007,32219;138934,51793;127362,67849;134443,99251;115095,104227;100018,132764;81948,124332;51767,136651;43430,118755;12266,109092;17564,90108;0,62984;16453,51793;20707,19900;40617,21739;64698,0" o:connectangles="0,0,0,0,0,0,0,0,0,0,0,0,0,0,0,0,0,0,0,0,0,0,0,0,0,0,0,0,0,0,0,0,0,0,0,0,0,0,0,0,0,0"/>
                   </v:shape>
                 </v:group>
-                <v:line id="直接连接符 37" o:spid="_x0000_s1043" style="position:absolute;visibility:visible;mso-wrap-style:square" from="762,3181" to="59443,3181" o:connectortype="straight" o:gfxdata="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" strokecolor="#2ec7ff [3209]" strokeweight="1.5pt">
+                <v:line id="直接连接符 37" o:spid="_x0000_s1050" style="position:absolute;visibility:visible;mso-wrap-style:square" from="762,3181" to="59443,3181" o:connectortype="straight" o:gfxdata="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" strokecolor="#2ec7ff [3209]" strokeweight="1.5pt">
+                  <v:stroke joinstyle="miter"/>
+                </v:line>
+              </v:group>
+            </w:pict>
+          </mc:Fallback>
+        </mc:AlternateContent>
+      </w:r>
+      <w:r>
+        <w:rPr>
+          <w:b w:val="0"/>
+          <w:noProof/>
+        </w:rPr>
+        <mc:AlternateContent>
+          <mc:Choice Requires="wpg">
+            <w:drawing>
+              <wp:anchor distT="0" distB="0" distL="114300" distR="114300" simplePos="0" relativeHeight="251736576" behindDoc="0" locked="0" layoutInCell="1" allowOverlap="1" wp14:anchorId="001BC3B7" wp14:editId="442FF994">
+                <wp:simplePos x="0" y="0"/>
+                <wp:positionH relativeFrom="column">
+                  <wp:posOffset>-274320</wp:posOffset>
+                </wp:positionH>
+                <wp:positionV relativeFrom="paragraph">
+                  <wp:posOffset>7802880</wp:posOffset>
+                </wp:positionV>
+                <wp:extent cx="5867400" cy="371475"/>
+                <wp:effectExtent l="38100" t="0" r="19050" b="9525"/>
+                <wp:wrapNone/>
+                <wp:docPr id="44" name="组合 44"/>
+                <wp:cNvGraphicFramePr/>
+                <a:graphic xmlns:a="http://schemas.openxmlformats.org/drawingml/2006/main">
+                  <a:graphicData uri="http://schemas.microsoft.com/office/word/2010/wordprocessingGroup">
+                    <wpg:wgp>
+                      <wpg:cNvGrpSpPr/>
+                      <wpg:grpSpPr>
+                        <a:xfrm>
+                          <a:off x="0" y="0"/>
+                          <a:ext cx="5867400" cy="371475"/>
+                          <a:chOff x="28575" y="0"/>
+                          <a:chExt cx="5868100" cy="360045"/>
+                        </a:xfrm>
+                      </wpg:grpSpPr>
+                      <wpg:grpSp>
+                        <wpg:cNvPr id="27" name="组合 27"/>
+                        <wpg:cNvGrpSpPr/>
+                        <wpg:grpSpPr>
+                          <a:xfrm>
+                            <a:off x="43817" y="0"/>
+                            <a:ext cx="1508940" cy="360045"/>
+                            <a:chOff x="125712" y="0"/>
+                            <a:chExt cx="1509221" cy="360045"/>
+                          </a:xfrm>
+                        </wpg:grpSpPr>
+                        <wps:wsp>
+                          <wps:cNvPr id="19" name="24岁"/>
+                          <wps:cNvSpPr>
+                            <a:spLocks noChangeArrowheads="1"/>
+                          </wps:cNvSpPr>
+                          <wps:spPr bwMode="auto">
+                            <a:xfrm>
+                              <a:off x="323891" y="0"/>
+                              <a:ext cx="1311042" cy="360045"/>
+                            </a:xfrm>
+                            <a:prstGeom prst="rect">
+                              <a:avLst/>
+                            </a:prstGeom>
+                            <a:noFill/>
+                            <a:ln>
+                              <a:noFill/>
+                            </a:ln>
+                          </wps:spPr>
+                          <wps:txbx>
+                            <w:txbxContent>
+                              <w:p>
+                                <w:pPr>
+                                  <w:tabs>
+                                    <w:tab w:val="left" w:pos="840"/>
+                                  </w:tabs>
+                                  <w:spacing w:line="380" w:lineRule="exact"/>
+                                  <w:jc w:val="distribute"/>
+                                  <w:rPr>
+                                    <w:rFonts w:ascii="华文细黑" w:eastAsia="华文细黑" w:hAnsi="华文细黑"/>
+                                    <w:color w:val="00A4E1" w:themeColor="accent6" w:themeShade="BF"/>
+                                    <w:sz w:val="28"/>
+                                    <w:szCs w:val="28"/>
+                                  </w:rPr>
+                                </w:pPr>
+                                <w:r>
+                                  <w:rPr>
+                                    <w:rFonts w:asciiTheme="minorEastAsia" w:hAnsiTheme="minorEastAsia" w:hint="eastAsia"/>
+                                    <w:color w:val="00A4E1" w:themeColor="accent6" w:themeShade="BF"/>
+                                    <w:sz w:val="28"/>
+                                    <w:szCs w:val="28"/>
+                                  </w:rPr>
+                                  <w:t>自我评价</w:t>
+                                </w:r>
+                              </w:p>
+                            </w:txbxContent>
+                          </wps:txbx>
+                          <wps:bodyPr rot="0" vert="horz" wrap="square" lIns="91440" tIns="45720" rIns="91440" bIns="45720" anchor="t" anchorCtr="0" upright="1">
+                            <a:noAutofit/>
+                          </wps:bodyPr>
+                        </wps:wsp>
+                        <wps:wsp>
+                          <wps:cNvPr id="363" name="KSO_Shape"/>
+                          <wps:cNvSpPr/>
+                          <wps:spPr>
+                            <a:xfrm>
+                              <a:off x="125712" y="73855"/>
+                              <a:ext cx="200373" cy="178075"/>
+                            </a:xfrm>
+                            <a:custGeom>
+                              <a:avLst/>
+                              <a:gdLst>
+                                <a:gd name="connsiteX0" fmla="*/ 150612 w 405200"/>
+                                <a:gd name="connsiteY0" fmla="*/ 52389 h 413075"/>
+                                <a:gd name="connsiteX1" fmla="*/ 52389 w 405200"/>
+                                <a:gd name="connsiteY1" fmla="*/ 150612 h 413075"/>
+                                <a:gd name="connsiteX2" fmla="*/ 150612 w 405200"/>
+                                <a:gd name="connsiteY2" fmla="*/ 248836 h 413075"/>
+                                <a:gd name="connsiteX3" fmla="*/ 248836 w 405200"/>
+                                <a:gd name="connsiteY3" fmla="*/ 150612 h 413075"/>
+                                <a:gd name="connsiteX4" fmla="*/ 150612 w 405200"/>
+                                <a:gd name="connsiteY4" fmla="*/ 52389 h 413075"/>
+                                <a:gd name="connsiteX5" fmla="*/ 150612 w 405200"/>
+                                <a:gd name="connsiteY5" fmla="*/ 0 h 413075"/>
+                                <a:gd name="connsiteX6" fmla="*/ 301225 w 405200"/>
+                                <a:gd name="connsiteY6" fmla="*/ 150612 h 413075"/>
+                                <a:gd name="connsiteX7" fmla="*/ 276789 w 405200"/>
+                                <a:gd name="connsiteY7" fmla="*/ 232452 h 413075"/>
+                                <a:gd name="connsiteX8" fmla="*/ 279486 w 405200"/>
+                                <a:gd name="connsiteY8" fmla="*/ 234307 h 413075"/>
+                                <a:gd name="connsiteX9" fmla="*/ 395404 w 405200"/>
+                                <a:gd name="connsiteY9" fmla="*/ 354065 h 413075"/>
+                                <a:gd name="connsiteX10" fmla="*/ 394603 w 405200"/>
+                                <a:gd name="connsiteY10" fmla="*/ 403280 h 413075"/>
+                                <a:gd name="connsiteX11" fmla="*/ 345389 w 405200"/>
+                                <a:gd name="connsiteY11" fmla="*/ 402478 h 413075"/>
+                                <a:gd name="connsiteX12" fmla="*/ 229470 w 405200"/>
+                                <a:gd name="connsiteY12" fmla="*/ 282720 h 413075"/>
+                                <a:gd name="connsiteX13" fmla="*/ 227420 w 405200"/>
+                                <a:gd name="connsiteY13" fmla="*/ 279520 h 413075"/>
+                                <a:gd name="connsiteX14" fmla="*/ 150612 w 405200"/>
+                                <a:gd name="connsiteY14" fmla="*/ 301225 h 413075"/>
+                                <a:gd name="connsiteX15" fmla="*/ 0 w 405200"/>
+                                <a:gd name="connsiteY15" fmla="*/ 150612 h 413075"/>
+                                <a:gd name="connsiteX16" fmla="*/ 150612 w 405200"/>
+                                <a:gd name="connsiteY16" fmla="*/ 0 h 413075"/>
+                              </a:gdLst>
+                              <a:ahLst/>
+                              <a:cxnLst>
+                                <a:cxn ang="0">
+                                  <a:pos x="connsiteX0" y="connsiteY0"/>
+                                </a:cxn>
+                                <a:cxn ang="0">
+                                  <a:pos x="connsiteX1" y="connsiteY1"/>
+                                </a:cxn>
+                                <a:cxn ang="0">
+                                  <a:pos x="connsiteX2" y="connsiteY2"/>
+                                </a:cxn>
+                                <a:cxn ang="0">
+                                  <a:pos x="connsiteX3" y="connsiteY3"/>
+                                </a:cxn>
+                                <a:cxn ang="0">
+                                  <a:pos x="connsiteX4" y="connsiteY4"/>
+                                </a:cxn>
+                                <a:cxn ang="0">
+                                  <a:pos x="connsiteX5" y="connsiteY5"/>
+                                </a:cxn>
+                                <a:cxn ang="0">
+                                  <a:pos x="connsiteX6" y="connsiteY6"/>
+                                </a:cxn>
+                                <a:cxn ang="0">
+                                  <a:pos x="connsiteX7" y="connsiteY7"/>
+                                </a:cxn>
+                                <a:cxn ang="0">
+                                  <a:pos x="connsiteX8" y="connsiteY8"/>
+                                </a:cxn>
+                                <a:cxn ang="0">
+                                  <a:pos x="connsiteX9" y="connsiteY9"/>
+                                </a:cxn>
+                                <a:cxn ang="0">
+                                  <a:pos x="connsiteX10" y="connsiteY10"/>
+                                </a:cxn>
+                                <a:cxn ang="0">
+                                  <a:pos x="connsiteX11" y="connsiteY11"/>
+                                </a:cxn>
+                                <a:cxn ang="0">
+                                  <a:pos x="connsiteX12" y="connsiteY12"/>
+                                </a:cxn>
+                                <a:cxn ang="0">
+                                  <a:pos x="connsiteX13" y="connsiteY13"/>
+                                </a:cxn>
+                                <a:cxn ang="0">
+                                  <a:pos x="connsiteX14" y="connsiteY14"/>
+                                </a:cxn>
+                                <a:cxn ang="0">
+                                  <a:pos x="connsiteX15" y="connsiteY15"/>
+                                </a:cxn>
+                                <a:cxn ang="0">
+                                  <a:pos x="connsiteX16" y="connsiteY16"/>
+                                </a:cxn>
+                              </a:cxnLst>
+                              <a:rect l="l" t="t" r="r" b="b"/>
+                              <a:pathLst>
+                                <a:path w="405200" h="413075">
+                                  <a:moveTo>
+                                    <a:pt x="150612" y="52389"/>
+                                  </a:moveTo>
+                                  <a:cubicBezTo>
+                                    <a:pt x="96365" y="52389"/>
+                                    <a:pt x="52389" y="96365"/>
+                                    <a:pt x="52389" y="150612"/>
+                                  </a:cubicBezTo>
+                                  <a:cubicBezTo>
+                                    <a:pt x="52389" y="204860"/>
+                                    <a:pt x="96365" y="248836"/>
+                                    <a:pt x="150612" y="248836"/>
+                                  </a:cubicBezTo>
+                                  <a:cubicBezTo>
+                                    <a:pt x="204860" y="248836"/>
+                                    <a:pt x="248836" y="204860"/>
+                                    <a:pt x="248836" y="150612"/>
+                                  </a:cubicBezTo>
+                                  <a:cubicBezTo>
+                                    <a:pt x="248836" y="96365"/>
+                                    <a:pt x="204860" y="52389"/>
+                                    <a:pt x="150612" y="52389"/>
+                                  </a:cubicBezTo>
+                                  <a:close/>
+                                  <a:moveTo>
+                                    <a:pt x="150612" y="0"/>
+                                  </a:moveTo>
+                                  <a:cubicBezTo>
+                                    <a:pt x="233793" y="0"/>
+                                    <a:pt x="301225" y="67431"/>
+                                    <a:pt x="301225" y="150612"/>
+                                  </a:cubicBezTo>
+                                  <a:cubicBezTo>
+                                    <a:pt x="301225" y="180842"/>
+                                    <a:pt x="292319" y="208992"/>
+                                    <a:pt x="276789" y="232452"/>
+                                  </a:cubicBezTo>
+                                  <a:cubicBezTo>
+                                    <a:pt x="277931" y="232774"/>
+                                    <a:pt x="278722" y="233519"/>
+                                    <a:pt x="279486" y="234307"/>
+                                  </a:cubicBezTo>
+                                  <a:lnTo>
+                                    <a:pt x="395404" y="354065"/>
+                                  </a:lnTo>
+                                  <a:cubicBezTo>
+                                    <a:pt x="408773" y="367877"/>
+                                    <a:pt x="408414" y="389911"/>
+                                    <a:pt x="394603" y="403280"/>
+                                  </a:cubicBezTo>
+                                  <a:cubicBezTo>
+                                    <a:pt x="380791" y="416648"/>
+                                    <a:pt x="358757" y="416289"/>
+                                    <a:pt x="345389" y="402478"/>
+                                  </a:cubicBezTo>
+                                  <a:lnTo>
+                                    <a:pt x="229470" y="282720"/>
+                                  </a:lnTo>
+                                  <a:lnTo>
+                                    <a:pt x="227420" y="279520"/>
+                                  </a:lnTo>
+                                  <a:cubicBezTo>
+                                    <a:pt x="205163" y="293486"/>
+                                    <a:pt x="178791" y="301225"/>
+                                    <a:pt x="150612" y="301225"/>
+                                  </a:cubicBezTo>
+                                  <a:cubicBezTo>
+                                    <a:pt x="67431" y="301225"/>
+                                    <a:pt x="0" y="233793"/>
+                                    <a:pt x="0" y="150612"/>
+                                  </a:cubicBezTo>
+                                  <a:cubicBezTo>
+                                    <a:pt x="0" y="67431"/>
+                                    <a:pt x="67431" y="0"/>
+                                    <a:pt x="150612" y="0"/>
+                                  </a:cubicBezTo>
+                                  <a:close/>
+                                </a:path>
+                              </a:pathLst>
+                            </a:custGeom>
+                            <a:ln/>
+                          </wps:spPr>
+                          <wps:style>
+                            <a:lnRef idx="0">
+                              <a:schemeClr val="accent6"/>
+                            </a:lnRef>
+                            <a:fillRef idx="3">
+                              <a:schemeClr val="accent6"/>
+                            </a:fillRef>
+                            <a:effectRef idx="3">
+                              <a:schemeClr val="accent6"/>
+                            </a:effectRef>
+                            <a:fontRef idx="minor">
+                              <a:schemeClr val="lt1"/>
+                            </a:fontRef>
+                          </wps:style>
+                          <wps:bodyPr anchor="ctr"/>
+                        </wps:wsp>
+                      </wpg:grpSp>
+                      <wps:wsp>
+                        <wps:cNvPr id="38" name="直接连接符 38"/>
+                        <wps:cNvCnPr/>
+                        <wps:spPr>
+                          <a:xfrm>
+                            <a:off x="28575" y="329565"/>
+                            <a:ext cx="5868100" cy="0"/>
+                          </a:xfrm>
+                          <a:prstGeom prst="line">
+                            <a:avLst/>
+                          </a:prstGeom>
+                          <a:ln/>
+                        </wps:spPr>
+                        <wps:style>
+                          <a:lnRef idx="3">
+                            <a:schemeClr val="accent6"/>
+                          </a:lnRef>
+                          <a:fillRef idx="0">
+                            <a:schemeClr val="accent6"/>
+                          </a:fillRef>
+                          <a:effectRef idx="2">
+                            <a:schemeClr val="accent6"/>
+                          </a:effectRef>
+                          <a:fontRef idx="minor">
+                            <a:schemeClr val="tx1"/>
+                          </a:fontRef>
+                        </wps:style>
+                        <wps:bodyPr/>
+                      </wps:wsp>
+                    </wpg:wgp>
+                  </a:graphicData>
+                </a:graphic>
+                <wp14:sizeRelH relativeFrom="margin">
+                  <wp14:pctWidth>0</wp14:pctWidth>
+                </wp14:sizeRelH>
+                <wp14:sizeRelV relativeFrom="margin">
+                  <wp14:pctHeight>0</wp14:pctHeight>
+                </wp14:sizeRelV>
+              </wp:anchor>
+            </w:drawing>
+          </mc:Choice>
+          <mc:Fallback>
+            <w:pict>
+              <v:group w14:anchorId="001BC3B7" id="组合 44" o:spid="_x0000_s1051" style="position:absolute;left:0;text-align:left;margin-left:-21.6pt;margin-top:614.4pt;width:462pt;height:29.25pt;z-index:251736576;mso-width-relative:margin;mso-height-relative:margin" coordorigin="285" coordsize="58681,3600" o:gfxdata="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">
+                <v:group id="组合 27" o:spid="_x0000_s1052" style="position:absolute;left:438;width:15089;height:3600" coordorigin="1257" coordsize="15092,3600" o:gfxdata="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">
+                  <v:rect id="24岁" o:spid="_x0000_s1053" style="position:absolute;left:3238;width:13111;height:3600;visibility:visible;mso-wrap-style:square;v-text-anchor:top" o:gfxdata="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" filled="f" stroked="f">
+                    <v:textbox>
+                      <w:txbxContent>
+                        <w:p>
+                          <w:pPr>
+                            <w:tabs>
+                              <w:tab w:val="left" w:pos="840"/>
+                            </w:tabs>
+                            <w:spacing w:line="380" w:lineRule="exact"/>
+                            <w:jc w:val="distribute"/>
+                            <w:rPr>
+                              <w:rFonts w:ascii="华文细黑" w:eastAsia="华文细黑" w:hAnsi="华文细黑"/>
+                              <w:color w:val="00A4E1" w:themeColor="accent6" w:themeShade="BF"/>
+                              <w:sz w:val="28"/>
+                              <w:szCs w:val="28"/>
+                            </w:rPr>
+                          </w:pPr>
+                          <w:r>
+                            <w:rPr>
+                              <w:rFonts w:asciiTheme="minorEastAsia" w:hAnsiTheme="minorEastAsia" w:hint="eastAsia"/>
+                              <w:color w:val="00A4E1" w:themeColor="accent6" w:themeShade="BF"/>
+                              <w:sz w:val="28"/>
+                              <w:szCs w:val="28"/>
+                            </w:rPr>
+                            <w:t>自我评价</w:t>
+                          </w:r>
+                        </w:p>
+                      </w:txbxContent>
+                    </v:textbox>
+                  </v:rect>
+                  <v:shape id="KSO_Shape" o:spid="_x0000_s1054" style="position:absolute;left:1257;top:738;width:2003;height:1781;visibility:visible;mso-wrap-style:square;v-text-anchor:middle" coordsize="405200,413075" o:gfxdata="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" path="m150612,52389v-54247,,-98223,43976,-98223,98223c52389,204860,96365,248836,150612,248836v54248,,98224,-43976,98224,-98224c248836,96365,204860,52389,150612,52389xm150612,v83181,,150613,67431,150613,150612c301225,180842,292319,208992,276789,232452v1142,322,1933,1067,2697,1855l395404,354065v13369,13812,13010,35846,-801,49215c380791,416648,358757,416289,345389,402478l229470,282720r-2050,-3200c205163,293486,178791,301225,150612,301225,67431,301225,,233793,,150612,,67431,67431,,150612,xe" fillcolor="#3bc9ff [3033]" stroked="f">
+                    <v:fill color2="#2ac5ff [3177]" rotate="t" colors="0 #54ceff;.5 #24ccff;1 #12bae5" focus="100%" type="gradient">
+                      <o:fill v:ext="view" type="gradientUnscaled"/>
+                    </v:fill>
+                    <v:shadow on="t" color="black" opacity="41287f" offset="0,1.5pt"/>
+                    <v:path arrowok="t" o:connecttype="custom" o:connectlocs="74478,22585;25907,64928;74478,107272;123050,64928;74478,22585;74478,0;148957,64928;136873,100209;138207,101009;195529,152636;195133,173852;170796,173507;113474,121879;112460,120500;74478,129857;0,64928;74478,0" o:connectangles="0,0,0,0,0,0,0,0,0,0,0,0,0,0,0,0,0"/>
+                  </v:shape>
+                </v:group>
+                <v:line id="直接连接符 38" o:spid="_x0000_s1055" style="position:absolute;visibility:visible;mso-wrap-style:square" from="285,3295" to="58966,3295" o:connectortype="straight" o:gfxdata="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" strokecolor="#2ec7ff [3209]" strokeweight="1.5pt">
                   <v:stroke joinstyle="miter"/>
                 </v:line>
               </v:group>
@@ -6737,13 +8851,13 @@
         <mc:AlternateContent>
           <mc:Choice Requires="wps">
             <w:drawing>
-              <wp:anchor distT="0" distB="0" distL="114300" distR="114300" simplePos="0" relativeHeight="251409408" behindDoc="0" locked="0" layoutInCell="1" allowOverlap="1" wp14:anchorId="27D530E7" wp14:editId="38C1DBD8">
+              <wp:anchor distT="0" distB="0" distL="114300" distR="114300" simplePos="0" relativeHeight="251595264" behindDoc="0" locked="0" layoutInCell="1" allowOverlap="1" wp14:anchorId="27D530E7" wp14:editId="38C1DBD8">
                 <wp:simplePos x="0" y="0"/>
                 <wp:positionH relativeFrom="column">
                   <wp:posOffset>-312420</wp:posOffset>
                 </wp:positionH>
                 <wp:positionV relativeFrom="paragraph">
-                  <wp:posOffset>7650480</wp:posOffset>
+                  <wp:posOffset>8130540</wp:posOffset>
                 </wp:positionV>
                 <wp:extent cx="6031865" cy="1021080"/>
                 <wp:effectExtent l="0" t="0" r="0" b="7620"/>
@@ -7103,7 +9217,7 @@
           </mc:Choice>
           <mc:Fallback>
             <w:pict>
-              <v:shape w14:anchorId="27D530E7" id="文本框 95" o:spid="_x0000_s1044" type="#_x0000_t202" style="position:absolute;left:0;text-align:left;margin-left:-24.6pt;margin-top:602.4pt;width:474.95pt;height:80.4pt;z-index:251409408;visibility:visible;mso-wrap-style:square;mso-height-percent:0;mso-wrap-distance-left:9pt;mso-wrap-distance-top:0;mso-wrap-distance-right:9pt;mso-wrap-distance-bottom:0;mso-position-horizontal:absolute;mso-position-horizontal-relative:text;mso-position-vertical:absolute;mso-position-vertical-relative:text;mso-height-percent:0;mso-height-relative:margin;v-text-anchor:top" o:gfxdata="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" filled="f" stroked="f" strokeweight=".5pt">
+              <v:shape w14:anchorId="27D530E7" id="文本框 95" o:spid="_x0000_s1056" type="#_x0000_t202" style="position:absolute;left:0;text-align:left;margin-left:-24.6pt;margin-top:640.2pt;width:474.95pt;height:80.4pt;z-index:251595264;visibility:visible;mso-wrap-style:square;mso-height-percent:0;mso-wrap-distance-left:9pt;mso-wrap-distance-top:0;mso-wrap-distance-right:9pt;mso-wrap-distance-bottom:0;mso-position-horizontal:absolute;mso-position-horizontal-relative:text;mso-position-vertical:absolute;mso-position-vertical-relative:text;mso-height-percent:0;mso-height-relative:margin;v-text-anchor:top" o:gfxdata="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" filled="f" stroked="f" strokeweight=".5pt">
                 <v:textbox>
                   <w:txbxContent>
                     <w:p>
@@ -7412,1199 +9526,6 @@
                   </w:txbxContent>
                 </v:textbox>
               </v:shape>
-            </w:pict>
-          </mc:Fallback>
-        </mc:AlternateContent>
-      </w:r>
-      <w:r>
-        <w:rPr>
-          <w:noProof/>
-          <w:sz w:val="26"/>
-        </w:rPr>
-        <mc:AlternateContent>
-          <mc:Choice Requires="wps">
-            <w:drawing>
-              <wp:anchor distT="0" distB="0" distL="114300" distR="114300" simplePos="0" relativeHeight="251439104" behindDoc="0" locked="0" layoutInCell="1" allowOverlap="1" wp14:anchorId="2DEC9008" wp14:editId="675E40A5">
-                <wp:simplePos x="0" y="0"/>
-                <wp:positionH relativeFrom="margin">
-                  <wp:posOffset>-281940</wp:posOffset>
-                </wp:positionH>
-                <wp:positionV relativeFrom="paragraph">
-                  <wp:posOffset>1021080</wp:posOffset>
-                </wp:positionV>
-                <wp:extent cx="5984240" cy="617220"/>
-                <wp:effectExtent l="0" t="0" r="0" b="0"/>
-                <wp:wrapNone/>
-                <wp:docPr id="136" name="文本框 136"/>
-                <wp:cNvGraphicFramePr/>
-                <a:graphic xmlns:a="http://schemas.openxmlformats.org/drawingml/2006/main">
-                  <a:graphicData uri="http://schemas.microsoft.com/office/word/2010/wordprocessingShape">
-                    <wps:wsp>
-                      <wps:cNvSpPr txBox="1"/>
-                      <wps:spPr>
-                        <a:xfrm>
-                          <a:off x="0" y="0"/>
-                          <a:ext cx="5984240" cy="617220"/>
-                        </a:xfrm>
-                        <a:prstGeom prst="rect">
-                          <a:avLst/>
-                        </a:prstGeom>
-                        <a:noFill/>
-                        <a:ln w="6350">
-                          <a:noFill/>
-                        </a:ln>
-                        <a:effectLst/>
-                      </wps:spPr>
-                      <wps:style>
-                        <a:lnRef idx="0">
-                          <a:schemeClr val="accent1"/>
-                        </a:lnRef>
-                        <a:fillRef idx="0">
-                          <a:schemeClr val="accent1"/>
-                        </a:fillRef>
-                        <a:effectRef idx="0">
-                          <a:schemeClr val="accent1"/>
-                        </a:effectRef>
-                        <a:fontRef idx="minor">
-                          <a:schemeClr val="dk1"/>
-                        </a:fontRef>
-                      </wps:style>
-                      <wps:txbx>
-                        <w:txbxContent>
-                          <w:p>
-                            <w:pPr>
-                              <w:pStyle w:val="1"/>
-                              <w:widowControl/>
-                              <w:numPr>
-                                <w:ilvl w:val="0"/>
-                                <w:numId w:val="1"/>
-                              </w:numPr>
-                              <w:snapToGrid w:val="0"/>
-                              <w:ind w:firstLineChars="0"/>
-                              <w:jc w:val="left"/>
-                              <w:textAlignment w:val="baseline"/>
-                              <w:rPr>
-                                <w:rFonts w:ascii="微软雅黑" w:hAnsi="微软雅黑"/>
-                                <w:color w:val="595959" w:themeColor="text1" w:themeTint="A6"/>
-                                <w:kern w:val="24"/>
-                                <w:sz w:val="22"/>
-                              </w:rPr>
-                            </w:pPr>
-                            <w:r>
-                              <w:rPr>
-                                <w:rFonts w:ascii="微软雅黑" w:hAnsi="微软雅黑" w:hint="eastAsia"/>
-                                <w:color w:val="595959" w:themeColor="text1" w:themeTint="A6"/>
-                                <w:kern w:val="24"/>
-                                <w:sz w:val="22"/>
-                              </w:rPr>
-                              <w:t>曾获得学校ACM</w:t>
-                            </w:r>
-                            <w:r>
-                              <w:rPr>
-                                <w:rFonts w:ascii="微软雅黑" w:hAnsi="微软雅黑"/>
-                                <w:color w:val="595959" w:themeColor="text1" w:themeTint="A6"/>
-                                <w:kern w:val="24"/>
-                                <w:sz w:val="22"/>
-                              </w:rPr>
-                              <w:t>比赛</w:t>
-                            </w:r>
-                            <w:r>
-                              <w:rPr>
-                                <w:rFonts w:ascii="微软雅黑" w:hAnsi="微软雅黑" w:hint="eastAsia"/>
-                                <w:color w:val="595959" w:themeColor="text1" w:themeTint="A6"/>
-                                <w:kern w:val="24"/>
-                                <w:sz w:val="22"/>
-                              </w:rPr>
-                              <w:t>二等奖及</w:t>
-                            </w:r>
-                            <w:r>
-                              <w:rPr>
-                                <w:rFonts w:ascii="微软雅黑" w:hAnsi="微软雅黑"/>
-                                <w:color w:val="595959" w:themeColor="text1" w:themeTint="A6"/>
-                                <w:kern w:val="24"/>
-                                <w:sz w:val="22"/>
-                              </w:rPr>
-                              <w:t>三</w:t>
-                            </w:r>
-                            <w:r>
-                              <w:rPr>
-                                <w:rFonts w:ascii="微软雅黑" w:hAnsi="微软雅黑" w:hint="eastAsia"/>
-                                <w:color w:val="595959" w:themeColor="text1" w:themeTint="A6"/>
-                                <w:kern w:val="24"/>
-                                <w:sz w:val="22"/>
-                              </w:rPr>
-                              <w:t>等奖</w:t>
-                            </w:r>
-                            <w:r>
-                              <w:rPr>
-                                <w:rFonts w:ascii="微软雅黑" w:hAnsi="微软雅黑" w:hint="eastAsia"/>
-                                <w:color w:val="595959" w:themeColor="text1" w:themeTint="A6"/>
-                                <w:kern w:val="24"/>
-                                <w:sz w:val="22"/>
-                              </w:rPr>
-                              <w:t>。</w:t>
-                            </w:r>
-                          </w:p>
-                          <w:p>
-                            <w:pPr>
-                              <w:pStyle w:val="1"/>
-                              <w:widowControl/>
-                              <w:numPr>
-                                <w:ilvl w:val="0"/>
-                                <w:numId w:val="1"/>
-                              </w:numPr>
-                              <w:snapToGrid w:val="0"/>
-                              <w:ind w:firstLineChars="0"/>
-                              <w:jc w:val="left"/>
-                              <w:textAlignment w:val="baseline"/>
-                              <w:rPr>
-                                <w:rFonts w:ascii="Tahoma" w:hAnsi="Tahoma" w:cs="Tahoma"/>
-                                <w:vanish/>
-                                <w:sz w:val="22"/>
-                              </w:rPr>
-                            </w:pPr>
-                            <w:r>
-                              <w:rPr>
-                                <w:rFonts w:ascii="微软雅黑" w:hAnsi="微软雅黑" w:hint="eastAsia"/>
-                                <w:color w:val="595959" w:themeColor="text1" w:themeTint="A6"/>
-                                <w:kern w:val="24"/>
-                                <w:sz w:val="22"/>
-                              </w:rPr>
-                              <w:t>入学至今</w:t>
-                            </w:r>
-                            <w:r>
-                              <w:rPr>
-                                <w:rFonts w:ascii="微软雅黑" w:hAnsi="微软雅黑" w:hint="eastAsia"/>
-                                <w:color w:val="595959" w:themeColor="text1" w:themeTint="A6"/>
-                                <w:kern w:val="24"/>
-                                <w:sz w:val="22"/>
-                              </w:rPr>
-                              <w:t>曾获得</w:t>
-                            </w:r>
-                            <w:r>
-                              <w:rPr>
-                                <w:rFonts w:ascii="微软雅黑" w:hAnsi="微软雅黑"/>
-                                <w:color w:val="595959" w:themeColor="text1" w:themeTint="A6"/>
-                                <w:kern w:val="24"/>
-                                <w:sz w:val="22"/>
-                              </w:rPr>
-                              <w:t>多次</w:t>
-                            </w:r>
-                            <w:r>
-                              <w:rPr>
-                                <w:rFonts w:ascii="微软雅黑" w:hAnsi="微软雅黑" w:hint="eastAsia"/>
-                                <w:color w:val="595959" w:themeColor="text1" w:themeTint="A6"/>
-                                <w:kern w:val="24"/>
-                                <w:sz w:val="22"/>
-                              </w:rPr>
-                              <w:t>奖学金</w:t>
-                            </w:r>
-                            <w:r>
-                              <w:rPr>
-                                <w:rFonts w:ascii="微软雅黑" w:hAnsi="微软雅黑" w:hint="eastAsia"/>
-                                <w:color w:val="595959" w:themeColor="text1" w:themeTint="A6"/>
-                                <w:kern w:val="24"/>
-                                <w:sz w:val="22"/>
-                              </w:rPr>
-                              <w:t>，并</w:t>
-                            </w:r>
-                            <w:r>
-                              <w:rPr>
-                                <w:rFonts w:ascii="微软雅黑" w:hAnsi="微软雅黑"/>
-                                <w:color w:val="595959" w:themeColor="text1" w:themeTint="A6"/>
-                                <w:kern w:val="24"/>
-                                <w:sz w:val="22"/>
-                              </w:rPr>
-                              <w:t>无挂科</w:t>
-                            </w:r>
-                            <w:r>
-                              <w:rPr>
-                                <w:rFonts w:ascii="微软雅黑" w:hAnsi="微软雅黑" w:hint="eastAsia"/>
-                                <w:color w:val="595959" w:themeColor="text1" w:themeTint="A6"/>
-                                <w:kern w:val="24"/>
-                                <w:sz w:val="22"/>
-                              </w:rPr>
-                              <w:t>经历</w:t>
-                            </w:r>
-                          </w:p>
-                          <w:p>
-                            <w:pPr>
-                              <w:snapToGrid w:val="0"/>
-                              <w:spacing w:line="240" w:lineRule="auto"/>
-                              <w:rPr>
-                                <w:bCs/>
-                                <w:color w:val="595959" w:themeColor="text1" w:themeTint="A6"/>
-                                <w:kern w:val="24"/>
-                                <w:sz w:val="22"/>
-                                <w:szCs w:val="22"/>
-                              </w:rPr>
-                            </w:pPr>
-                            <w:r>
-                              <w:rPr>
-                                <w:rFonts w:hint="eastAsia"/>
-                                <w:bCs/>
-                                <w:color w:val="595959" w:themeColor="text1" w:themeTint="A6"/>
-                                <w:kern w:val="24"/>
-                                <w:sz w:val="22"/>
-                                <w:szCs w:val="22"/>
-                              </w:rPr>
-                              <w:t>。</w:t>
-                            </w:r>
-                          </w:p>
-                          <w:p>
-                            <w:pPr>
-                              <w:pStyle w:val="1"/>
-                              <w:widowControl/>
-                              <w:snapToGrid w:val="0"/>
-                              <w:spacing w:line="276" w:lineRule="auto"/>
-                              <w:ind w:firstLineChars="0"/>
-                              <w:jc w:val="left"/>
-                              <w:textAlignment w:val="baseline"/>
-                              <w:rPr>
-                                <w:rFonts w:ascii="Tahoma" w:hAnsi="Tahoma" w:cs="Tahoma"/>
-                                <w:vanish/>
-                                <w:szCs w:val="21"/>
-                              </w:rPr>
-                            </w:pPr>
-                          </w:p>
-                          <w:p>
-                            <w:pPr>
-                              <w:pStyle w:val="1"/>
-                              <w:widowControl/>
-                              <w:snapToGrid w:val="0"/>
-                              <w:spacing w:line="276" w:lineRule="auto"/>
-                              <w:ind w:firstLineChars="0"/>
-                              <w:jc w:val="left"/>
-                              <w:textAlignment w:val="baseline"/>
-                              <w:rPr>
-                                <w:rFonts w:ascii="Tahoma" w:hAnsi="Tahoma" w:cs="Tahoma"/>
-                                <w:vanish/>
-                                <w:szCs w:val="21"/>
-                              </w:rPr>
-                            </w:pPr>
-                          </w:p>
-                          <w:p>
-                            <w:pPr>
-                              <w:pStyle w:val="1"/>
-                              <w:widowControl/>
-                              <w:snapToGrid w:val="0"/>
-                              <w:spacing w:line="276" w:lineRule="auto"/>
-                              <w:ind w:firstLineChars="0"/>
-                              <w:jc w:val="left"/>
-                              <w:textAlignment w:val="baseline"/>
-                              <w:rPr>
-                                <w:rFonts w:ascii="Tahoma" w:hAnsi="Tahoma" w:cs="Tahoma"/>
-                                <w:vanish/>
-                                <w:szCs w:val="21"/>
-                              </w:rPr>
-                            </w:pPr>
-                          </w:p>
-                        </w:txbxContent>
-                      </wps:txbx>
-                      <wps:bodyPr rot="0" spcFirstLastPara="0" vertOverflow="overflow" horzOverflow="overflow" vert="horz" wrap="square" lIns="91440" tIns="45720" rIns="91440" bIns="45720" numCol="1" spcCol="0" rtlCol="0" fromWordArt="0" anchor="t" anchorCtr="0" forceAA="0" compatLnSpc="1">
-                        <a:noAutofit/>
-                      </wps:bodyPr>
-                    </wps:wsp>
-                  </a:graphicData>
-                </a:graphic>
-                <wp14:sizeRelV relativeFrom="margin">
-                  <wp14:pctHeight>0</wp14:pctHeight>
-                </wp14:sizeRelV>
-              </wp:anchor>
-            </w:drawing>
-          </mc:Choice>
-          <mc:Fallback>
-            <w:pict>
-              <v:shape w14:anchorId="2DEC9008" id="文本框 136" o:spid="_x0000_s1045" type="#_x0000_t202" style="position:absolute;left:0;text-align:left;margin-left:-22.2pt;margin-top:80.4pt;width:471.2pt;height:48.6pt;z-index:251439104;visibility:visible;mso-wrap-style:square;mso-height-percent:0;mso-wrap-distance-left:9pt;mso-wrap-distance-top:0;mso-wrap-distance-right:9pt;mso-wrap-distance-bottom:0;mso-position-horizontal:absolute;mso-position-horizontal-relative:margin;mso-position-vertical:absolute;mso-position-vertical-relative:text;mso-height-percent:0;mso-height-relative:margin;v-text-anchor:top" o:gfxdata="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" filled="f" stroked="f" strokeweight=".5pt">
-                <v:textbox>
-                  <w:txbxContent>
-                    <w:p>
-                      <w:pPr>
-                        <w:pStyle w:val="1"/>
-                        <w:widowControl/>
-                        <w:numPr>
-                          <w:ilvl w:val="0"/>
-                          <w:numId w:val="1"/>
-                        </w:numPr>
-                        <w:snapToGrid w:val="0"/>
-                        <w:ind w:firstLineChars="0"/>
-                        <w:jc w:val="left"/>
-                        <w:textAlignment w:val="baseline"/>
-                        <w:rPr>
-                          <w:rFonts w:ascii="微软雅黑" w:hAnsi="微软雅黑"/>
-                          <w:color w:val="595959" w:themeColor="text1" w:themeTint="A6"/>
-                          <w:kern w:val="24"/>
-                          <w:sz w:val="22"/>
-                        </w:rPr>
-                      </w:pPr>
-                      <w:r>
-                        <w:rPr>
-                          <w:rFonts w:ascii="微软雅黑" w:hAnsi="微软雅黑" w:hint="eastAsia"/>
-                          <w:color w:val="595959" w:themeColor="text1" w:themeTint="A6"/>
-                          <w:kern w:val="24"/>
-                          <w:sz w:val="22"/>
-                        </w:rPr>
-                        <w:t>曾获得学校ACM</w:t>
-                      </w:r>
-                      <w:r>
-                        <w:rPr>
-                          <w:rFonts w:ascii="微软雅黑" w:hAnsi="微软雅黑"/>
-                          <w:color w:val="595959" w:themeColor="text1" w:themeTint="A6"/>
-                          <w:kern w:val="24"/>
-                          <w:sz w:val="22"/>
-                        </w:rPr>
-                        <w:t>比赛</w:t>
-                      </w:r>
-                      <w:r>
-                        <w:rPr>
-                          <w:rFonts w:ascii="微软雅黑" w:hAnsi="微软雅黑" w:hint="eastAsia"/>
-                          <w:color w:val="595959" w:themeColor="text1" w:themeTint="A6"/>
-                          <w:kern w:val="24"/>
-                          <w:sz w:val="22"/>
-                        </w:rPr>
-                        <w:t>二等奖及</w:t>
-                      </w:r>
-                      <w:r>
-                        <w:rPr>
-                          <w:rFonts w:ascii="微软雅黑" w:hAnsi="微软雅黑"/>
-                          <w:color w:val="595959" w:themeColor="text1" w:themeTint="A6"/>
-                          <w:kern w:val="24"/>
-                          <w:sz w:val="22"/>
-                        </w:rPr>
-                        <w:t>三</w:t>
-                      </w:r>
-                      <w:r>
-                        <w:rPr>
-                          <w:rFonts w:ascii="微软雅黑" w:hAnsi="微软雅黑" w:hint="eastAsia"/>
-                          <w:color w:val="595959" w:themeColor="text1" w:themeTint="A6"/>
-                          <w:kern w:val="24"/>
-                          <w:sz w:val="22"/>
-                        </w:rPr>
-                        <w:t>等奖</w:t>
-                      </w:r>
-                      <w:r>
-                        <w:rPr>
-                          <w:rFonts w:ascii="微软雅黑" w:hAnsi="微软雅黑" w:hint="eastAsia"/>
-                          <w:color w:val="595959" w:themeColor="text1" w:themeTint="A6"/>
-                          <w:kern w:val="24"/>
-                          <w:sz w:val="22"/>
-                        </w:rPr>
-                        <w:t>。</w:t>
-                      </w:r>
-                    </w:p>
-                    <w:p>
-                      <w:pPr>
-                        <w:pStyle w:val="1"/>
-                        <w:widowControl/>
-                        <w:numPr>
-                          <w:ilvl w:val="0"/>
-                          <w:numId w:val="1"/>
-                        </w:numPr>
-                        <w:snapToGrid w:val="0"/>
-                        <w:ind w:firstLineChars="0"/>
-                        <w:jc w:val="left"/>
-                        <w:textAlignment w:val="baseline"/>
-                        <w:rPr>
-                          <w:rFonts w:ascii="Tahoma" w:hAnsi="Tahoma" w:cs="Tahoma"/>
-                          <w:vanish/>
-                          <w:sz w:val="22"/>
-                        </w:rPr>
-                      </w:pPr>
-                      <w:r>
-                        <w:rPr>
-                          <w:rFonts w:ascii="微软雅黑" w:hAnsi="微软雅黑" w:hint="eastAsia"/>
-                          <w:color w:val="595959" w:themeColor="text1" w:themeTint="A6"/>
-                          <w:kern w:val="24"/>
-                          <w:sz w:val="22"/>
-                        </w:rPr>
-                        <w:t>入学至今</w:t>
-                      </w:r>
-                      <w:r>
-                        <w:rPr>
-                          <w:rFonts w:ascii="微软雅黑" w:hAnsi="微软雅黑" w:hint="eastAsia"/>
-                          <w:color w:val="595959" w:themeColor="text1" w:themeTint="A6"/>
-                          <w:kern w:val="24"/>
-                          <w:sz w:val="22"/>
-                        </w:rPr>
-                        <w:t>曾获得</w:t>
-                      </w:r>
-                      <w:r>
-                        <w:rPr>
-                          <w:rFonts w:ascii="微软雅黑" w:hAnsi="微软雅黑"/>
-                          <w:color w:val="595959" w:themeColor="text1" w:themeTint="A6"/>
-                          <w:kern w:val="24"/>
-                          <w:sz w:val="22"/>
-                        </w:rPr>
-                        <w:t>多次</w:t>
-                      </w:r>
-                      <w:r>
-                        <w:rPr>
-                          <w:rFonts w:ascii="微软雅黑" w:hAnsi="微软雅黑" w:hint="eastAsia"/>
-                          <w:color w:val="595959" w:themeColor="text1" w:themeTint="A6"/>
-                          <w:kern w:val="24"/>
-                          <w:sz w:val="22"/>
-                        </w:rPr>
-                        <w:t>奖学金</w:t>
-                      </w:r>
-                      <w:r>
-                        <w:rPr>
-                          <w:rFonts w:ascii="微软雅黑" w:hAnsi="微软雅黑" w:hint="eastAsia"/>
-                          <w:color w:val="595959" w:themeColor="text1" w:themeTint="A6"/>
-                          <w:kern w:val="24"/>
-                          <w:sz w:val="22"/>
-                        </w:rPr>
-                        <w:t>，并</w:t>
-                      </w:r>
-                      <w:r>
-                        <w:rPr>
-                          <w:rFonts w:ascii="微软雅黑" w:hAnsi="微软雅黑"/>
-                          <w:color w:val="595959" w:themeColor="text1" w:themeTint="A6"/>
-                          <w:kern w:val="24"/>
-                          <w:sz w:val="22"/>
-                        </w:rPr>
-                        <w:t>无挂科</w:t>
-                      </w:r>
-                      <w:r>
-                        <w:rPr>
-                          <w:rFonts w:ascii="微软雅黑" w:hAnsi="微软雅黑" w:hint="eastAsia"/>
-                          <w:color w:val="595959" w:themeColor="text1" w:themeTint="A6"/>
-                          <w:kern w:val="24"/>
-                          <w:sz w:val="22"/>
-                        </w:rPr>
-                        <w:t>经历</w:t>
-                      </w:r>
-                    </w:p>
-                    <w:p>
-                      <w:pPr>
-                        <w:snapToGrid w:val="0"/>
-                        <w:spacing w:line="240" w:lineRule="auto"/>
-                        <w:rPr>
-                          <w:bCs/>
-                          <w:color w:val="595959" w:themeColor="text1" w:themeTint="A6"/>
-                          <w:kern w:val="24"/>
-                          <w:sz w:val="22"/>
-                          <w:szCs w:val="22"/>
-                        </w:rPr>
-                      </w:pPr>
-                      <w:r>
-                        <w:rPr>
-                          <w:rFonts w:hint="eastAsia"/>
-                          <w:bCs/>
-                          <w:color w:val="595959" w:themeColor="text1" w:themeTint="A6"/>
-                          <w:kern w:val="24"/>
-                          <w:sz w:val="22"/>
-                          <w:szCs w:val="22"/>
-                        </w:rPr>
-                        <w:t>。</w:t>
-                      </w:r>
-                    </w:p>
-                    <w:p>
-                      <w:pPr>
-                        <w:pStyle w:val="1"/>
-                        <w:widowControl/>
-                        <w:snapToGrid w:val="0"/>
-                        <w:spacing w:line="276" w:lineRule="auto"/>
-                        <w:ind w:firstLineChars="0"/>
-                        <w:jc w:val="left"/>
-                        <w:textAlignment w:val="baseline"/>
-                        <w:rPr>
-                          <w:rFonts w:ascii="Tahoma" w:hAnsi="Tahoma" w:cs="Tahoma"/>
-                          <w:vanish/>
-                          <w:szCs w:val="21"/>
-                        </w:rPr>
-                      </w:pPr>
-                    </w:p>
-                    <w:p>
-                      <w:pPr>
-                        <w:pStyle w:val="1"/>
-                        <w:widowControl/>
-                        <w:snapToGrid w:val="0"/>
-                        <w:spacing w:line="276" w:lineRule="auto"/>
-                        <w:ind w:firstLineChars="0"/>
-                        <w:jc w:val="left"/>
-                        <w:textAlignment w:val="baseline"/>
-                        <w:rPr>
-                          <w:rFonts w:ascii="Tahoma" w:hAnsi="Tahoma" w:cs="Tahoma"/>
-                          <w:vanish/>
-                          <w:szCs w:val="21"/>
-                        </w:rPr>
-                      </w:pPr>
-                    </w:p>
-                    <w:p>
-                      <w:pPr>
-                        <w:pStyle w:val="1"/>
-                        <w:widowControl/>
-                        <w:snapToGrid w:val="0"/>
-                        <w:spacing w:line="276" w:lineRule="auto"/>
-                        <w:ind w:firstLineChars="0"/>
-                        <w:jc w:val="left"/>
-                        <w:textAlignment w:val="baseline"/>
-                        <w:rPr>
-                          <w:rFonts w:ascii="Tahoma" w:hAnsi="Tahoma" w:cs="Tahoma"/>
-                          <w:vanish/>
-                          <w:szCs w:val="21"/>
-                        </w:rPr>
-                      </w:pPr>
-                    </w:p>
-                  </w:txbxContent>
-                </v:textbox>
-                <w10:wrap anchorx="margin"/>
-              </v:shape>
-            </w:pict>
-          </mc:Fallback>
-        </mc:AlternateContent>
-      </w:r>
-      <w:r>
-        <w:rPr>
-          <w:b w:val="0"/>
-          <w:noProof/>
-        </w:rPr>
-        <mc:AlternateContent>
-          <mc:Choice Requires="wpg">
-            <w:drawing>
-              <wp:anchor distT="0" distB="0" distL="114300" distR="114300" simplePos="0" relativeHeight="251552768" behindDoc="0" locked="0" layoutInCell="1" allowOverlap="1" wp14:anchorId="25E2ED8F" wp14:editId="0DC044D8">
-                <wp:simplePos x="0" y="0"/>
-                <wp:positionH relativeFrom="column">
-                  <wp:posOffset>-350520</wp:posOffset>
-                </wp:positionH>
-                <wp:positionV relativeFrom="paragraph">
-                  <wp:posOffset>731520</wp:posOffset>
-                </wp:positionV>
-                <wp:extent cx="5906135" cy="360045"/>
-                <wp:effectExtent l="57150" t="0" r="37465" b="1905"/>
-                <wp:wrapNone/>
-                <wp:docPr id="42" name="组合 42"/>
-                <wp:cNvGraphicFramePr/>
-                <a:graphic xmlns:a="http://schemas.openxmlformats.org/drawingml/2006/main">
-                  <a:graphicData uri="http://schemas.microsoft.com/office/word/2010/wordprocessingGroup">
-                    <wpg:wgp>
-                      <wpg:cNvGrpSpPr/>
-                      <wpg:grpSpPr>
-                        <a:xfrm>
-                          <a:off x="0" y="0"/>
-                          <a:ext cx="5906135" cy="360045"/>
-                          <a:chOff x="0" y="0"/>
-                          <a:chExt cx="5906200" cy="360045"/>
-                        </a:xfrm>
-                      </wpg:grpSpPr>
-                      <wpg:grpSp>
-                        <wpg:cNvPr id="25" name="组合 25"/>
-                        <wpg:cNvGrpSpPr/>
-                        <wpg:grpSpPr>
-                          <a:xfrm>
-                            <a:off x="0" y="0"/>
-                            <a:ext cx="2004083" cy="360045"/>
-                            <a:chOff x="88710" y="8626"/>
-                            <a:chExt cx="2004219" cy="360045"/>
-                          </a:xfrm>
-                        </wpg:grpSpPr>
-                        <wps:wsp>
-                          <wps:cNvPr id="12" name="24岁"/>
-                          <wps:cNvSpPr>
-                            <a:spLocks noChangeArrowheads="1"/>
-                          </wps:cNvSpPr>
-                          <wps:spPr bwMode="auto">
-                            <a:xfrm>
-                              <a:off x="376580" y="8626"/>
-                              <a:ext cx="1716349" cy="360045"/>
-                            </a:xfrm>
-                            <a:prstGeom prst="rect">
-                              <a:avLst/>
-                            </a:prstGeom>
-                            <a:noFill/>
-                            <a:ln>
-                              <a:noFill/>
-                            </a:ln>
-                          </wps:spPr>
-                          <wps:txbx>
-                            <w:txbxContent>
-                              <w:p>
-                                <w:pPr>
-                                  <w:tabs>
-                                    <w:tab w:val="left" w:pos="840"/>
-                                  </w:tabs>
-                                  <w:spacing w:line="380" w:lineRule="exact"/>
-                                  <w:jc w:val="distribute"/>
-                                  <w:rPr>
-                                    <w:rFonts w:ascii="华文细黑" w:eastAsia="华文细黑" w:hAnsi="华文细黑"/>
-                                    <w:color w:val="00A4E1" w:themeColor="accent6" w:themeShade="BF"/>
-                                    <w:sz w:val="28"/>
-                                    <w:szCs w:val="28"/>
-                                  </w:rPr>
-                                </w:pPr>
-                                <w:r>
-                                  <w:rPr>
-                                    <w:rFonts w:asciiTheme="minorEastAsia" w:hAnsiTheme="minorEastAsia"/>
-                                    <w:color w:val="00A4E1" w:themeColor="accent6" w:themeShade="BF"/>
-                                    <w:sz w:val="28"/>
-                                    <w:szCs w:val="28"/>
-                                  </w:rPr>
-                                  <w:t>在</w:t>
-                                </w:r>
-                                <w:r>
-                                  <w:rPr>
-                                    <w:rFonts w:asciiTheme="minorEastAsia" w:hAnsiTheme="minorEastAsia" w:hint="eastAsia"/>
-                                    <w:color w:val="00A4E1" w:themeColor="accent6" w:themeShade="BF"/>
-                                    <w:sz w:val="28"/>
-                                    <w:szCs w:val="28"/>
-                                  </w:rPr>
-                                  <w:t>校基本信息</w:t>
-                                </w:r>
-                              </w:p>
-                            </w:txbxContent>
-                          </wps:txbx>
-                          <wps:bodyPr rot="0" vert="horz" wrap="square" lIns="91440" tIns="45720" rIns="91440" bIns="45720" anchor="t" anchorCtr="0" upright="1">
-                            <a:noAutofit/>
-                          </wps:bodyPr>
-                        </wps:wsp>
-                        <wps:wsp>
-                          <wps:cNvPr id="21" name="KSO_Shape"/>
-                          <wps:cNvSpPr/>
-                          <wps:spPr bwMode="auto">
-                            <a:xfrm>
-                              <a:off x="88710" y="67442"/>
-                              <a:ext cx="255270" cy="180975"/>
-                            </a:xfrm>
-                            <a:custGeom>
-                              <a:avLst/>
-                              <a:gdLst>
-                                <a:gd name="T0" fmla="*/ 2147483646 w 108"/>
-                                <a:gd name="T1" fmla="*/ 2147483646 h 81"/>
-                                <a:gd name="T2" fmla="*/ 2147483646 w 108"/>
-                                <a:gd name="T3" fmla="*/ 2147483646 h 81"/>
-                                <a:gd name="T4" fmla="*/ 2147483646 w 108"/>
-                                <a:gd name="T5" fmla="*/ 2147483646 h 81"/>
-                                <a:gd name="T6" fmla="*/ 2147483646 w 108"/>
-                                <a:gd name="T7" fmla="*/ 2147483646 h 81"/>
-                                <a:gd name="T8" fmla="*/ 2147483646 w 108"/>
-                                <a:gd name="T9" fmla="*/ 2147483646 h 81"/>
-                                <a:gd name="T10" fmla="*/ 2147483646 w 108"/>
-                                <a:gd name="T11" fmla="*/ 2147483646 h 81"/>
-                                <a:gd name="T12" fmla="*/ 2147483646 w 108"/>
-                                <a:gd name="T13" fmla="*/ 2147483646 h 81"/>
-                                <a:gd name="T14" fmla="*/ 2147483646 w 108"/>
-                                <a:gd name="T15" fmla="*/ 2147483646 h 81"/>
-                                <a:gd name="T16" fmla="*/ 2147483646 w 108"/>
-                                <a:gd name="T17" fmla="*/ 2147483646 h 81"/>
-                                <a:gd name="T18" fmla="*/ 2147483646 w 108"/>
-                                <a:gd name="T19" fmla="*/ 2147483646 h 81"/>
-                                <a:gd name="T20" fmla="*/ 2147483646 w 108"/>
-                                <a:gd name="T21" fmla="*/ 2147483646 h 81"/>
-                                <a:gd name="T22" fmla="*/ 2147483646 w 108"/>
-                                <a:gd name="T23" fmla="*/ 2147483646 h 81"/>
-                                <a:gd name="T24" fmla="*/ 2147483646 w 108"/>
-                                <a:gd name="T25" fmla="*/ 2147483646 h 81"/>
-                                <a:gd name="T26" fmla="*/ 2147483646 w 108"/>
-                                <a:gd name="T27" fmla="*/ 2147483646 h 81"/>
-                                <a:gd name="T28" fmla="*/ 2147483646 w 108"/>
-                                <a:gd name="T29" fmla="*/ 2147483646 h 81"/>
-                                <a:gd name="T30" fmla="*/ 0 w 108"/>
-                                <a:gd name="T31" fmla="*/ 2147483646 h 81"/>
-                                <a:gd name="T32" fmla="*/ 2147483646 w 108"/>
-                                <a:gd name="T33" fmla="*/ 2147483646 h 81"/>
-                                <a:gd name="T34" fmla="*/ 2147483646 w 108"/>
-                                <a:gd name="T35" fmla="*/ 2147483646 h 81"/>
-                                <a:gd name="T36" fmla="*/ 2147483646 w 108"/>
-                                <a:gd name="T37" fmla="*/ 2147483646 h 81"/>
-                                <a:gd name="T38" fmla="*/ 2147483646 w 108"/>
-                                <a:gd name="T39" fmla="*/ 2147483646 h 81"/>
-                                <a:gd name="T40" fmla="*/ 2147483646 w 108"/>
-                                <a:gd name="T41" fmla="*/ 2147483646 h 81"/>
-                                <a:gd name="T42" fmla="*/ 2147483646 w 108"/>
-                                <a:gd name="T43" fmla="*/ 2147483646 h 81"/>
-                                <a:gd name="T44" fmla="*/ 2147483646 w 108"/>
-                                <a:gd name="T45" fmla="*/ 2147483646 h 81"/>
-                                <a:gd name="T46" fmla="*/ 2147483646 w 108"/>
-                                <a:gd name="T47" fmla="*/ 2147483646 h 81"/>
-                                <a:gd name="T48" fmla="*/ 2147483646 w 108"/>
-                                <a:gd name="T49" fmla="*/ 2147483646 h 81"/>
-                                <a:gd name="T50" fmla="*/ 2147483646 w 108"/>
-                                <a:gd name="T51" fmla="*/ 2147483646 h 81"/>
-                                <a:gd name="T52" fmla="*/ 2147483646 w 108"/>
-                                <a:gd name="T53" fmla="*/ 2147483646 h 81"/>
-                                <a:gd name="T54" fmla="*/ 2147483646 w 108"/>
-                                <a:gd name="T55" fmla="*/ 2147483646 h 81"/>
-                                <a:gd name="T56" fmla="*/ 2147483646 w 108"/>
-                                <a:gd name="T57" fmla="*/ 2147483646 h 81"/>
-                                <a:gd name="T58" fmla="*/ 2147483646 w 108"/>
-                                <a:gd name="T59" fmla="*/ 2147483646 h 81"/>
-                                <a:gd name="T60" fmla="*/ 2147483646 w 108"/>
-                                <a:gd name="T61" fmla="*/ 2147483646 h 81"/>
-                                <a:gd name="T62" fmla="*/ 2147483646 w 108"/>
-                                <a:gd name="T63" fmla="*/ 2147483646 h 81"/>
-                                <a:gd name="T64" fmla="*/ 2147483646 w 108"/>
-                                <a:gd name="T65" fmla="*/ 2147483646 h 81"/>
-                                <a:gd name="T66" fmla="*/ 2147483646 w 108"/>
-                                <a:gd name="T67" fmla="*/ 2147483646 h 81"/>
-                                <a:gd name="T68" fmla="*/ 2147483646 w 108"/>
-                                <a:gd name="T69" fmla="*/ 2147483646 h 81"/>
-                                <a:gd name="T70" fmla="*/ 2147483646 w 108"/>
-                                <a:gd name="T71" fmla="*/ 2147483646 h 81"/>
-                                <a:gd name="T72" fmla="*/ 2147483646 w 108"/>
-                                <a:gd name="T73" fmla="*/ 2147483646 h 81"/>
-                                <a:gd name="T74" fmla="*/ 2147483646 w 108"/>
-                                <a:gd name="T75" fmla="*/ 2147483646 h 81"/>
-                                <a:gd name="T76" fmla="*/ 0 60000 65536"/>
-                                <a:gd name="T77" fmla="*/ 0 60000 65536"/>
-                                <a:gd name="T78" fmla="*/ 0 60000 65536"/>
-                                <a:gd name="T79" fmla="*/ 0 60000 65536"/>
-                                <a:gd name="T80" fmla="*/ 0 60000 65536"/>
-                                <a:gd name="T81" fmla="*/ 0 60000 65536"/>
-                                <a:gd name="T82" fmla="*/ 0 60000 65536"/>
-                                <a:gd name="T83" fmla="*/ 0 60000 65536"/>
-                                <a:gd name="T84" fmla="*/ 0 60000 65536"/>
-                                <a:gd name="T85" fmla="*/ 0 60000 65536"/>
-                                <a:gd name="T86" fmla="*/ 0 60000 65536"/>
-                                <a:gd name="T87" fmla="*/ 0 60000 65536"/>
-                                <a:gd name="T88" fmla="*/ 0 60000 65536"/>
-                                <a:gd name="T89" fmla="*/ 0 60000 65536"/>
-                                <a:gd name="T90" fmla="*/ 0 60000 65536"/>
-                                <a:gd name="T91" fmla="*/ 0 60000 65536"/>
-                                <a:gd name="T92" fmla="*/ 0 60000 65536"/>
-                                <a:gd name="T93" fmla="*/ 0 60000 65536"/>
-                                <a:gd name="T94" fmla="*/ 0 60000 65536"/>
-                                <a:gd name="T95" fmla="*/ 0 60000 65536"/>
-                                <a:gd name="T96" fmla="*/ 0 60000 65536"/>
-                                <a:gd name="T97" fmla="*/ 0 60000 65536"/>
-                                <a:gd name="T98" fmla="*/ 0 60000 65536"/>
-                                <a:gd name="T99" fmla="*/ 0 60000 65536"/>
-                                <a:gd name="T100" fmla="*/ 0 60000 65536"/>
-                                <a:gd name="T101" fmla="*/ 0 60000 65536"/>
-                                <a:gd name="T102" fmla="*/ 0 60000 65536"/>
-                                <a:gd name="T103" fmla="*/ 0 60000 65536"/>
-                                <a:gd name="T104" fmla="*/ 0 60000 65536"/>
-                                <a:gd name="T105" fmla="*/ 0 60000 65536"/>
-                                <a:gd name="T106" fmla="*/ 0 60000 65536"/>
-                                <a:gd name="T107" fmla="*/ 0 60000 65536"/>
-                                <a:gd name="T108" fmla="*/ 0 60000 65536"/>
-                                <a:gd name="T109" fmla="*/ 0 60000 65536"/>
-                                <a:gd name="T110" fmla="*/ 0 60000 65536"/>
-                                <a:gd name="T111" fmla="*/ 0 60000 65536"/>
-                                <a:gd name="T112" fmla="*/ 0 60000 65536"/>
-                                <a:gd name="T113" fmla="*/ 0 60000 65536"/>
-                              </a:gdLst>
-                              <a:ahLst/>
-                              <a:cxnLst>
-                                <a:cxn ang="T76">
-                                  <a:pos x="T0" y="T1"/>
-                                </a:cxn>
-                                <a:cxn ang="T77">
-                                  <a:pos x="T2" y="T3"/>
-                                </a:cxn>
-                                <a:cxn ang="T78">
-                                  <a:pos x="T4" y="T5"/>
-                                </a:cxn>
-                                <a:cxn ang="T79">
-                                  <a:pos x="T6" y="T7"/>
-                                </a:cxn>
-                                <a:cxn ang="T80">
-                                  <a:pos x="T8" y="T9"/>
-                                </a:cxn>
-                                <a:cxn ang="T81">
-                                  <a:pos x="T10" y="T11"/>
-                                </a:cxn>
-                                <a:cxn ang="T82">
-                                  <a:pos x="T12" y="T13"/>
-                                </a:cxn>
-                                <a:cxn ang="T83">
-                                  <a:pos x="T14" y="T15"/>
-                                </a:cxn>
-                                <a:cxn ang="T84">
-                                  <a:pos x="T16" y="T17"/>
-                                </a:cxn>
-                                <a:cxn ang="T85">
-                                  <a:pos x="T18" y="T19"/>
-                                </a:cxn>
-                                <a:cxn ang="T86">
-                                  <a:pos x="T20" y="T21"/>
-                                </a:cxn>
-                                <a:cxn ang="T87">
-                                  <a:pos x="T22" y="T23"/>
-                                </a:cxn>
-                                <a:cxn ang="T88">
-                                  <a:pos x="T24" y="T25"/>
-                                </a:cxn>
-                                <a:cxn ang="T89">
-                                  <a:pos x="T26" y="T27"/>
-                                </a:cxn>
-                                <a:cxn ang="T90">
-                                  <a:pos x="T28" y="T29"/>
-                                </a:cxn>
-                                <a:cxn ang="T91">
-                                  <a:pos x="T30" y="T31"/>
-                                </a:cxn>
-                                <a:cxn ang="T92">
-                                  <a:pos x="T32" y="T33"/>
-                                </a:cxn>
-                                <a:cxn ang="T93">
-                                  <a:pos x="T34" y="T35"/>
-                                </a:cxn>
-                                <a:cxn ang="T94">
-                                  <a:pos x="T36" y="T37"/>
-                                </a:cxn>
-                                <a:cxn ang="T95">
-                                  <a:pos x="T38" y="T39"/>
-                                </a:cxn>
-                                <a:cxn ang="T96">
-                                  <a:pos x="T40" y="T41"/>
-                                </a:cxn>
-                                <a:cxn ang="T97">
-                                  <a:pos x="T42" y="T43"/>
-                                </a:cxn>
-                                <a:cxn ang="T98">
-                                  <a:pos x="T44" y="T45"/>
-                                </a:cxn>
-                                <a:cxn ang="T99">
-                                  <a:pos x="T46" y="T47"/>
-                                </a:cxn>
-                                <a:cxn ang="T100">
-                                  <a:pos x="T48" y="T49"/>
-                                </a:cxn>
-                                <a:cxn ang="T101">
-                                  <a:pos x="T50" y="T51"/>
-                                </a:cxn>
-                                <a:cxn ang="T102">
-                                  <a:pos x="T52" y="T53"/>
-                                </a:cxn>
-                                <a:cxn ang="T103">
-                                  <a:pos x="T54" y="T55"/>
-                                </a:cxn>
-                                <a:cxn ang="T104">
-                                  <a:pos x="T56" y="T57"/>
-                                </a:cxn>
-                                <a:cxn ang="T105">
-                                  <a:pos x="T58" y="T59"/>
-                                </a:cxn>
-                                <a:cxn ang="T106">
-                                  <a:pos x="T60" y="T61"/>
-                                </a:cxn>
-                                <a:cxn ang="T107">
-                                  <a:pos x="T62" y="T63"/>
-                                </a:cxn>
-                                <a:cxn ang="T108">
-                                  <a:pos x="T64" y="T65"/>
-                                </a:cxn>
-                                <a:cxn ang="T109">
-                                  <a:pos x="T66" y="T67"/>
-                                </a:cxn>
-                                <a:cxn ang="T110">
-                                  <a:pos x="T68" y="T69"/>
-                                </a:cxn>
-                                <a:cxn ang="T111">
-                                  <a:pos x="T70" y="T71"/>
-                                </a:cxn>
-                                <a:cxn ang="T112">
-                                  <a:pos x="T72" y="T73"/>
-                                </a:cxn>
-                                <a:cxn ang="T113">
-                                  <a:pos x="T74" y="T75"/>
-                                </a:cxn>
-                              </a:cxnLst>
-                              <a:rect l="0" t="0" r="r" b="b"/>
-                              <a:pathLst>
-                                <a:path w="108" h="81">
-                                  <a:moveTo>
-                                    <a:pt x="3" y="54"/>
-                                  </a:moveTo>
-                                  <a:cubicBezTo>
-                                    <a:pt x="9" y="51"/>
-                                    <a:pt x="15" y="49"/>
-                                    <a:pt x="21" y="47"/>
-                                  </a:cubicBezTo>
-                                  <a:cubicBezTo>
-                                    <a:pt x="23" y="45"/>
-                                    <a:pt x="24" y="44"/>
-                                    <a:pt x="26" y="43"/>
-                                  </a:cubicBezTo>
-                                  <a:cubicBezTo>
-                                    <a:pt x="35" y="62"/>
-                                    <a:pt x="35" y="62"/>
-                                    <a:pt x="35" y="62"/>
-                                  </a:cubicBezTo>
-                                  <a:cubicBezTo>
-                                    <a:pt x="43" y="43"/>
-                                    <a:pt x="43" y="43"/>
-                                    <a:pt x="43" y="43"/>
-                                  </a:cubicBezTo>
-                                  <a:cubicBezTo>
-                                    <a:pt x="45" y="44"/>
-                                    <a:pt x="46" y="46"/>
-                                    <a:pt x="48" y="47"/>
-                                  </a:cubicBezTo>
-                                  <a:cubicBezTo>
-                                    <a:pt x="60" y="51"/>
-                                    <a:pt x="60" y="51"/>
-                                    <a:pt x="60" y="51"/>
-                                  </a:cubicBezTo>
-                                  <a:cubicBezTo>
-                                    <a:pt x="60" y="51"/>
-                                    <a:pt x="61" y="50"/>
-                                    <a:pt x="61" y="50"/>
-                                  </a:cubicBezTo>
-                                  <a:cubicBezTo>
-                                    <a:pt x="65" y="48"/>
-                                    <a:pt x="69" y="47"/>
-                                    <a:pt x="72" y="46"/>
-                                  </a:cubicBezTo>
-                                  <a:cubicBezTo>
-                                    <a:pt x="75" y="52"/>
-                                    <a:pt x="79" y="57"/>
-                                    <a:pt x="84" y="60"/>
-                                  </a:cubicBezTo>
-                                  <a:cubicBezTo>
-                                    <a:pt x="89" y="57"/>
-                                    <a:pt x="93" y="52"/>
-                                    <a:pt x="96" y="46"/>
-                                  </a:cubicBezTo>
-                                  <a:cubicBezTo>
-                                    <a:pt x="99" y="47"/>
-                                    <a:pt x="102" y="48"/>
-                                    <a:pt x="105" y="48"/>
-                                  </a:cubicBezTo>
-                                  <a:cubicBezTo>
-                                    <a:pt x="108" y="53"/>
-                                    <a:pt x="108" y="64"/>
-                                    <a:pt x="108" y="71"/>
-                                  </a:cubicBezTo>
-                                  <a:cubicBezTo>
-                                    <a:pt x="70" y="71"/>
-                                    <a:pt x="70" y="71"/>
-                                    <a:pt x="70" y="71"/>
-                                  </a:cubicBezTo>
-                                  <a:cubicBezTo>
-                                    <a:pt x="70" y="74"/>
-                                    <a:pt x="70" y="77"/>
-                                    <a:pt x="70" y="81"/>
-                                  </a:cubicBezTo>
-                                  <a:cubicBezTo>
-                                    <a:pt x="47" y="81"/>
-                                    <a:pt x="24" y="81"/>
-                                    <a:pt x="0" y="81"/>
-                                  </a:cubicBezTo>
-                                  <a:cubicBezTo>
-                                    <a:pt x="0" y="68"/>
-                                    <a:pt x="1" y="58"/>
-                                    <a:pt x="3" y="54"/>
-                                  </a:cubicBezTo>
-                                  <a:close/>
-                                  <a:moveTo>
-                                    <a:pt x="74" y="26"/>
-                                  </a:moveTo>
-                                  <a:cubicBezTo>
-                                    <a:pt x="79" y="27"/>
-                                    <a:pt x="89" y="26"/>
-                                    <a:pt x="94" y="24"/>
-                                  </a:cubicBezTo>
-                                  <a:cubicBezTo>
-                                    <a:pt x="94" y="27"/>
-                                    <a:pt x="94" y="32"/>
-                                    <a:pt x="92" y="37"/>
-                                  </a:cubicBezTo>
-                                  <a:cubicBezTo>
-                                    <a:pt x="91" y="39"/>
-                                    <a:pt x="90" y="40"/>
-                                    <a:pt x="89" y="41"/>
-                                  </a:cubicBezTo>
-                                  <a:cubicBezTo>
-                                    <a:pt x="99" y="42"/>
-                                    <a:pt x="99" y="42"/>
-                                    <a:pt x="99" y="42"/>
-                                  </a:cubicBezTo>
-                                  <a:cubicBezTo>
-                                    <a:pt x="99" y="42"/>
-                                    <a:pt x="98" y="33"/>
-                                    <a:pt x="98" y="31"/>
-                                  </a:cubicBezTo>
-                                  <a:cubicBezTo>
-                                    <a:pt x="102" y="2"/>
-                                    <a:pt x="65" y="2"/>
-                                    <a:pt x="69" y="31"/>
-                                  </a:cubicBezTo>
-                                  <a:cubicBezTo>
-                                    <a:pt x="69" y="33"/>
-                                    <a:pt x="68" y="42"/>
-                                    <a:pt x="68" y="42"/>
-                                  </a:cubicBezTo>
-                                  <a:cubicBezTo>
-                                    <a:pt x="78" y="41"/>
-                                    <a:pt x="78" y="41"/>
-                                    <a:pt x="78" y="41"/>
-                                  </a:cubicBezTo>
-                                  <a:cubicBezTo>
-                                    <a:pt x="77" y="40"/>
-                                    <a:pt x="76" y="39"/>
-                                    <a:pt x="75" y="37"/>
-                                  </a:cubicBezTo>
-                                  <a:cubicBezTo>
-                                    <a:pt x="74" y="33"/>
-                                    <a:pt x="73" y="29"/>
-                                    <a:pt x="74" y="26"/>
-                                  </a:cubicBezTo>
-                                  <a:cubicBezTo>
-                                    <a:pt x="74" y="26"/>
-                                    <a:pt x="74" y="26"/>
-                                    <a:pt x="74" y="26"/>
-                                  </a:cubicBezTo>
-                                  <a:close/>
-                                  <a:moveTo>
-                                    <a:pt x="22" y="30"/>
-                                  </a:moveTo>
-                                  <a:cubicBezTo>
-                                    <a:pt x="21" y="25"/>
-                                    <a:pt x="21" y="21"/>
-                                    <a:pt x="23" y="15"/>
-                                  </a:cubicBezTo>
-                                  <a:cubicBezTo>
-                                    <a:pt x="29" y="11"/>
-                                    <a:pt x="37" y="17"/>
-                                    <a:pt x="47" y="15"/>
-                                  </a:cubicBezTo>
-                                  <a:cubicBezTo>
-                                    <a:pt x="48" y="20"/>
-                                    <a:pt x="48" y="24"/>
-                                    <a:pt x="48" y="31"/>
-                                  </a:cubicBezTo>
-                                  <a:cubicBezTo>
-                                    <a:pt x="48" y="31"/>
-                                    <a:pt x="52" y="27"/>
-                                    <a:pt x="52" y="25"/>
-                                  </a:cubicBezTo>
-                                  <a:cubicBezTo>
-                                    <a:pt x="53" y="22"/>
-                                    <a:pt x="52" y="10"/>
-                                    <a:pt x="50" y="8"/>
-                                  </a:cubicBezTo>
-                                  <a:cubicBezTo>
-                                    <a:pt x="45" y="0"/>
-                                    <a:pt x="26" y="0"/>
-                                    <a:pt x="20" y="6"/>
-                                  </a:cubicBezTo>
-                                  <a:cubicBezTo>
-                                    <a:pt x="18" y="8"/>
-                                    <a:pt x="16" y="25"/>
-                                    <a:pt x="18" y="27"/>
-                                  </a:cubicBezTo>
-                                  <a:cubicBezTo>
-                                    <a:pt x="20" y="29"/>
-                                    <a:pt x="22" y="30"/>
-                                    <a:pt x="22" y="30"/>
-                                  </a:cubicBezTo>
-                                  <a:close/>
-                                </a:path>
-                              </a:pathLst>
-                            </a:custGeom>
-                            <a:ln/>
-                          </wps:spPr>
-                          <wps:style>
-                            <a:lnRef idx="0">
-                              <a:schemeClr val="accent6"/>
-                            </a:lnRef>
-                            <a:fillRef idx="3">
-                              <a:schemeClr val="accent6"/>
-                            </a:fillRef>
-                            <a:effectRef idx="3">
-                              <a:schemeClr val="accent6"/>
-                            </a:effectRef>
-                            <a:fontRef idx="minor">
-                              <a:schemeClr val="lt1"/>
-                            </a:fontRef>
-                          </wps:style>
-                          <wps:bodyPr anchor="ctr"/>
-                        </wps:wsp>
-                      </wpg:grpSp>
-                      <wps:wsp>
-                        <wps:cNvPr id="7" name="直接连接符 7"/>
-                        <wps:cNvCnPr/>
-                        <wps:spPr>
-                          <a:xfrm>
-                            <a:off x="38100" y="308610"/>
-                            <a:ext cx="5868100" cy="0"/>
-                          </a:xfrm>
-                          <a:prstGeom prst="line">
-                            <a:avLst/>
-                          </a:prstGeom>
-                          <a:ln/>
-                        </wps:spPr>
-                        <wps:style>
-                          <a:lnRef idx="3">
-                            <a:schemeClr val="accent6"/>
-                          </a:lnRef>
-                          <a:fillRef idx="0">
-                            <a:schemeClr val="accent6"/>
-                          </a:fillRef>
-                          <a:effectRef idx="2">
-                            <a:schemeClr val="accent6"/>
-                          </a:effectRef>
-                          <a:fontRef idx="minor">
-                            <a:schemeClr val="tx1"/>
-                          </a:fontRef>
-                        </wps:style>
-                        <wps:bodyPr/>
-                      </wps:wsp>
-                    </wpg:wgp>
-                  </a:graphicData>
-                </a:graphic>
-                <wp14:sizeRelV relativeFrom="margin">
-                  <wp14:pctHeight>0</wp14:pctHeight>
-                </wp14:sizeRelV>
-              </wp:anchor>
-            </w:drawing>
-          </mc:Choice>
-          <mc:Fallback>
-            <w:pict>
-              <v:group w14:anchorId="25E2ED8F" id="组合 42" o:spid="_x0000_s1046" style="position:absolute;left:0;text-align:left;margin-left:-27.6pt;margin-top:57.6pt;width:465.05pt;height:28.35pt;z-index:251552768;mso-height-relative:margin" coordsize="59062,3600" o:gfxdata="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">
-                <v:group id="组合 25" o:spid="_x0000_s1047" style="position:absolute;width:20040;height:3600" coordorigin="887,86" coordsize="20042,3600" o:gfxdata="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">
-                  <v:rect id="24岁" o:spid="_x0000_s1048" style="position:absolute;left:3765;top:86;width:17164;height:3600;visibility:visible;mso-wrap-style:square;v-text-anchor:top" o:gfxdata="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" filled="f" stroked="f">
-                    <v:textbox>
-                      <w:txbxContent>
-                        <w:p>
-                          <w:pPr>
-                            <w:tabs>
-                              <w:tab w:val="left" w:pos="840"/>
-                            </w:tabs>
-                            <w:spacing w:line="380" w:lineRule="exact"/>
-                            <w:jc w:val="distribute"/>
-                            <w:rPr>
-                              <w:rFonts w:ascii="华文细黑" w:eastAsia="华文细黑" w:hAnsi="华文细黑"/>
-                              <w:color w:val="00A4E1" w:themeColor="accent6" w:themeShade="BF"/>
-                              <w:sz w:val="28"/>
-                              <w:szCs w:val="28"/>
-                            </w:rPr>
-                          </w:pPr>
-                          <w:r>
-                            <w:rPr>
-                              <w:rFonts w:asciiTheme="minorEastAsia" w:hAnsiTheme="minorEastAsia"/>
-                              <w:color w:val="00A4E1" w:themeColor="accent6" w:themeShade="BF"/>
-                              <w:sz w:val="28"/>
-                              <w:szCs w:val="28"/>
-                            </w:rPr>
-                            <w:t>在</w:t>
-                          </w:r>
-                          <w:r>
-                            <w:rPr>
-                              <w:rFonts w:asciiTheme="minorEastAsia" w:hAnsiTheme="minorEastAsia" w:hint="eastAsia"/>
-                              <w:color w:val="00A4E1" w:themeColor="accent6" w:themeShade="BF"/>
-                              <w:sz w:val="28"/>
-                              <w:szCs w:val="28"/>
-                            </w:rPr>
-                            <w:t>校基本信息</w:t>
-                          </w:r>
-                        </w:p>
-                      </w:txbxContent>
-                    </v:textbox>
-                  </v:rect>
-                  <v:shape id="KSO_Shape" o:spid="_x0000_s1049" style="position:absolute;left:887;top:674;width:2552;height:1810;visibility:visible;mso-wrap-style:square;v-text-anchor:middle" coordsize="108,81" o:gfxdata="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" path="m3,54c9,51,15,49,21,47v2,-2,3,-3,5,-4c35,62,35,62,35,62,43,43,43,43,43,43v2,1,3,3,5,4c60,51,60,51,60,51v,,1,-1,1,-1c65,48,69,47,72,46v3,6,7,11,12,14c89,57,93,52,96,46v3,1,6,2,9,2c108,53,108,64,108,71v-38,,-38,,-38,c70,74,70,77,70,81v-23,,-46,,-70,c,68,1,58,3,54xm74,26v5,1,15,,20,-2c94,27,94,32,92,37v-1,2,-2,3,-3,4c99,42,99,42,99,42v,,-1,-9,-1,-11c102,2,65,2,69,31v,2,-1,11,-1,11c78,41,78,41,78,41,77,40,76,39,75,37,74,33,73,29,74,26v,,,,,xm22,30c21,25,21,21,23,15v6,-4,14,2,24,c48,20,48,24,48,31v,,4,-4,4,-6c53,22,52,10,50,8,45,,26,,20,6,18,8,16,25,18,27v2,2,4,3,4,3xe" fillcolor="#3bc9ff [3033]" stroked="f">
-                    <v:fill color2="#2ac5ff [3177]" rotate="t" colors="0 #54ceff;.5 #24ccff;1 #12bae5" focus="100%" type="gradient">
-                      <o:fill v:ext="view" type="gradientUnscaled"/>
-                    </v:fill>
-                    <v:shadow on="t" color="black" opacity="41287f" offset="0,1.5pt"/>
-                    <v:path arrowok="t" o:connecttype="custom" o:connectlocs="2147483646,2147483646;2147483646,2147483646;2147483646,2147483646;2147483646,2147483646;2147483646,2147483646;2147483646,2147483646;2147483646,2147483646;2147483646,2147483646;2147483646,2147483646;2147483646,2147483646;2147483646,2147483646;2147483646,2147483646;2147483646,2147483646;2147483646,2147483646;2147483646,2147483646;0,2147483646;2147483646,2147483646;2147483646,2147483646;2147483646,2147483646;2147483646,2147483646;2147483646,2147483646;2147483646,2147483646;2147483646,2147483646;2147483646,2147483646;2147483646,2147483646;2147483646,2147483646;2147483646,2147483646;2147483646,2147483646;2147483646,2147483646;2147483646,2147483646;2147483646,2147483646;2147483646,2147483646;2147483646,2147483646;2147483646,2147483646;2147483646,2147483646;2147483646,2147483646;2147483646,2147483646;2147483646,2147483646" o:connectangles="0,0,0,0,0,0,0,0,0,0,0,0,0,0,0,0,0,0,0,0,0,0,0,0,0,0,0,0,0,0,0,0,0,0,0,0,0,0"/>
-                  </v:shape>
-                </v:group>
-                <v:line id="直接连接符 7" o:spid="_x0000_s1050" style="position:absolute;visibility:visible;mso-wrap-style:square" from="381,3086" to="59062,3086" o:connectortype="straight" o:gfxdata="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" strokecolor="#2ec7ff [3209]" strokeweight="1.5pt">
-                  <v:stroke joinstyle="miter"/>
-                </v:line>
-              </v:group>
             </w:pict>
           </mc:Fallback>
         </mc:AlternateContent>
@@ -8686,7 +9607,7 @@
           </mc:Choice>
           <mc:Fallback>
             <w:pict>
-              <v:rect w14:anchorId="7DA5527C" id="矩形 5" o:spid="_x0000_s1026" style="position:absolute;left:0;text-align:left;margin-left:-65.4pt;margin-top:46.65pt;width:545.7pt;height:693pt;z-index:251662848;visibility:visible;mso-wrap-style:square;mso-width-percent:0;mso-height-percent:0;mso-wrap-distance-left:9pt;mso-wrap-distance-top:0;mso-wrap-distance-right:9pt;mso-wrap-distance-bottom:0;mso-position-horizontal:absolute;mso-position-horizontal-relative:margin;mso-position-vertical:absolute;mso-position-vertical-relative:text;mso-width-percent:0;mso-height-percent:0;mso-width-relative:margin;mso-height-relative:margin;v-text-anchor:middle" o:gfxdata="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" filled="f" strokecolor="#00b0f0 [3207]">
+              <v:rect w14:anchorId="31FD01A0" id="矩形 5" o:spid="_x0000_s1026" style="position:absolute;left:0;text-align:left;margin-left:-65.4pt;margin-top:46.65pt;width:545.7pt;height:693pt;z-index:251662848;visibility:visible;mso-wrap-style:square;mso-width-percent:0;mso-height-percent:0;mso-wrap-distance-left:9pt;mso-wrap-distance-top:0;mso-wrap-distance-right:9pt;mso-wrap-distance-bottom:0;mso-position-horizontal:absolute;mso-position-horizontal-relative:margin;mso-position-vertical:absolute;mso-position-vertical-relative:text;mso-width-percent:0;mso-height-percent:0;mso-width-relative:margin;mso-height-relative:margin;v-text-anchor:middle" o:gfxdata="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" filled="f" strokecolor="#00b0f0 [3207]">
                 <v:stroke joinstyle="round"/>
                 <w10:wrap anchorx="margin"/>
               </v:rect>
@@ -8809,7 +9730,7 @@
           </mc:Choice>
           <mc:Fallback>
             <w:pict>
-              <v:group w14:anchorId="5FD65F2F" id="组合 3" o:spid="_x0000_s1026" style="position:absolute;left:0;text-align:left;margin-left:-66.2pt;margin-top:46.55pt;width:546.3pt;height:44.8pt;z-index:251652608;mso-position-horizontal-relative:margin;mso-height-relative:margin" coordsize="64652,5689" o:gfxdata="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">
+              <v:group w14:anchorId="4356D4D1" id="组合 3" o:spid="_x0000_s1026" style="position:absolute;left:0;text-align:left;margin-left:-66.2pt;margin-top:46.55pt;width:546.3pt;height:44.8pt;z-index:251652608;mso-position-horizontal-relative:margin;mso-height-relative:margin" coordsize="64652,5689" o:gfxdata="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">
                 <v:shape id="半闭框 30" o:spid="_x0000_s1027" style="position:absolute;width:5689;height:5689;visibility:visible;mso-wrap-style:square;v-text-anchor:middle" coordsize="568960,568960" o:gfxdata="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" path="m,l568960,,491451,77509r-413942,l77509,491451,,568960,,xe" fillcolor="#3bc9ff [3033]" stroked="f">
                   <v:fill color2="#2ac5ff [3177]" rotate="t" colors="0 #54ceff;.5 #24ccff;1 #12bae5" focus="100%" type="gradient">
                     <o:fill v:ext="view" type="gradientUnscaled"/>
@@ -8944,7 +9865,7 @@
           </mc:Choice>
           <mc:Fallback>
             <w:pict>
-              <v:group w14:anchorId="3C6868CB" id="组合 2" o:spid="_x0000_s1026" style="position:absolute;left:0;text-align:left;margin-left:-64.75pt;margin-top:694.75pt;width:544.8pt;height:44.8pt;z-index:251653632;mso-position-horizontal-relative:margin" coordsize="64652,5689" o:gfxdata="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">
+              <v:group w14:anchorId="3B388A92" id="组合 2" o:spid="_x0000_s1026" style="position:absolute;left:0;text-align:left;margin-left:-64.75pt;margin-top:694.75pt;width:544.8pt;height:44.8pt;z-index:251653632;mso-position-horizontal-relative:margin" coordsize="64652,5689" o:gfxdata="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">
                 <v:shape id="半闭框 32" o:spid="_x0000_s1027" style="position:absolute;width:5689;height:5689;flip:y;visibility:visible;mso-wrap-style:square;v-text-anchor:middle" coordsize="568960,568960" o:gfxdata="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" path="m,l568960,,491451,77509r-413942,l77509,491451,,568960,,xe" fillcolor="#3bc9ff [3033]" stroked="f">
                   <v:fill color2="#2ac5ff [3177]" rotate="t" colors="0 #54ceff;.5 #24ccff;1 #12bae5" focus="100%" type="gradient">
                     <o:fill v:ext="view" type="gradientUnscaled"/>
@@ -9030,7 +9951,7 @@
           </mc:Choice>
           <mc:Fallback>
             <w:pict>
-              <v:line w14:anchorId="487352CC" id="直接连接符 39" o:spid="_x0000_s1026" style="position:absolute;left:0;text-align:left;z-index:251654656;visibility:visible;mso-wrap-style:square;mso-wrap-distance-left:9pt;mso-wrap-distance-top:0;mso-wrap-distance-right:9pt;mso-wrap-distance-bottom:0;mso-position-horizontal:absolute;mso-position-horizontal-relative:text;mso-position-vertical:absolute;mso-position-vertical-relative:text" from="515.35pt,759.65pt" to="1049.6pt,759.65pt" o:gfxdata="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" strokecolor="gray [1629]" strokeweight="1.5pt">
+              <v:line w14:anchorId="7DEB132B" id="直接连接符 39" o:spid="_x0000_s1026" style="position:absolute;left:0;text-align:left;z-index:251654656;visibility:visible;mso-wrap-style:square;mso-wrap-distance-left:9pt;mso-wrap-distance-top:0;mso-wrap-distance-right:9pt;mso-wrap-distance-bottom:0;mso-position-horizontal:absolute;mso-position-horizontal-relative:text;mso-position-vertical:absolute;mso-position-vertical-relative:text" from="515.35pt,759.65pt" to="1049.6pt,759.65pt" o:gfxdata="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" strokecolor="gray [1629]" strokeweight="1.5pt">
                 <v:stroke joinstyle="miter"/>
               </v:line>
             </w:pict>
@@ -9864,18 +10785,18 @@
 <file path=word/theme/theme1.xml><?xml version="1.0" encoding="utf-8"?>
 <a:theme xmlns:a="http://schemas.openxmlformats.org/drawingml/2006/main" name="Office 主题​​">
   <a:themeElements>
-    <a:clrScheme name="自定义 8">
+    <a:clrScheme name="自定义 10">
       <a:dk1>
         <a:sysClr val="windowText" lastClr="000000"/>
       </a:dk1>
       <a:lt1>
-        <a:srgbClr val="D8D8DD"/>
+        <a:srgbClr val="FFFFFF"/>
       </a:lt1>
       <a:dk2>
         <a:srgbClr val="454551"/>
       </a:dk2>
       <a:lt2>
-        <a:srgbClr val="D8D9DC"/>
+        <a:srgbClr val="FFFFFF"/>
       </a:lt2>
       <a:accent1>
         <a:srgbClr val="93E2FF"/>
@@ -10141,7 +11062,7 @@
 </file>
 
 <file path=customXml/itemProps2.xml><?xml version="1.0" encoding="utf-8"?>
-<ds:datastoreItem xmlns:ds="http://schemas.openxmlformats.org/officeDocument/2006/customXml" ds:itemID="{31AA0A83-60B1-4F26-8140-9DDDC09D676B}">
+<ds:datastoreItem xmlns:ds="http://schemas.openxmlformats.org/officeDocument/2006/customXml" ds:itemID="{0FDE109F-FAAB-4CC0-8392-059662024F53}">
   <ds:schemaRefs>
     <ds:schemaRef ds:uri="http://schemas.openxmlformats.org/officeDocument/2006/bibliography"/>
   </ds:schemaRefs>

</xml_diff>